<commit_message>
Update disposition  - 22.03.24
</commit_message>
<xml_diff>
--- a/PA1_ADLS_Disposition_FS24_en_Aebli Kai, Senn David.docx
+++ b/PA1_ADLS_Disposition_FS24_en_Aebli Kai, Senn David.docx
@@ -1,6 +1,6 @@
 
 <file path=word/document.xml><?xml version="1.0" encoding="utf-8"?>
-<w:document xmlns:wpc="http://schemas.microsoft.com/office/word/2010/wordprocessingCanvas" xmlns:cx="http://schemas.microsoft.com/office/drawing/2014/chartex" xmlns:cx1="http://schemas.microsoft.com/office/drawing/2015/9/8/chartex" xmlns:cx2="http://schemas.microsoft.com/office/drawing/2015/10/21/chartex" xmlns:cx3="http://schemas.microsoft.com/office/drawing/2016/5/9/chartex" xmlns:cx4="http://schemas.microsoft.com/office/drawing/2016/5/10/chartex" xmlns:cx5="http://schemas.microsoft.com/office/drawing/2016/5/11/chartex" xmlns:cx6="http://schemas.microsoft.com/office/drawing/2016/5/12/chartex" xmlns:cx7="http://schemas.microsoft.com/office/drawing/2016/5/13/chartex" xmlns:cx8="http://schemas.microsoft.com/office/drawing/2016/5/14/chartex" xmlns:mc="http://schemas.openxmlformats.org/markup-compatibility/2006" xmlns:aink="http://schemas.microsoft.com/office/drawing/2016/ink" xmlns:am3d="http://schemas.microsoft.com/office/drawing/2017/model3d" xmlns:o="urn:schemas-microsoft-com:office:office" xmlns:oel="http://schemas.microsoft.com/office/2019/extlst" xmlns:r="http://schemas.openxmlformats.org/officeDocument/2006/relationships" xmlns:m="http://schemas.openxmlformats.org/officeDocument/2006/math" xmlns:v="urn:schemas-microsoft-com:vml" xmlns:wp14="http://schemas.microsoft.com/office/word/2010/wordprocessingDrawing" xmlns:wp="http://schemas.openxmlformats.org/drawingml/2006/wordprocessingDrawing" xmlns:w10="urn:schemas-microsoft-com:office:word" xmlns:w="http://schemas.openxmlformats.org/wordprocessingml/2006/main" xmlns:w14="http://schemas.microsoft.com/office/word/2010/wordml" xmlns:w15="http://schemas.microsoft.com/office/word/2012/wordml" xmlns:w16cex="http://schemas.microsoft.com/office/word/2018/wordml/cex" xmlns:w16cid="http://schemas.microsoft.com/office/word/2016/wordml/cid" xmlns:w16="http://schemas.microsoft.com/office/word/2018/wordml" xmlns:w16du="http://schemas.microsoft.com/office/word/2023/wordml/word16du" xmlns:w16sdtdh="http://schemas.microsoft.com/office/word/2020/wordml/sdtdatahash" xmlns:w16se="http://schemas.microsoft.com/office/word/2015/wordml/symex" xmlns:wpg="http://schemas.microsoft.com/office/word/2010/wordprocessingGroup" xmlns:wpi="http://schemas.microsoft.com/office/word/2010/wordprocessingInk" xmlns:wne="http://schemas.microsoft.com/office/word/2006/wordml" xmlns:wps="http://schemas.microsoft.com/office/word/2010/wordprocessingShape" mc:Ignorable="w14 w15 w16se w16cid w16 w16cex w16sdtdh w16du wp14">
+<w:document xmlns:wpc="http://schemas.microsoft.com/office/word/2010/wordprocessingCanvas" xmlns:cx="http://schemas.microsoft.com/office/drawing/2014/chartex" xmlns:cx1="http://schemas.microsoft.com/office/drawing/2015/9/8/chartex" xmlns:cx2="http://schemas.microsoft.com/office/drawing/2015/10/21/chartex" xmlns:cx3="http://schemas.microsoft.com/office/drawing/2016/5/9/chartex" xmlns:cx4="http://schemas.microsoft.com/office/drawing/2016/5/10/chartex" xmlns:cx5="http://schemas.microsoft.com/office/drawing/2016/5/11/chartex" xmlns:cx6="http://schemas.microsoft.com/office/drawing/2016/5/12/chartex" xmlns:cx7="http://schemas.microsoft.com/office/drawing/2016/5/13/chartex" xmlns:cx8="http://schemas.microsoft.com/office/drawing/2016/5/14/chartex" xmlns:mc="http://schemas.openxmlformats.org/markup-compatibility/2006" xmlns:aink="http://schemas.microsoft.com/office/drawing/2016/ink" xmlns:am3d="http://schemas.microsoft.com/office/drawing/2017/model3d" xmlns:o="urn:schemas-microsoft-com:office:office" xmlns:oel="http://schemas.microsoft.com/office/2019/extlst" xmlns:r="http://schemas.openxmlformats.org/officeDocument/2006/relationships" xmlns:m="http://schemas.openxmlformats.org/officeDocument/2006/math" xmlns:v="urn:schemas-microsoft-com:vml" xmlns:wp14="http://schemas.microsoft.com/office/word/2010/wordprocessingDrawing" xmlns:wp="http://schemas.openxmlformats.org/drawingml/2006/wordprocessingDrawing" xmlns:w10="urn:schemas-microsoft-com:office:word" xmlns:w="http://schemas.openxmlformats.org/wordprocessingml/2006/main" xmlns:w14="http://schemas.microsoft.com/office/word/2010/wordml" xmlns:w15="http://schemas.microsoft.com/office/word/2012/wordml" xmlns:w16cex="http://schemas.microsoft.com/office/word/2018/wordml/cex" xmlns:w16cid="http://schemas.microsoft.com/office/word/2016/wordml/cid" xmlns:w16="http://schemas.microsoft.com/office/word/2018/wordml" xmlns:w16sdtdh="http://schemas.microsoft.com/office/word/2020/wordml/sdtdatahash" xmlns:w16se="http://schemas.microsoft.com/office/word/2015/wordml/symex" xmlns:wpg="http://schemas.microsoft.com/office/word/2010/wordprocessingGroup" xmlns:wpi="http://schemas.microsoft.com/office/word/2010/wordprocessingInk" xmlns:wne="http://schemas.microsoft.com/office/word/2006/wordml" xmlns:wps="http://schemas.microsoft.com/office/word/2010/wordprocessingShape" mc:Ignorable="w14 w15 w16se w16cid w16 w16cex w16sdtdh wp14">
   <w:body>
     <w:p>
       <w:pPr>
@@ -15,12 +15,12 @@
       <w:tblPr>
         <w:tblW w:w="9747" w:type="dxa"/>
         <w:tblBorders>
-          <w:top w:val="single" w:color="auto" w:sz="4" w:space="0"/>
-          <w:left w:val="single" w:color="auto" w:sz="4" w:space="0"/>
-          <w:bottom w:val="single" w:color="auto" w:sz="4" w:space="0"/>
-          <w:right w:val="single" w:color="auto" w:sz="4" w:space="0"/>
-          <w:insideH w:val="single" w:color="auto" w:sz="4" w:space="0"/>
-          <w:insideV w:val="single" w:color="auto" w:sz="4" w:space="0"/>
+          <w:top w:val="single" w:sz="4" w:space="0" w:color="auto"/>
+          <w:left w:val="single" w:sz="4" w:space="0" w:color="auto"/>
+          <w:bottom w:val="single" w:sz="4" w:space="0" w:color="auto"/>
+          <w:right w:val="single" w:sz="4" w:space="0" w:color="auto"/>
+          <w:insideH w:val="single" w:sz="4" w:space="0" w:color="auto"/>
+          <w:insideV w:val="single" w:sz="4" w:space="0" w:color="auto"/>
         </w:tblBorders>
         <w:tblLayout w:type="fixed"/>
         <w:tblLook w:val="0000" w:firstRow="0" w:lastRow="0" w:firstColumn="0" w:lastColumn="0" w:noHBand="0" w:noVBand="0"/>
@@ -40,7 +40,6 @@
             <w:tcW w:w="9747" w:type="dxa"/>
             <w:gridSpan w:val="3"/>
             <w:shd w:val="clear" w:color="auto" w:fill="000000" w:themeFill="text1"/>
-            <w:tcMar/>
           </w:tcPr>
           <w:p>
             <w:pPr>
@@ -98,7 +97,6 @@
           <w:tcPr>
             <w:tcW w:w="2660" w:type="dxa"/>
             <w:gridSpan w:val="2"/>
-            <w:tcMar/>
           </w:tcPr>
           <w:p>
             <w:pPr>
@@ -129,7 +127,6 @@
         <w:tc>
           <w:tcPr>
             <w:tcW w:w="7087" w:type="dxa"/>
-            <w:tcMar/>
           </w:tcPr>
           <w:p>
             <w:pPr>
@@ -165,7 +162,6 @@
           <w:tcPr>
             <w:tcW w:w="2660" w:type="dxa"/>
             <w:gridSpan w:val="2"/>
-            <w:tcMar/>
           </w:tcPr>
           <w:p>
             <w:pPr>
@@ -198,23 +194,39 @@
         <w:tc>
           <w:tcPr>
             <w:tcW w:w="7087" w:type="dxa"/>
-            <w:tcMar/>
           </w:tcPr>
           <w:p>
             <w:pPr>
-              <w:pStyle w:val="Heading2"/>
+              <w:pStyle w:val="berschrift2"/>
               <w:rPr>
                 <w:rFonts w:ascii="Arial" w:hAnsi="Arial" w:cs="Arial"/>
                 <w:sz w:val="36"/>
                 <w:szCs w:val="36"/>
-                <w:lang w:eastAsia="de-CH"/>
-              </w:rPr>
-            </w:pPr>
-            <w:r>
-              <w:rPr>
-                <w:rFonts w:ascii="Arial" w:hAnsi="Arial" w:cs="Arial"/>
-              </w:rPr>
-              <w:t>Process Modeling and Implementation with Blockly, Python, and Node-RED</w:t>
+                <w:lang w:val="en-US" w:eastAsia="de-CH"/>
+              </w:rPr>
+            </w:pPr>
+            <w:r>
+              <w:rPr>
+                <w:rFonts w:ascii="Arial" w:hAnsi="Arial" w:cs="Arial"/>
+                <w:lang w:val="en-US"/>
+              </w:rPr>
+              <w:t xml:space="preserve">Process Modeling and Implementation with </w:t>
+            </w:r>
+            <w:proofErr w:type="spellStart"/>
+            <w:r>
+              <w:rPr>
+                <w:rFonts w:ascii="Arial" w:hAnsi="Arial" w:cs="Arial"/>
+                <w:lang w:val="en-US"/>
+              </w:rPr>
+              <w:t>Blockly</w:t>
+            </w:r>
+            <w:proofErr w:type="spellEnd"/>
+            <w:r>
+              <w:rPr>
+                <w:rFonts w:ascii="Arial" w:hAnsi="Arial" w:cs="Arial"/>
+                <w:lang w:val="en-US"/>
+              </w:rPr>
+              <w:t>, Python, and Node-RED</w:t>
             </w:r>
           </w:p>
         </w:tc>
@@ -228,7 +240,6 @@
           <w:tcPr>
             <w:tcW w:w="2660" w:type="dxa"/>
             <w:gridSpan w:val="2"/>
-            <w:tcMar/>
           </w:tcPr>
           <w:p>
             <w:pPr>
@@ -261,11 +272,10 @@
         <w:tc>
           <w:tcPr>
             <w:tcW w:w="7087" w:type="dxa"/>
-            <w:tcMar/>
           </w:tcPr>
           <w:p>
             <w:pPr>
-              <w:pStyle w:val="Header"/>
+              <w:pStyle w:val="Kopfzeile"/>
               <w:tabs>
                 <w:tab w:val="clear" w:pos="4536"/>
                 <w:tab w:val="clear" w:pos="9072"/>
@@ -301,7 +311,6 @@
           <w:tcPr>
             <w:tcW w:w="2660" w:type="dxa"/>
             <w:gridSpan w:val="2"/>
-            <w:tcMar/>
           </w:tcPr>
           <w:p>
             <w:pPr>
@@ -356,7 +365,6 @@
         <w:tc>
           <w:tcPr>
             <w:tcW w:w="7087" w:type="dxa"/>
-            <w:tcMar/>
           </w:tcPr>
           <w:p>
             <w:pPr>
@@ -390,7 +398,6 @@
         <w:tc>
           <w:tcPr>
             <w:tcW w:w="988" w:type="dxa"/>
-            <w:tcMar/>
           </w:tcPr>
           <w:p>
             <w:pPr>
@@ -432,7 +439,6 @@
         <w:tc>
           <w:tcPr>
             <w:tcW w:w="1672" w:type="dxa"/>
-            <w:tcMar/>
           </w:tcPr>
           <w:p>
             <w:pPr>
@@ -461,11 +467,10 @@
         <w:tc>
           <w:tcPr>
             <w:tcW w:w="7087" w:type="dxa"/>
-            <w:tcMar/>
           </w:tcPr>
           <w:p>
             <w:pPr>
-              <w:pStyle w:val="Header"/>
+              <w:pStyle w:val="Kopfzeile"/>
               <w:tabs>
                 <w:tab w:val="left" w:pos="2268"/>
                 <w:tab w:val="left" w:pos="3969"/>
@@ -490,7 +495,7 @@
           </w:p>
           <w:p>
             <w:pPr>
-              <w:pStyle w:val="Header"/>
+              <w:pStyle w:val="Kopfzeile"/>
               <w:tabs>
                 <w:tab w:val="left" w:pos="2268"/>
                 <w:tab w:val="left" w:pos="3969"/>
@@ -510,8 +515,19 @@
                 <w:szCs w:val="22"/>
                 <w:lang w:val="en-GB"/>
               </w:rPr>
-              <w:t>David Senn</w:t>
-            </w:r>
+              <w:t xml:space="preserve">David </w:t>
+            </w:r>
+            <w:proofErr w:type="spellStart"/>
+            <w:r>
+              <w:rPr>
+                <w:rFonts w:ascii="Arial" w:hAnsi="Arial" w:cs="Arial"/>
+                <w:sz w:val="22"/>
+                <w:szCs w:val="22"/>
+                <w:lang w:val="en-GB"/>
+              </w:rPr>
+              <w:t>Senn</w:t>
+            </w:r>
+            <w:proofErr w:type="spellEnd"/>
           </w:p>
         </w:tc>
       </w:tr>
@@ -522,7 +538,6 @@
         <w:tc>
           <w:tcPr>
             <w:tcW w:w="988" w:type="dxa"/>
-            <w:tcMar/>
           </w:tcPr>
           <w:p>
             <w:pPr>
@@ -541,7 +556,6 @@
         <w:tc>
           <w:tcPr>
             <w:tcW w:w="1672" w:type="dxa"/>
-            <w:tcMar/>
           </w:tcPr>
           <w:p>
             <w:pPr>
@@ -579,7 +593,6 @@
         <w:tc>
           <w:tcPr>
             <w:tcW w:w="7087" w:type="dxa"/>
-            <w:tcMar/>
           </w:tcPr>
           <w:p>
             <w:pPr>
@@ -601,8 +614,19 @@
                 <w:szCs w:val="22"/>
                 <w:lang w:val="en-GB"/>
               </w:rPr>
-              <w:t>Marco Brunschwiler</w:t>
-            </w:r>
+              <w:t xml:space="preserve">Marco </w:t>
+            </w:r>
+            <w:proofErr w:type="spellStart"/>
+            <w:r>
+              <w:rPr>
+                <w:rFonts w:ascii="Arial" w:hAnsi="Arial" w:cs="Arial"/>
+                <w:sz w:val="22"/>
+                <w:szCs w:val="22"/>
+                <w:lang w:val="en-GB"/>
+              </w:rPr>
+              <w:t>Brunschwiler</w:t>
+            </w:r>
+            <w:proofErr w:type="spellEnd"/>
           </w:p>
         </w:tc>
       </w:tr>
@@ -615,7 +639,6 @@
           <w:tcPr>
             <w:tcW w:w="2660" w:type="dxa"/>
             <w:gridSpan w:val="2"/>
-            <w:tcMar/>
           </w:tcPr>
           <w:p>
             <w:pPr>
@@ -636,6 +659,7 @@
                 <w:szCs w:val="22"/>
                 <w:lang w:val="en-GB"/>
               </w:rPr>
+              <w:lastRenderedPageBreak/>
               <w:t>Assignment</w:t>
             </w:r>
           </w:p>
@@ -758,11 +782,10 @@
         <w:tc>
           <w:tcPr>
             <w:tcW w:w="7087" w:type="dxa"/>
-            <w:tcMar/>
           </w:tcPr>
           <w:p>
             <w:pPr>
-              <w:pStyle w:val="Header"/>
+              <w:pStyle w:val="Kopfzeile"/>
               <w:tabs>
                 <w:tab w:val="clear" w:pos="4536"/>
                 <w:tab w:val="clear" w:pos="9072"/>
@@ -788,7 +811,51 @@
                 <w:szCs w:val="22"/>
                 <w:lang w:val="en-GB"/>
               </w:rPr>
-              <w:t xml:space="preserve">Robot arms and other actuators play an important role in the automation of processes in laboratories and production plants. Examples of such devices are available in the department in the form of Dobot Magicians. The Dobot Magician is a 4-axis robot arm that is suitable for various tasks in the laboratory context. Such robot arms and other actuators often work together in strictly defined processes, whereby the process flow </w:t>
+              <w:t xml:space="preserve">Robot arms and other actuators play an important role in the automation of processes in laboratories and production plants. Examples of such devices are available in the department in the form of </w:t>
+            </w:r>
+            <w:proofErr w:type="spellStart"/>
+            <w:r>
+              <w:rPr>
+                <w:rFonts w:ascii="Arial" w:hAnsi="Arial" w:cs="Arial"/>
+                <w:iCs/>
+                <w:sz w:val="22"/>
+                <w:szCs w:val="22"/>
+                <w:lang w:val="en-GB"/>
+              </w:rPr>
+              <w:t>Dobot</w:t>
+            </w:r>
+            <w:proofErr w:type="spellEnd"/>
+            <w:r>
+              <w:rPr>
+                <w:rFonts w:ascii="Arial" w:hAnsi="Arial" w:cs="Arial"/>
+                <w:iCs/>
+                <w:sz w:val="22"/>
+                <w:szCs w:val="22"/>
+                <w:lang w:val="en-GB"/>
+              </w:rPr>
+              <w:t xml:space="preserve"> Magicians. The </w:t>
+            </w:r>
+            <w:proofErr w:type="spellStart"/>
+            <w:r>
+              <w:rPr>
+                <w:rFonts w:ascii="Arial" w:hAnsi="Arial" w:cs="Arial"/>
+                <w:iCs/>
+                <w:sz w:val="22"/>
+                <w:szCs w:val="22"/>
+                <w:lang w:val="en-GB"/>
+              </w:rPr>
+              <w:t>Dobot</w:t>
+            </w:r>
+            <w:proofErr w:type="spellEnd"/>
+            <w:r>
+              <w:rPr>
+                <w:rFonts w:ascii="Arial" w:hAnsi="Arial" w:cs="Arial"/>
+                <w:iCs/>
+                <w:sz w:val="22"/>
+                <w:szCs w:val="22"/>
+                <w:lang w:val="en-GB"/>
+              </w:rPr>
+              <w:t xml:space="preserve"> Magician is a 4-axis robot arm that is suitable for various tasks in the laboratory context. Such robot arms and other actuators often work together in strictly defined processes, whereby the process flow </w:t>
             </w:r>
             <w:r>
               <w:rPr>
@@ -807,19 +874,63 @@
                 <w:szCs w:val="22"/>
                 <w:lang w:val="en-GB"/>
               </w:rPr>
-              <w:t xml:space="preserve"> certain external signals or conditions depending on the context. The semi-formal modeling of such processes plays an important role in the digitization and automation of laboratories and production plants. The robot arms can be programmed using the so-called "no-code" environments Node-Red and Blockly. In a "no-code" environment, functional blocks are arranged in a graphical interface.</w:t>
+              <w:t xml:space="preserve"> certain external signals or conditions depending on the context. The semi-formal </w:t>
+            </w:r>
+            <w:proofErr w:type="spellStart"/>
+            <w:r>
+              <w:rPr>
+                <w:rFonts w:ascii="Arial" w:hAnsi="Arial" w:cs="Arial"/>
+                <w:iCs/>
+                <w:sz w:val="22"/>
+                <w:szCs w:val="22"/>
+                <w:lang w:val="en-GB"/>
+              </w:rPr>
+              <w:t>modeling</w:t>
+            </w:r>
+            <w:proofErr w:type="spellEnd"/>
+            <w:r>
+              <w:rPr>
+                <w:rFonts w:ascii="Arial" w:hAnsi="Arial" w:cs="Arial"/>
+                <w:iCs/>
+                <w:sz w:val="22"/>
+                <w:szCs w:val="22"/>
+                <w:lang w:val="en-GB"/>
+              </w:rPr>
+              <w:t xml:space="preserve"> of such processes plays an important role in the digitization and automation of laboratories and production plants. The robot arms can be programmed using the so-called "no-code" environments Node-Red and </w:t>
+            </w:r>
+            <w:proofErr w:type="spellStart"/>
+            <w:r>
+              <w:rPr>
+                <w:rFonts w:ascii="Arial" w:hAnsi="Arial" w:cs="Arial"/>
+                <w:iCs/>
+                <w:sz w:val="22"/>
+                <w:szCs w:val="22"/>
+                <w:lang w:val="en-GB"/>
+              </w:rPr>
+              <w:t>Blockly</w:t>
+            </w:r>
+            <w:proofErr w:type="spellEnd"/>
+            <w:r>
+              <w:rPr>
+                <w:rFonts w:ascii="Arial" w:hAnsi="Arial" w:cs="Arial"/>
+                <w:iCs/>
+                <w:sz w:val="22"/>
+                <w:szCs w:val="22"/>
+                <w:lang w:val="en-GB"/>
+              </w:rPr>
+              <w:t>. In a "no-code" environment, functional blocks are arranged in a graphical interface.</w:t>
             </w:r>
             <w:commentRangeEnd w:id="0"/>
             <w:r>
               <w:rPr>
-                <w:rStyle w:val="CommentReference"/>
+                <w:rStyle w:val="Kommentarzeichen"/>
               </w:rPr>
               <w:commentReference w:id="0"/>
             </w:r>
           </w:p>
           <w:p>
             <w:pPr>
-              <w:pStyle w:val="Header"/>
+              <w:pStyle w:val="Kopfzeile"/>
               <w:tabs>
                 <w:tab w:val="clear" w:pos="4536"/>
                 <w:tab w:val="clear" w:pos="9072"/>
@@ -839,7 +950,7 @@
           </w:p>
           <w:p>
             <w:pPr>
-              <w:pStyle w:val="Header"/>
+              <w:pStyle w:val="Kopfzeile"/>
               <w:tabs>
                 <w:tab w:val="clear" w:pos="4536"/>
                 <w:tab w:val="clear" w:pos="9072"/>
@@ -850,6 +961,458 @@
               <w:jc w:val="both"/>
               <w:rPr>
                 <w:rFonts w:ascii="Arial" w:hAnsi="Arial" w:cs="Arial"/>
+                <w:iCs/>
+                <w:sz w:val="22"/>
+                <w:szCs w:val="22"/>
+                <w:lang w:val="en-GB"/>
+              </w:rPr>
+            </w:pPr>
+            <w:r>
+              <w:rPr>
+                <w:rFonts w:ascii="Arial" w:hAnsi="Arial" w:cs="Arial"/>
+                <w:iCs/>
+                <w:sz w:val="22"/>
+                <w:szCs w:val="22"/>
+                <w:lang w:val="en-GB"/>
+              </w:rPr>
+              <w:t xml:space="preserve">Raspberry </w:t>
+            </w:r>
+            <w:proofErr w:type="spellStart"/>
+            <w:r>
+              <w:rPr>
+                <w:rFonts w:ascii="Arial" w:hAnsi="Arial" w:cs="Arial"/>
+                <w:iCs/>
+                <w:sz w:val="22"/>
+                <w:szCs w:val="22"/>
+                <w:lang w:val="en-GB"/>
+              </w:rPr>
+              <w:t>Pis</w:t>
+            </w:r>
+            <w:proofErr w:type="spellEnd"/>
+            <w:r>
+              <w:rPr>
+                <w:rFonts w:ascii="Arial" w:hAnsi="Arial" w:cs="Arial"/>
+                <w:iCs/>
+                <w:sz w:val="22"/>
+                <w:szCs w:val="22"/>
+                <w:lang w:val="en-GB"/>
+              </w:rPr>
+              <w:t xml:space="preserve"> are single-board computers that are used in various industries such as </w:t>
+            </w:r>
+            <w:r>
+              <w:rPr>
+                <w:rFonts w:ascii="Arial" w:hAnsi="Arial" w:cs="Arial"/>
+                <w:iCs/>
+                <w:sz w:val="22"/>
+                <w:szCs w:val="22"/>
+                <w:lang w:val="en-GB"/>
+              </w:rPr>
+              <w:t>Engineering, Computer Science, Physics, Astronomy, Biochemistry, Genetics, Molecular Biology, Materials Science, Chemistry, Environmental Science, Mathematics, Robots, Chemical Engineering, Business, Management and Accounting.</w:t>
+            </w:r>
+            <w:r>
+              <w:rPr>
+                <w:rFonts w:ascii="Arial" w:hAnsi="Arial" w:cs="Arial"/>
+                <w:iCs/>
+                <w:sz w:val="22"/>
+                <w:szCs w:val="22"/>
+                <w:lang w:val="en-GB"/>
+              </w:rPr>
+              <w:t xml:space="preserve"> Looking closer into the field of Robotics there are numerous applications</w:t>
+            </w:r>
+            <w:r>
+              <w:rPr>
+                <w:rFonts w:ascii="Arial" w:hAnsi="Arial" w:cs="Arial"/>
+                <w:iCs/>
+                <w:sz w:val="22"/>
+                <w:szCs w:val="22"/>
+                <w:lang w:val="en-GB"/>
+              </w:rPr>
+              <w:t>:</w:t>
+            </w:r>
+          </w:p>
+          <w:p>
+            <w:pPr>
+              <w:pStyle w:val="Kopfzeile"/>
+              <w:numPr>
+                <w:ilvl w:val="0"/>
+                <w:numId w:val="13"/>
+              </w:numPr>
+              <w:tabs>
+                <w:tab w:val="clear" w:pos="4536"/>
+                <w:tab w:val="clear" w:pos="9072"/>
+                <w:tab w:val="left" w:pos="2268"/>
+                <w:tab w:val="left" w:pos="3969"/>
+              </w:tabs>
+              <w:spacing w:after="60"/>
+              <w:ind w:left="489"/>
+              <w:jc w:val="both"/>
+              <w:rPr>
+                <w:rFonts w:ascii="Arial" w:hAnsi="Arial" w:cs="Arial"/>
+                <w:iCs/>
+                <w:sz w:val="22"/>
+                <w:szCs w:val="22"/>
+                <w:lang w:val="en-GB"/>
+              </w:rPr>
+            </w:pPr>
+            <w:r>
+              <w:rPr>
+                <w:rFonts w:ascii="Arial" w:hAnsi="Arial" w:cs="Arial"/>
+                <w:b/>
+                <w:iCs/>
+                <w:sz w:val="22"/>
+                <w:szCs w:val="22"/>
+                <w:lang w:val="en-GB"/>
+              </w:rPr>
+              <w:t>Multi-Utility/Multi-functionality Robots</w:t>
+            </w:r>
+            <w:r>
+              <w:rPr>
+                <w:rFonts w:ascii="Arial" w:hAnsi="Arial" w:cs="Arial"/>
+                <w:iCs/>
+                <w:sz w:val="22"/>
+                <w:szCs w:val="22"/>
+                <w:lang w:val="en-GB"/>
+              </w:rPr>
+              <w:t xml:space="preserve"> can be used in the military to assist and protect soldiers from metal bombs and land mines. In the industry – in combination with Raspberry Pi – intelligent robots can be developed and deployed easily. </w:t>
+            </w:r>
+          </w:p>
+          <w:p>
+            <w:pPr>
+              <w:pStyle w:val="Kopfzeile"/>
+              <w:numPr>
+                <w:ilvl w:val="0"/>
+                <w:numId w:val="13"/>
+              </w:numPr>
+              <w:tabs>
+                <w:tab w:val="clear" w:pos="4536"/>
+                <w:tab w:val="clear" w:pos="9072"/>
+                <w:tab w:val="left" w:pos="2268"/>
+                <w:tab w:val="left" w:pos="3969"/>
+              </w:tabs>
+              <w:spacing w:after="60"/>
+              <w:ind w:left="489"/>
+              <w:rPr>
+                <w:rFonts w:ascii="Arial" w:hAnsi="Arial" w:cs="Arial"/>
+                <w:iCs/>
+                <w:sz w:val="22"/>
+                <w:szCs w:val="22"/>
+                <w:lang w:val="en-GB"/>
+              </w:rPr>
+            </w:pPr>
+            <w:r>
+              <w:rPr>
+                <w:rFonts w:ascii="Arial" w:hAnsi="Arial" w:cs="Arial"/>
+                <w:b/>
+                <w:iCs/>
+                <w:sz w:val="22"/>
+                <w:szCs w:val="22"/>
+                <w:lang w:val="en-GB"/>
+              </w:rPr>
+              <w:t xml:space="preserve">Surveillance Robots </w:t>
+            </w:r>
+            <w:r>
+              <w:rPr>
+                <w:rFonts w:ascii="Arial" w:hAnsi="Arial" w:cs="Arial"/>
+                <w:iCs/>
+                <w:sz w:val="22"/>
+                <w:szCs w:val="22"/>
+                <w:lang w:val="en-GB"/>
+              </w:rPr>
+              <w:t>can be used in unrecognized, inaccessible areas</w:t>
+            </w:r>
+            <w:r>
+              <w:rPr>
+                <w:rFonts w:ascii="Arial" w:hAnsi="Arial" w:cs="Arial"/>
+                <w:iCs/>
+                <w:sz w:val="22"/>
+                <w:szCs w:val="22"/>
+                <w:lang w:val="en-GB"/>
+              </w:rPr>
+              <w:t xml:space="preserve">. Raspberry Pi enables surveillance technologies with minimal cost and high accuracy. </w:t>
+            </w:r>
+          </w:p>
+          <w:p>
+            <w:pPr>
+              <w:pStyle w:val="Kopfzeile"/>
+              <w:numPr>
+                <w:ilvl w:val="0"/>
+                <w:numId w:val="13"/>
+              </w:numPr>
+              <w:tabs>
+                <w:tab w:val="clear" w:pos="4536"/>
+                <w:tab w:val="clear" w:pos="9072"/>
+                <w:tab w:val="left" w:pos="2268"/>
+                <w:tab w:val="left" w:pos="3969"/>
+              </w:tabs>
+              <w:spacing w:after="60"/>
+              <w:ind w:left="489"/>
+              <w:rPr>
+                <w:rFonts w:ascii="Arial" w:hAnsi="Arial" w:cs="Arial"/>
+                <w:iCs/>
+                <w:sz w:val="22"/>
+                <w:szCs w:val="22"/>
+                <w:lang w:val="en-GB"/>
+              </w:rPr>
+            </w:pPr>
+            <w:r>
+              <w:rPr>
+                <w:rFonts w:ascii="Arial" w:hAnsi="Arial" w:cs="Arial"/>
+                <w:b/>
+                <w:iCs/>
+                <w:sz w:val="22"/>
+                <w:szCs w:val="22"/>
+                <w:lang w:val="en-GB"/>
+              </w:rPr>
+              <w:t xml:space="preserve">Line following robots </w:t>
+            </w:r>
+            <w:r>
+              <w:rPr>
+                <w:rFonts w:ascii="Arial" w:hAnsi="Arial" w:cs="Arial"/>
+                <w:iCs/>
+                <w:sz w:val="22"/>
+                <w:szCs w:val="22"/>
+                <w:lang w:val="en-GB"/>
+              </w:rPr>
+              <w:t xml:space="preserve">are commonly used in </w:t>
+            </w:r>
+            <w:r>
+              <w:rPr>
+                <w:rFonts w:ascii="Arial" w:hAnsi="Arial" w:cs="Arial"/>
+                <w:iCs/>
+                <w:sz w:val="22"/>
+                <w:szCs w:val="22"/>
+                <w:lang w:val="en-GB"/>
+              </w:rPr>
+              <w:t xml:space="preserve">hospitals, medical </w:t>
+            </w:r>
+            <w:proofErr w:type="spellStart"/>
+            <w:r>
+              <w:rPr>
+                <w:rFonts w:ascii="Arial" w:hAnsi="Arial" w:cs="Arial"/>
+                <w:iCs/>
+                <w:sz w:val="22"/>
+                <w:szCs w:val="22"/>
+                <w:lang w:val="en-GB"/>
+              </w:rPr>
+              <w:t>centers</w:t>
+            </w:r>
+            <w:proofErr w:type="spellEnd"/>
+            <w:r>
+              <w:rPr>
+                <w:rFonts w:ascii="Arial" w:hAnsi="Arial" w:cs="Arial"/>
+                <w:iCs/>
+                <w:sz w:val="22"/>
+                <w:szCs w:val="22"/>
+                <w:lang w:val="en-GB"/>
+              </w:rPr>
+              <w:t xml:space="preserve">, farming, </w:t>
+            </w:r>
+            <w:proofErr w:type="gramStart"/>
+            <w:r>
+              <w:rPr>
+                <w:rFonts w:ascii="Arial" w:hAnsi="Arial" w:cs="Arial"/>
+                <w:iCs/>
+                <w:sz w:val="22"/>
+                <w:szCs w:val="22"/>
+                <w:lang w:val="en-GB"/>
+              </w:rPr>
+              <w:t>military</w:t>
+            </w:r>
+            <w:proofErr w:type="gramEnd"/>
+            <w:r>
+              <w:rPr>
+                <w:rFonts w:ascii="Arial" w:hAnsi="Arial" w:cs="Arial"/>
+                <w:iCs/>
+                <w:sz w:val="22"/>
+                <w:szCs w:val="22"/>
+                <w:lang w:val="en-GB"/>
+              </w:rPr>
+              <w:t xml:space="preserve"> and </w:t>
+            </w:r>
+            <w:r>
+              <w:rPr>
+                <w:rFonts w:ascii="Arial" w:hAnsi="Arial" w:cs="Arial"/>
+                <w:iCs/>
+                <w:sz w:val="22"/>
+                <w:szCs w:val="22"/>
+                <w:lang w:val="en-GB"/>
+              </w:rPr>
+              <w:t>factories</w:t>
+            </w:r>
+            <w:r>
+              <w:rPr>
+                <w:rFonts w:ascii="Arial" w:hAnsi="Arial" w:cs="Arial"/>
+                <w:iCs/>
+                <w:sz w:val="22"/>
+                <w:szCs w:val="22"/>
+                <w:lang w:val="en-GB"/>
+              </w:rPr>
+              <w:t xml:space="preserve">. These robots follow a given path autonomously by using infrared sensors with the Raspberry Pi to help tracking a line and differentiating it from the background. </w:t>
+            </w:r>
+          </w:p>
+          <w:p>
+            <w:pPr>
+              <w:pStyle w:val="Kopfzeile"/>
+              <w:numPr>
+                <w:ilvl w:val="0"/>
+                <w:numId w:val="13"/>
+              </w:numPr>
+              <w:tabs>
+                <w:tab w:val="clear" w:pos="4536"/>
+                <w:tab w:val="clear" w:pos="9072"/>
+                <w:tab w:val="left" w:pos="2268"/>
+                <w:tab w:val="left" w:pos="3969"/>
+              </w:tabs>
+              <w:spacing w:after="60"/>
+              <w:ind w:left="489"/>
+              <w:rPr>
+                <w:rFonts w:ascii="Arial" w:hAnsi="Arial" w:cs="Arial"/>
+                <w:iCs/>
+                <w:sz w:val="22"/>
+                <w:szCs w:val="22"/>
+                <w:lang w:val="en-GB"/>
+              </w:rPr>
+            </w:pPr>
+            <w:r>
+              <w:rPr>
+                <w:rFonts w:ascii="Arial" w:hAnsi="Arial" w:cs="Arial"/>
+                <w:b/>
+                <w:iCs/>
+                <w:sz w:val="22"/>
+                <w:szCs w:val="22"/>
+                <w:lang w:val="en-GB"/>
+              </w:rPr>
+              <w:t xml:space="preserve">Crop disease detection: </w:t>
+            </w:r>
+            <w:r>
+              <w:rPr>
+                <w:rFonts w:ascii="Arial" w:hAnsi="Arial" w:cs="Arial"/>
+                <w:iCs/>
+                <w:sz w:val="22"/>
+                <w:szCs w:val="22"/>
+                <w:lang w:val="en-GB"/>
+              </w:rPr>
+              <w:t>The leaves of plants provide essential information about their health. By using image processing diseases get detected and the farmers can be alerted automatically. Further the cause of the disease and important parameters like humidity, moisture</w:t>
+            </w:r>
+            <w:r>
+              <w:rPr>
+                <w:rFonts w:ascii="Arial" w:hAnsi="Arial" w:cs="Arial"/>
+                <w:iCs/>
+                <w:sz w:val="22"/>
+                <w:szCs w:val="22"/>
+                <w:lang w:val="en-GB"/>
+              </w:rPr>
+              <w:t xml:space="preserve">, </w:t>
+            </w:r>
+            <w:proofErr w:type="gramStart"/>
+            <w:r>
+              <w:rPr>
+                <w:rFonts w:ascii="Arial" w:hAnsi="Arial" w:cs="Arial"/>
+                <w:iCs/>
+                <w:sz w:val="22"/>
+                <w:szCs w:val="22"/>
+                <w:lang w:val="en-GB"/>
+              </w:rPr>
+              <w:t>temperature</w:t>
+            </w:r>
+            <w:proofErr w:type="gramEnd"/>
+            <w:r>
+              <w:rPr>
+                <w:rFonts w:ascii="Arial" w:hAnsi="Arial" w:cs="Arial"/>
+                <w:iCs/>
+                <w:sz w:val="22"/>
+                <w:szCs w:val="22"/>
+                <w:lang w:val="en-GB"/>
+              </w:rPr>
+              <w:t xml:space="preserve"> or the water level of the tank may be delivered and monitored. </w:t>
+            </w:r>
+          </w:p>
+          <w:p>
+            <w:pPr>
+              <w:pStyle w:val="Kopfzeile"/>
+              <w:tabs>
+                <w:tab w:val="clear" w:pos="4536"/>
+                <w:tab w:val="clear" w:pos="9072"/>
+                <w:tab w:val="left" w:pos="2268"/>
+                <w:tab w:val="left" w:pos="3969"/>
+              </w:tabs>
+              <w:spacing w:after="60"/>
+              <w:rPr>
+                <w:rFonts w:ascii="Arial" w:hAnsi="Arial" w:cs="Arial"/>
+                <w:iCs/>
+                <w:sz w:val="22"/>
+                <w:szCs w:val="22"/>
+                <w:lang w:val="en-GB"/>
+              </w:rPr>
+            </w:pPr>
+            <w:r>
+              <w:rPr>
+                <w:rFonts w:ascii="Arial" w:hAnsi="Arial" w:cs="Arial"/>
+                <w:iCs/>
+                <w:sz w:val="22"/>
+                <w:szCs w:val="22"/>
+                <w:lang w:val="en-GB"/>
+              </w:rPr>
+              <w:t>There are many more applications like automated billing in supermarkets, mapping of inaccessible tunnels, rescue operations in unknown environments, herbicide spraying, wall painting, fire exterminating etc.</w:t>
+            </w:r>
+          </w:p>
+          <w:p>
+            <w:pPr>
+              <w:pStyle w:val="Kopfzeile"/>
+              <w:tabs>
+                <w:tab w:val="clear" w:pos="4536"/>
+                <w:tab w:val="clear" w:pos="9072"/>
+                <w:tab w:val="left" w:pos="2268"/>
+                <w:tab w:val="left" w:pos="3969"/>
+              </w:tabs>
+              <w:spacing w:after="60"/>
+              <w:rPr>
+                <w:rFonts w:ascii="Arial" w:hAnsi="Arial" w:cs="Arial"/>
+                <w:sz w:val="22"/>
+                <w:szCs w:val="22"/>
+              </w:rPr>
+            </w:pPr>
+            <w:r>
+              <w:rPr>
+                <w:rFonts w:ascii="Arial" w:hAnsi="Arial" w:cs="Arial"/>
+                <w:sz w:val="22"/>
+                <w:szCs w:val="22"/>
+              </w:rPr>
+              <w:t>(Mathe et al., 2022)</w:t>
+            </w:r>
+          </w:p>
+          <w:p>
+            <w:pPr>
+              <w:pStyle w:val="Kopfzeile"/>
+              <w:tabs>
+                <w:tab w:val="clear" w:pos="4536"/>
+                <w:tab w:val="clear" w:pos="9072"/>
+                <w:tab w:val="left" w:pos="2268"/>
+                <w:tab w:val="left" w:pos="3969"/>
+              </w:tabs>
+              <w:spacing w:after="60"/>
+              <w:rPr>
+                <w:rFonts w:ascii="Arial" w:hAnsi="Arial" w:cs="Arial"/>
+                <w:iCs/>
+                <w:sz w:val="22"/>
+                <w:szCs w:val="22"/>
+                <w:lang w:val="en-GB"/>
+              </w:rPr>
+            </w:pPr>
+          </w:p>
+          <w:p>
+            <w:pPr>
+              <w:pStyle w:val="Kopfzeile"/>
+              <w:tabs>
+                <w:tab w:val="clear" w:pos="4536"/>
+                <w:tab w:val="clear" w:pos="9072"/>
+                <w:tab w:val="left" w:pos="2268"/>
+                <w:tab w:val="left" w:pos="3969"/>
+              </w:tabs>
+              <w:spacing w:after="60"/>
+              <w:jc w:val="both"/>
+              <w:rPr>
+                <w:rFonts w:ascii="Arial" w:hAnsi="Arial" w:cs="Arial"/>
                 <w:sz w:val="22"/>
                 <w:szCs w:val="22"/>
                 <w:u w:val="single"/>
@@ -869,7 +1432,7 @@
           </w:p>
           <w:p>
             <w:pPr>
-              <w:pStyle w:val="Header"/>
+              <w:pStyle w:val="Kopfzeile"/>
               <w:numPr>
                 <w:ilvl w:val="0"/>
                 <w:numId w:val="2"/>
@@ -896,7 +1459,27 @@
                 <w:szCs w:val="22"/>
                 <w:lang w:val="en-GB"/>
               </w:rPr>
-              <w:t xml:space="preserve">Is Blockly or Python </w:t>
+              <w:t xml:space="preserve">Is </w:t>
+            </w:r>
+            <w:proofErr w:type="spellStart"/>
+            <w:r>
+              <w:rPr>
+                <w:rFonts w:ascii="Arial" w:hAnsi="Arial" w:cs="Arial"/>
+                <w:sz w:val="22"/>
+                <w:szCs w:val="22"/>
+                <w:lang w:val="en-GB"/>
+              </w:rPr>
+              <w:t>Blockly</w:t>
+            </w:r>
+            <w:proofErr w:type="spellEnd"/>
+            <w:r>
+              <w:rPr>
+                <w:rFonts w:ascii="Arial" w:hAnsi="Arial" w:cs="Arial"/>
+                <w:sz w:val="22"/>
+                <w:szCs w:val="22"/>
+                <w:lang w:val="en-GB"/>
+              </w:rPr>
+              <w:t xml:space="preserve"> or Python </w:t>
             </w:r>
             <w:r>
               <w:rPr>
@@ -919,7 +1502,7 @@
           </w:p>
           <w:p>
             <w:pPr>
-              <w:pStyle w:val="Header"/>
+              <w:pStyle w:val="Kopfzeile"/>
               <w:numPr>
                 <w:ilvl w:val="0"/>
                 <w:numId w:val="3"/>
@@ -946,12 +1529,32 @@
                 <w:szCs w:val="22"/>
                 <w:lang w:val="en-GB"/>
               </w:rPr>
-              <w:t>How well can a process defined in Blockly be translated to Python?</w:t>
-            </w:r>
-          </w:p>
-          <w:p>
-            <w:pPr>
-              <w:pStyle w:val="Header"/>
+              <w:t xml:space="preserve">How well can a process defined in </w:t>
+            </w:r>
+            <w:proofErr w:type="spellStart"/>
+            <w:r>
+              <w:rPr>
+                <w:rFonts w:ascii="Arial" w:hAnsi="Arial" w:cs="Arial"/>
+                <w:sz w:val="22"/>
+                <w:szCs w:val="22"/>
+                <w:lang w:val="en-GB"/>
+              </w:rPr>
+              <w:t>Blockly</w:t>
+            </w:r>
+            <w:proofErr w:type="spellEnd"/>
+            <w:r>
+              <w:rPr>
+                <w:rFonts w:ascii="Arial" w:hAnsi="Arial" w:cs="Arial"/>
+                <w:sz w:val="22"/>
+                <w:szCs w:val="22"/>
+                <w:lang w:val="en-GB"/>
+              </w:rPr>
+              <w:t xml:space="preserve"> be translated to Python?</w:t>
+            </w:r>
+          </w:p>
+          <w:p>
+            <w:pPr>
+              <w:pStyle w:val="Kopfzeile"/>
               <w:numPr>
                 <w:ilvl w:val="0"/>
                 <w:numId w:val="4"/>
@@ -983,7 +1586,7 @@
           </w:p>
           <w:p>
             <w:pPr>
-              <w:pStyle w:val="Header"/>
+              <w:pStyle w:val="Kopfzeile"/>
               <w:tabs>
                 <w:tab w:val="clear" w:pos="4536"/>
                 <w:tab w:val="clear" w:pos="9072"/>
@@ -1011,7 +1614,7 @@
           </w:p>
           <w:p>
             <w:pPr>
-              <w:pStyle w:val="Header"/>
+              <w:pStyle w:val="Kopfzeile"/>
               <w:tabs>
                 <w:tab w:val="clear" w:pos="4536"/>
                 <w:tab w:val="clear" w:pos="9072"/>
@@ -1027,6 +1630,7 @@
                 <w:lang w:val="en-GB"/>
               </w:rPr>
             </w:pPr>
+            <w:proofErr w:type="spellStart"/>
             <w:r>
               <w:rPr>
                 <w:rFonts w:ascii="Arial" w:hAnsi="Arial" w:cs="Arial"/>
@@ -1036,10 +1640,11 @@
               </w:rPr>
               <w:t>Zusammenfassung</w:t>
             </w:r>
-          </w:p>
-          <w:p>
-            <w:pPr>
-              <w:pStyle w:val="Header"/>
+            <w:proofErr w:type="spellEnd"/>
+          </w:p>
+          <w:p>
+            <w:pPr>
+              <w:pStyle w:val="Kopfzeile"/>
               <w:tabs>
                 <w:tab w:val="clear" w:pos="4536"/>
                 <w:tab w:val="clear" w:pos="9072"/>
@@ -1065,7 +1670,7 @@
           </w:p>
           <w:p>
             <w:pPr>
-              <w:pStyle w:val="Header"/>
+              <w:pStyle w:val="Kopfzeile"/>
               <w:tabs>
                 <w:tab w:val="clear" w:pos="4536"/>
                 <w:tab w:val="clear" w:pos="9072"/>
@@ -1076,20 +1681,25 @@
               <w:jc w:val="both"/>
               <w:rPr>
                 <w:rFonts w:ascii="Arial" w:hAnsi="Arial" w:cs="Arial"/>
-                <w:lang w:val="en-GB"/>
-              </w:rPr>
-            </w:pPr>
-            <w:r>
-              <w:rPr>
-                <w:rFonts w:ascii="Arial" w:hAnsi="Arial" w:cs="Arial"/>
-                <w:lang w:val="en-GB"/>
-              </w:rPr>
+                <w:sz w:val="22"/>
+                <w:szCs w:val="22"/>
+                <w:lang w:val="en-GB"/>
+              </w:rPr>
+            </w:pPr>
+            <w:r>
+              <w:rPr>
+                <w:rFonts w:ascii="Arial" w:hAnsi="Arial" w:cs="Arial"/>
+                <w:sz w:val="22"/>
+                <w:szCs w:val="22"/>
+                <w:lang w:val="en-GB"/>
+              </w:rPr>
+              <w:lastRenderedPageBreak/>
               <w:t>Table of content</w:t>
             </w:r>
           </w:p>
           <w:p>
             <w:pPr>
-              <w:pStyle w:val="Header"/>
+              <w:pStyle w:val="Kopfzeile"/>
               <w:tabs>
                 <w:tab w:val="clear" w:pos="4536"/>
                 <w:tab w:val="clear" w:pos="9072"/>
@@ -1100,12 +1710,16 @@
               <w:jc w:val="both"/>
               <w:rPr>
                 <w:rFonts w:ascii="Arial" w:hAnsi="Arial" w:cs="Arial"/>
-                <w:lang w:val="en-GB"/>
-              </w:rPr>
-            </w:pPr>
-            <w:r>
-              <w:rPr>
-                <w:rFonts w:ascii="Arial" w:hAnsi="Arial" w:cs="Arial"/>
+                <w:sz w:val="22"/>
+                <w:szCs w:val="22"/>
+                <w:lang w:val="en-GB"/>
+              </w:rPr>
+            </w:pPr>
+            <w:r>
+              <w:rPr>
+                <w:rFonts w:ascii="Arial" w:hAnsi="Arial" w:cs="Arial"/>
+                <w:sz w:val="22"/>
+                <w:szCs w:val="22"/>
                 <w:lang w:val="en-GB"/>
               </w:rPr>
               <w:t>Glossary</w:t>
@@ -1113,7 +1727,7 @@
           </w:p>
           <w:p>
             <w:pPr>
-              <w:pStyle w:val="Header"/>
+              <w:pStyle w:val="Kopfzeile"/>
               <w:tabs>
                 <w:tab w:val="clear" w:pos="4536"/>
                 <w:tab w:val="clear" w:pos="9072"/>
@@ -1124,12 +1738,16 @@
               <w:jc w:val="both"/>
               <w:rPr>
                 <w:rFonts w:ascii="Arial" w:hAnsi="Arial" w:cs="Arial"/>
-                <w:lang w:val="en-GB"/>
-              </w:rPr>
-            </w:pPr>
-            <w:r>
-              <w:rPr>
-                <w:rFonts w:ascii="Arial" w:hAnsi="Arial" w:cs="Arial"/>
+                <w:sz w:val="22"/>
+                <w:szCs w:val="22"/>
+                <w:lang w:val="en-GB"/>
+              </w:rPr>
+            </w:pPr>
+            <w:r>
+              <w:rPr>
+                <w:rFonts w:ascii="Arial" w:hAnsi="Arial" w:cs="Arial"/>
+                <w:sz w:val="22"/>
+                <w:szCs w:val="22"/>
                 <w:lang w:val="en-GB"/>
               </w:rPr>
               <w:t>1 Introduction</w:t>
@@ -1137,7 +1755,7 @@
           </w:p>
           <w:p>
             <w:pPr>
-              <w:pStyle w:val="Header"/>
+              <w:pStyle w:val="Kopfzeile"/>
               <w:tabs>
                 <w:tab w:val="clear" w:pos="4536"/>
                 <w:tab w:val="clear" w:pos="9072"/>
@@ -1148,20 +1766,35 @@
               <w:jc w:val="both"/>
               <w:rPr>
                 <w:rFonts w:ascii="Arial" w:hAnsi="Arial" w:cs="Arial"/>
-                <w:lang w:val="en-GB"/>
-              </w:rPr>
-            </w:pPr>
-            <w:r>
-              <w:rPr>
-                <w:rFonts w:ascii="Arial" w:hAnsi="Arial" w:cs="Arial"/>
-                <w:lang w:val="en-GB"/>
-              </w:rPr>
-              <w:t>2 Theoretical background</w:t>
-            </w:r>
-          </w:p>
-          <w:p>
-            <w:pPr>
-              <w:pStyle w:val="Header"/>
+                <w:sz w:val="22"/>
+                <w:szCs w:val="22"/>
+                <w:lang w:val="en-GB"/>
+              </w:rPr>
+            </w:pPr>
+            <w:r>
+              <w:rPr>
+                <w:rFonts w:ascii="Arial" w:hAnsi="Arial" w:cs="Arial"/>
+                <w:sz w:val="22"/>
+                <w:szCs w:val="22"/>
+                <w:lang w:val="en-GB"/>
+              </w:rPr>
+              <w:t xml:space="preserve">2 Theoretical </w:t>
+            </w:r>
+            <w:proofErr w:type="gramStart"/>
+            <w:r>
+              <w:rPr>
+                <w:rFonts w:ascii="Arial" w:hAnsi="Arial" w:cs="Arial"/>
+                <w:sz w:val="22"/>
+                <w:szCs w:val="22"/>
+                <w:lang w:val="en-GB"/>
+              </w:rPr>
+              <w:t>background</w:t>
+            </w:r>
+            <w:proofErr w:type="gramEnd"/>
+          </w:p>
+          <w:p>
+            <w:pPr>
+              <w:pStyle w:val="Kopfzeile"/>
               <w:tabs>
                 <w:tab w:val="clear" w:pos="4536"/>
                 <w:tab w:val="clear" w:pos="9072"/>
@@ -1172,12 +1805,16 @@
               <w:jc w:val="both"/>
               <w:rPr>
                 <w:rFonts w:ascii="Arial" w:hAnsi="Arial" w:cs="Arial"/>
-                <w:lang w:val="en-GB"/>
-              </w:rPr>
-            </w:pPr>
-            <w:r>
-              <w:rPr>
-                <w:rFonts w:ascii="Arial" w:hAnsi="Arial" w:cs="Arial"/>
+                <w:sz w:val="22"/>
+                <w:szCs w:val="22"/>
+                <w:lang w:val="en-GB"/>
+              </w:rPr>
+            </w:pPr>
+            <w:r>
+              <w:rPr>
+                <w:rFonts w:ascii="Arial" w:hAnsi="Arial" w:cs="Arial"/>
+                <w:sz w:val="22"/>
+                <w:szCs w:val="22"/>
                 <w:lang w:val="en-GB"/>
               </w:rPr>
               <w:t>3</w:t>
@@ -1185,6 +1822,8 @@
             <w:r>
               <w:rPr>
                 <w:rFonts w:ascii="Arial" w:hAnsi="Arial" w:cs="Arial"/>
+                <w:sz w:val="22"/>
+                <w:szCs w:val="22"/>
                 <w:lang w:val="en-GB"/>
               </w:rPr>
               <w:t xml:space="preserve"> Met</w:t>
@@ -1192,6 +1831,8 @@
             <w:r>
               <w:rPr>
                 <w:rFonts w:ascii="Arial" w:hAnsi="Arial" w:cs="Arial"/>
+                <w:sz w:val="22"/>
+                <w:szCs w:val="22"/>
                 <w:lang w:val="en-GB"/>
               </w:rPr>
               <w:t>hods</w:t>
@@ -1199,7 +1840,7 @@
           </w:p>
           <w:p>
             <w:pPr>
-              <w:pStyle w:val="Header"/>
+              <w:pStyle w:val="Kopfzeile"/>
               <w:tabs>
                 <w:tab w:val="clear" w:pos="4536"/>
                 <w:tab w:val="clear" w:pos="9072"/>
@@ -1210,12 +1851,16 @@
               <w:jc w:val="both"/>
               <w:rPr>
                 <w:rFonts w:ascii="Arial" w:hAnsi="Arial" w:cs="Arial"/>
-                <w:lang w:val="en-GB"/>
-              </w:rPr>
-            </w:pPr>
-            <w:r>
-              <w:rPr>
-                <w:rFonts w:ascii="Arial" w:hAnsi="Arial" w:cs="Arial"/>
+                <w:sz w:val="22"/>
+                <w:szCs w:val="22"/>
+                <w:lang w:val="en-GB"/>
+              </w:rPr>
+            </w:pPr>
+            <w:r>
+              <w:rPr>
+                <w:rFonts w:ascii="Arial" w:hAnsi="Arial" w:cs="Arial"/>
+                <w:sz w:val="22"/>
+                <w:szCs w:val="22"/>
                 <w:lang w:val="en-GB"/>
               </w:rPr>
               <w:t>4</w:t>
@@ -1223,6 +1868,8 @@
             <w:r>
               <w:rPr>
                 <w:rFonts w:ascii="Arial" w:hAnsi="Arial" w:cs="Arial"/>
+                <w:sz w:val="22"/>
+                <w:szCs w:val="22"/>
                 <w:lang w:val="en-GB"/>
               </w:rPr>
               <w:t xml:space="preserve"> Results</w:t>
@@ -1230,7 +1877,7 @@
           </w:p>
           <w:p>
             <w:pPr>
-              <w:pStyle w:val="Header"/>
+              <w:pStyle w:val="Kopfzeile"/>
               <w:tabs>
                 <w:tab w:val="clear" w:pos="4536"/>
                 <w:tab w:val="clear" w:pos="9072"/>
@@ -1241,12 +1888,16 @@
               <w:jc w:val="both"/>
               <w:rPr>
                 <w:rFonts w:ascii="Arial" w:hAnsi="Arial" w:cs="Arial"/>
-                <w:lang w:val="en-GB"/>
-              </w:rPr>
-            </w:pPr>
-            <w:r>
-              <w:rPr>
-                <w:rFonts w:ascii="Arial" w:hAnsi="Arial" w:cs="Arial"/>
+                <w:sz w:val="22"/>
+                <w:szCs w:val="22"/>
+                <w:lang w:val="en-GB"/>
+              </w:rPr>
+            </w:pPr>
+            <w:r>
+              <w:rPr>
+                <w:rFonts w:ascii="Arial" w:hAnsi="Arial" w:cs="Arial"/>
+                <w:sz w:val="22"/>
+                <w:szCs w:val="22"/>
                 <w:lang w:val="en-GB"/>
               </w:rPr>
               <w:t>5</w:t>
@@ -1254,6 +1905,8 @@
             <w:r>
               <w:rPr>
                 <w:rFonts w:ascii="Arial" w:hAnsi="Arial" w:cs="Arial"/>
+                <w:sz w:val="22"/>
+                <w:szCs w:val="22"/>
                 <w:lang w:val="en-GB"/>
               </w:rPr>
               <w:t xml:space="preserve"> Discussion</w:t>
@@ -1261,7 +1914,7 @@
           </w:p>
           <w:p>
             <w:pPr>
-              <w:pStyle w:val="Header"/>
+              <w:pStyle w:val="Kopfzeile"/>
               <w:tabs>
                 <w:tab w:val="clear" w:pos="4536"/>
                 <w:tab w:val="clear" w:pos="9072"/>
@@ -1272,12 +1925,16 @@
               <w:jc w:val="both"/>
               <w:rPr>
                 <w:rFonts w:ascii="Arial" w:hAnsi="Arial" w:cs="Arial"/>
-                <w:lang w:val="en-GB"/>
-              </w:rPr>
-            </w:pPr>
-            <w:r>
-              <w:rPr>
-                <w:rFonts w:ascii="Arial" w:hAnsi="Arial" w:cs="Arial"/>
+                <w:sz w:val="22"/>
+                <w:szCs w:val="22"/>
+                <w:lang w:val="en-GB"/>
+              </w:rPr>
+            </w:pPr>
+            <w:r>
+              <w:rPr>
+                <w:rFonts w:ascii="Arial" w:hAnsi="Arial" w:cs="Arial"/>
+                <w:sz w:val="22"/>
+                <w:szCs w:val="22"/>
                 <w:lang w:val="en-GB"/>
               </w:rPr>
               <w:t>6 Conclusion</w:t>
@@ -1285,7 +1942,7 @@
           </w:p>
           <w:p>
             <w:pPr>
-              <w:pStyle w:val="Header"/>
+              <w:pStyle w:val="Kopfzeile"/>
               <w:tabs>
                 <w:tab w:val="clear" w:pos="4536"/>
                 <w:tab w:val="clear" w:pos="9072"/>
@@ -1296,16 +1953,56 @@
               <w:jc w:val="both"/>
               <w:rPr>
                 <w:rFonts w:ascii="Arial" w:hAnsi="Arial" w:cs="Arial"/>
-                <w:lang w:val="en-GB"/>
-              </w:rPr>
-            </w:pPr>
-            <w:r>
-              <w:rPr>
-                <w:rFonts w:ascii="Arial" w:hAnsi="Arial" w:cs="Arial"/>
+                <w:sz w:val="22"/>
+                <w:szCs w:val="22"/>
+                <w:lang w:val="en-GB"/>
+              </w:rPr>
+            </w:pPr>
+            <w:r>
+              <w:rPr>
+                <w:rFonts w:ascii="Arial" w:hAnsi="Arial" w:cs="Arial"/>
+                <w:sz w:val="22"/>
+                <w:szCs w:val="22"/>
                 <w:lang w:val="en-GB"/>
               </w:rPr>
               <w:t>7 Bibliography</w:t>
             </w:r>
+          </w:p>
+          <w:p>
+            <w:pPr>
+              <w:pStyle w:val="Kopfzeile"/>
+              <w:tabs>
+                <w:tab w:val="clear" w:pos="4536"/>
+                <w:tab w:val="clear" w:pos="9072"/>
+                <w:tab w:val="left" w:pos="2268"/>
+                <w:tab w:val="left" w:pos="3969"/>
+              </w:tabs>
+              <w:spacing w:after="60"/>
+              <w:jc w:val="both"/>
+              <w:rPr>
+                <w:rFonts w:ascii="Arial" w:hAnsi="Arial" w:cs="Arial"/>
+                <w:sz w:val="22"/>
+                <w:szCs w:val="22"/>
+                <w:lang w:val="en-GB"/>
+              </w:rPr>
+            </w:pPr>
+          </w:p>
+          <w:p>
+            <w:pPr>
+              <w:pStyle w:val="Kopfzeile"/>
+              <w:tabs>
+                <w:tab w:val="clear" w:pos="4536"/>
+                <w:tab w:val="clear" w:pos="9072"/>
+                <w:tab w:val="left" w:pos="2268"/>
+                <w:tab w:val="left" w:pos="3969"/>
+              </w:tabs>
+              <w:spacing w:after="60"/>
+              <w:jc w:val="both"/>
+              <w:rPr>
+                <w:rFonts w:ascii="Arial" w:hAnsi="Arial" w:cs="Arial"/>
+                <w:lang w:val="en-GB"/>
+              </w:rPr>
+            </w:pPr>
           </w:p>
         </w:tc>
       </w:tr>
@@ -1318,7 +2015,6 @@
           <w:tcPr>
             <w:tcW w:w="2660" w:type="dxa"/>
             <w:gridSpan w:val="2"/>
-            <w:tcMar/>
           </w:tcPr>
           <w:p>
             <w:pPr>
@@ -1344,6 +2040,7 @@
                 <w:szCs w:val="22"/>
                 <w:lang w:val="en-GB"/>
               </w:rPr>
+              <w:lastRenderedPageBreak/>
               <w:t>Formal Requirements</w:t>
             </w:r>
           </w:p>
@@ -1351,11 +2048,10 @@
         <w:tc>
           <w:tcPr>
             <w:tcW w:w="7087" w:type="dxa"/>
-            <w:tcMar/>
           </w:tcPr>
           <w:p>
             <w:pPr>
-              <w:pStyle w:val="Header"/>
+              <w:pStyle w:val="Kopfzeile"/>
               <w:numPr>
                 <w:ilvl w:val="0"/>
                 <w:numId w:val="11"/>
@@ -1385,7 +2081,7 @@
               </w:rPr>
               <w:t xml:space="preserve">All relevant </w:t>
             </w:r>
-            <w:hyperlink w:history="1" r:id="rId14">
+            <w:hyperlink r:id="rId14" w:history="1">
               <w:r>
                 <w:rPr>
                   <w:rStyle w:val="Hyperlink"/>
@@ -1421,7 +2117,7 @@
           </w:p>
           <w:p>
             <w:pPr>
-              <w:pStyle w:val="Header"/>
+              <w:pStyle w:val="Kopfzeile"/>
               <w:numPr>
                 <w:ilvl w:val="0"/>
                 <w:numId w:val="11"/>
@@ -1474,7 +2170,7 @@
           </w:p>
           <w:p>
             <w:pPr>
-              <w:pStyle w:val="Header"/>
+              <w:pStyle w:val="Kopfzeile"/>
               <w:numPr>
                 <w:ilvl w:val="0"/>
                 <w:numId w:val="11"/>
@@ -1507,7 +2203,7 @@
           </w:p>
           <w:p>
             <w:pPr>
-              <w:pStyle w:val="Header"/>
+              <w:pStyle w:val="Kopfzeile"/>
               <w:tabs>
                 <w:tab w:val="clear" w:pos="4536"/>
                 <w:tab w:val="clear" w:pos="9072"/>
@@ -1535,7 +2231,6 @@
           <w:tcPr>
             <w:tcW w:w="2660" w:type="dxa"/>
             <w:gridSpan w:val="2"/>
-            <w:tcMar/>
           </w:tcPr>
           <w:p>
             <w:pPr>
@@ -1568,11 +2263,10 @@
         <w:tc>
           <w:tcPr>
             <w:tcW w:w="7087" w:type="dxa"/>
-            <w:tcMar/>
           </w:tcPr>
           <w:p>
             <w:pPr>
-              <w:pStyle w:val="Header"/>
+              <w:pStyle w:val="Kopfzeile"/>
               <w:tabs>
                 <w:tab w:val="clear" w:pos="4536"/>
                 <w:tab w:val="clear" w:pos="9072"/>
@@ -1612,7 +2306,6 @@
           <w:tcPr>
             <w:tcW w:w="2660" w:type="dxa"/>
             <w:gridSpan w:val="2"/>
-            <w:tcMar/>
           </w:tcPr>
           <w:p>
             <w:pPr>
@@ -1654,11 +2347,10 @@
         <w:tc>
           <w:tcPr>
             <w:tcW w:w="7087" w:type="dxa"/>
-            <w:tcMar/>
           </w:tcPr>
           <w:p>
             <w:pPr>
-              <w:pStyle w:val="Header"/>
+              <w:pStyle w:val="Kopfzeile"/>
               <w:tabs>
                 <w:tab w:val="clear" w:pos="4536"/>
                 <w:tab w:val="clear" w:pos="9072"/>
@@ -1698,7 +2390,6 @@
           <w:tcPr>
             <w:tcW w:w="2660" w:type="dxa"/>
             <w:gridSpan w:val="2"/>
-            <w:tcMar/>
           </w:tcPr>
           <w:p>
             <w:pPr>
@@ -1731,11 +2422,10 @@
         <w:tc>
           <w:tcPr>
             <w:tcW w:w="7087" w:type="dxa"/>
-            <w:tcMar/>
           </w:tcPr>
           <w:p>
             <w:pPr>
-              <w:pStyle w:val="Header"/>
+              <w:pStyle w:val="Kopfzeile"/>
               <w:tabs>
                 <w:tab w:val="left" w:pos="2268"/>
                 <w:tab w:val="left" w:pos="3969"/>
@@ -1762,7 +2452,7 @@
           </w:p>
           <w:p>
             <w:pPr>
-              <w:pStyle w:val="Header"/>
+              <w:pStyle w:val="Kopfzeile"/>
               <w:tabs>
                 <w:tab w:val="left" w:pos="2268"/>
                 <w:tab w:val="left" w:pos="3969"/>
@@ -1772,22 +2462,42 @@
                 <w:rFonts w:ascii="Arial" w:hAnsi="Arial" w:cs="Arial"/>
                 <w:sz w:val="22"/>
                 <w:szCs w:val="22"/>
-                <w:lang w:val="fr-CH"/>
-              </w:rPr>
-            </w:pPr>
-            <w:r>
-              <w:rPr>
-                <w:rFonts w:ascii="Arial" w:hAnsi="Arial" w:cs="Arial"/>
-                <w:sz w:val="22"/>
-                <w:szCs w:val="22"/>
-                <w:lang w:val="fr-CH"/>
-              </w:rPr>
-              <w:t>Project report: Uploaded digitally via Complesis (as PDF and original file format)</w:t>
-            </w:r>
-          </w:p>
-          <w:p>
-            <w:pPr>
-              <w:pStyle w:val="Header"/>
+                <w:lang w:val="en-US"/>
+              </w:rPr>
+            </w:pPr>
+            <w:r>
+              <w:rPr>
+                <w:rFonts w:ascii="Arial" w:hAnsi="Arial" w:cs="Arial"/>
+                <w:sz w:val="22"/>
+                <w:szCs w:val="22"/>
+                <w:lang w:val="en-US"/>
+              </w:rPr>
+              <w:t xml:space="preserve">Project report: Uploaded digitally via </w:t>
+            </w:r>
+            <w:proofErr w:type="spellStart"/>
+            <w:r>
+              <w:rPr>
+                <w:rFonts w:ascii="Arial" w:hAnsi="Arial" w:cs="Arial"/>
+                <w:sz w:val="22"/>
+                <w:szCs w:val="22"/>
+                <w:lang w:val="en-US"/>
+              </w:rPr>
+              <w:t>Complesis</w:t>
+            </w:r>
+            <w:proofErr w:type="spellEnd"/>
+            <w:r>
+              <w:rPr>
+                <w:rFonts w:ascii="Arial" w:hAnsi="Arial" w:cs="Arial"/>
+                <w:sz w:val="22"/>
+                <w:szCs w:val="22"/>
+                <w:lang w:val="en-US"/>
+              </w:rPr>
+              <w:t xml:space="preserve"> (as PDF and original file format)</w:t>
+            </w:r>
+          </w:p>
+          <w:p>
+            <w:pPr>
+              <w:pStyle w:val="Kopfzeile"/>
               <w:tabs>
                 <w:tab w:val="left" w:pos="2268"/>
                 <w:tab w:val="left" w:pos="3969"/>
@@ -1805,9 +2515,29 @@
                 <w:rFonts w:ascii="Arial" w:hAnsi="Arial" w:cs="Arial"/>
                 <w:sz w:val="22"/>
                 <w:szCs w:val="22"/>
-                <w:lang w:val="fr-CH"/>
-              </w:rPr>
-              <w:t>Code: tracked and documented on a Github repository</w:t>
+                <w:lang w:val="en-US"/>
+              </w:rPr>
+              <w:t xml:space="preserve">Code: tracked and documented on a </w:t>
+            </w:r>
+            <w:proofErr w:type="spellStart"/>
+            <w:r>
+              <w:rPr>
+                <w:rFonts w:ascii="Arial" w:hAnsi="Arial" w:cs="Arial"/>
+                <w:sz w:val="22"/>
+                <w:szCs w:val="22"/>
+                <w:lang w:val="en-US"/>
+              </w:rPr>
+              <w:t>Github</w:t>
+            </w:r>
+            <w:proofErr w:type="spellEnd"/>
+            <w:r>
+              <w:rPr>
+                <w:rFonts w:ascii="Arial" w:hAnsi="Arial" w:cs="Arial"/>
+                <w:sz w:val="22"/>
+                <w:szCs w:val="22"/>
+                <w:lang w:val="en-US"/>
+              </w:rPr>
+              <w:t xml:space="preserve"> repository</w:t>
             </w:r>
           </w:p>
         </w:tc>
@@ -1821,7 +2551,6 @@
           <w:tcPr>
             <w:tcW w:w="2660" w:type="dxa"/>
             <w:gridSpan w:val="2"/>
-            <w:tcMar/>
           </w:tcPr>
           <w:p>
             <w:pPr>
@@ -1854,7 +2583,6 @@
         <w:tc>
           <w:tcPr>
             <w:tcW w:w="7087" w:type="dxa"/>
-            <w:tcMar/>
           </w:tcPr>
           <w:p>
             <w:pPr>
@@ -1876,8 +2604,152 @@
                 <w:szCs w:val="22"/>
                 <w:lang w:val="en-GB"/>
               </w:rPr>
-              <w:t>ZHAW Wädenswil</w:t>
-            </w:r>
+              <w:t xml:space="preserve">ZHAW </w:t>
+            </w:r>
+            <w:proofErr w:type="spellStart"/>
+            <w:r>
+              <w:rPr>
+                <w:rFonts w:ascii="Arial" w:hAnsi="Arial" w:cs="Arial"/>
+                <w:sz w:val="22"/>
+                <w:szCs w:val="22"/>
+                <w:lang w:val="en-GB"/>
+              </w:rPr>
+              <w:t>Wädenswil</w:t>
+            </w:r>
+            <w:proofErr w:type="spellEnd"/>
+          </w:p>
+        </w:tc>
+      </w:tr>
+      <w:tr>
+        <w:trPr>
+          <w:cantSplit/>
+          <w:trHeight w:val="519"/>
+        </w:trPr>
+        <w:tc>
+          <w:tcPr>
+            <w:tcW w:w="2660" w:type="dxa"/>
+            <w:gridSpan w:val="2"/>
+          </w:tcPr>
+          <w:p>
+            <w:pPr>
+              <w:tabs>
+                <w:tab w:val="left" w:pos="2268"/>
+              </w:tabs>
+              <w:spacing w:before="120" w:line="26" w:lineRule="atLeast"/>
+              <w:rPr>
+                <w:rFonts w:ascii="Arial" w:hAnsi="Arial" w:cs="Arial"/>
+                <w:b/>
+                <w:bCs/>
+                <w:sz w:val="22"/>
+                <w:szCs w:val="22"/>
+                <w:lang w:val="en-GB"/>
+              </w:rPr>
+            </w:pPr>
+            <w:r>
+              <w:rPr>
+                <w:rFonts w:ascii="Arial" w:hAnsi="Arial" w:cs="Arial"/>
+                <w:b/>
+                <w:bCs/>
+                <w:sz w:val="22"/>
+                <w:szCs w:val="22"/>
+                <w:lang w:val="en-GB"/>
+              </w:rPr>
+              <w:t>References</w:t>
+            </w:r>
+          </w:p>
+        </w:tc>
+        <w:tc>
+          <w:tcPr>
+            <w:tcW w:w="7087" w:type="dxa"/>
+          </w:tcPr>
+          <w:p>
+            <w:pPr>
+              <w:tabs>
+                <w:tab w:val="left" w:pos="2268"/>
+              </w:tabs>
+              <w:spacing w:before="120" w:line="26" w:lineRule="atLeast"/>
+              <w:ind w:left="347" w:hanging="347"/>
+              <w:rPr>
+                <w:rFonts w:ascii="Arial" w:hAnsi="Arial" w:cs="Arial"/>
+                <w:sz w:val="22"/>
+                <w:szCs w:val="22"/>
+                <w:lang w:val="en-US"/>
+              </w:rPr>
+            </w:pPr>
+            <w:proofErr w:type="spellStart"/>
+            <w:r>
+              <w:rPr>
+                <w:rFonts w:ascii="Arial" w:hAnsi="Arial" w:cs="Arial"/>
+                <w:sz w:val="22"/>
+                <w:szCs w:val="22"/>
+                <w:lang w:val="en-US"/>
+              </w:rPr>
+              <w:t>Mathe</w:t>
+            </w:r>
+            <w:proofErr w:type="spellEnd"/>
+            <w:r>
+              <w:rPr>
+                <w:rFonts w:ascii="Arial" w:hAnsi="Arial" w:cs="Arial"/>
+                <w:sz w:val="22"/>
+                <w:szCs w:val="22"/>
+                <w:lang w:val="en-US"/>
+              </w:rPr>
+              <w:t xml:space="preserve">, S. E., </w:t>
+            </w:r>
+            <w:proofErr w:type="spellStart"/>
+            <w:r>
+              <w:rPr>
+                <w:rFonts w:ascii="Arial" w:hAnsi="Arial" w:cs="Arial"/>
+                <w:sz w:val="22"/>
+                <w:szCs w:val="22"/>
+                <w:lang w:val="en-US"/>
+              </w:rPr>
+              <w:t>Pamarthy</w:t>
+            </w:r>
+            <w:proofErr w:type="spellEnd"/>
+            <w:r>
+              <w:rPr>
+                <w:rFonts w:ascii="Arial" w:hAnsi="Arial" w:cs="Arial"/>
+                <w:sz w:val="22"/>
+                <w:szCs w:val="22"/>
+                <w:lang w:val="en-US"/>
+              </w:rPr>
+              <w:t xml:space="preserve">, A. C., Kondaveeti, H. K., &amp; </w:t>
+            </w:r>
+            <w:proofErr w:type="spellStart"/>
+            <w:r>
+              <w:rPr>
+                <w:rFonts w:ascii="Arial" w:hAnsi="Arial" w:cs="Arial"/>
+                <w:sz w:val="22"/>
+                <w:szCs w:val="22"/>
+                <w:lang w:val="en-US"/>
+              </w:rPr>
+              <w:t>Vappangi</w:t>
+            </w:r>
+            <w:proofErr w:type="spellEnd"/>
+            <w:r>
+              <w:rPr>
+                <w:rFonts w:ascii="Arial" w:hAnsi="Arial" w:cs="Arial"/>
+                <w:sz w:val="22"/>
+                <w:szCs w:val="22"/>
+                <w:lang w:val="en-US"/>
+              </w:rPr>
+              <w:t>, S. (2022). A Review on Raspberry Pi and its Robotic Applications. 2022 2nd International Conference on Artificial Intelligence and Signal Processing (AISP), 1–6. https://doi.org/10.1109/AISP53593.2022.9760590</w:t>
+            </w:r>
+          </w:p>
+          <w:p>
+            <w:pPr>
+              <w:tabs>
+                <w:tab w:val="left" w:pos="2268"/>
+              </w:tabs>
+              <w:spacing w:before="120" w:line="26" w:lineRule="atLeast"/>
+              <w:rPr>
+                <w:rFonts w:ascii="Arial" w:hAnsi="Arial" w:cs="Arial"/>
+                <w:sz w:val="22"/>
+                <w:szCs w:val="22"/>
+                <w:lang w:val="en-US"/>
+              </w:rPr>
+            </w:pPr>
           </w:p>
         </w:tc>
       </w:tr>
@@ -1918,7 +2790,47 @@
           <w:szCs w:val="18"/>
           <w:lang w:val="en-GB"/>
         </w:rPr>
-        <w:t>Plagiarism violates copyright laws, and a breach of these rights is governed by the Examination Regulations for Bachelor's and Master's Degree Programs at the Zurich University of Applied Sciences, dated January 29, 2008, as stipulated in § 39. These examination regulations apply to all Bachelor's cohorts starting from the academic year 2010.</w:t>
+        <w:t xml:space="preserve">Plagiarism violates copyright laws, and a breach of these rights is governed by the Examination Regulations for </w:t>
+      </w:r>
+      <w:proofErr w:type="gramStart"/>
+      <w:r>
+        <w:rPr>
+          <w:rFonts w:ascii="Arial" w:hAnsi="Arial" w:cs="Arial"/>
+          <w:sz w:val="18"/>
+          <w:szCs w:val="18"/>
+          <w:lang w:val="en-GB"/>
+        </w:rPr>
+        <w:t>Bachelor's and Master's</w:t>
+      </w:r>
+      <w:proofErr w:type="gramEnd"/>
+      <w:r>
+        <w:rPr>
+          <w:rFonts w:ascii="Arial" w:hAnsi="Arial" w:cs="Arial"/>
+          <w:sz w:val="18"/>
+          <w:szCs w:val="18"/>
+          <w:lang w:val="en-GB"/>
+        </w:rPr>
+        <w:t xml:space="preserve"> Degree Programs at the Zurich University of Applied Sciences, dated January 29, 2008, as stipulated in § 39. These examination regulations apply to all </w:t>
+      </w:r>
+      <w:proofErr w:type="gramStart"/>
+      <w:r>
+        <w:rPr>
+          <w:rFonts w:ascii="Arial" w:hAnsi="Arial" w:cs="Arial"/>
+          <w:sz w:val="18"/>
+          <w:szCs w:val="18"/>
+          <w:lang w:val="en-GB"/>
+        </w:rPr>
+        <w:t>Bachelor's</w:t>
+      </w:r>
+      <w:proofErr w:type="gramEnd"/>
+      <w:r>
+        <w:rPr>
+          <w:rFonts w:ascii="Arial" w:hAnsi="Arial" w:cs="Arial"/>
+          <w:sz w:val="18"/>
+          <w:szCs w:val="18"/>
+          <w:lang w:val="en-GB"/>
+        </w:rPr>
+        <w:t xml:space="preserve"> cohorts starting from the academic year 2010.</w:t>
       </w:r>
     </w:p>
     <w:sectPr>
@@ -1926,7 +2838,7 @@
       <w:footerReference w:type="default" r:id="rId16"/>
       <w:headerReference w:type="first" r:id="rId17"/>
       <w:footerReference w:type="first" r:id="rId18"/>
-      <w:pgSz w:w="11907" w:h="16840" w:orient="portrait" w:code="9"/>
+      <w:pgSz w:w="11907" w:h="16840" w:code="9"/>
       <w:pgMar w:top="822" w:right="1134" w:bottom="1134" w:left="1134" w:header="720" w:footer="720" w:gutter="0"/>
       <w:cols w:space="720"/>
       <w:noEndnote/>
@@ -1937,15 +2849,15 @@
 </file>
 
 <file path=word/comments.xml><?xml version="1.0" encoding="utf-8"?>
-<w:comments xmlns:wpc="http://schemas.microsoft.com/office/word/2010/wordprocessingCanvas" xmlns:cx="http://schemas.microsoft.com/office/drawing/2014/chartex" xmlns:cx1="http://schemas.microsoft.com/office/drawing/2015/9/8/chartex" xmlns:cx2="http://schemas.microsoft.com/office/drawing/2015/10/21/chartex" xmlns:cx3="http://schemas.microsoft.com/office/drawing/2016/5/9/chartex" xmlns:cx4="http://schemas.microsoft.com/office/drawing/2016/5/10/chartex" xmlns:cx5="http://schemas.microsoft.com/office/drawing/2016/5/11/chartex" xmlns:cx6="http://schemas.microsoft.com/office/drawing/2016/5/12/chartex" xmlns:cx7="http://schemas.microsoft.com/office/drawing/2016/5/13/chartex" xmlns:cx8="http://schemas.microsoft.com/office/drawing/2016/5/14/chartex" xmlns:mc="http://schemas.openxmlformats.org/markup-compatibility/2006" xmlns:aink="http://schemas.microsoft.com/office/drawing/2016/ink" xmlns:am3d="http://schemas.microsoft.com/office/drawing/2017/model3d" xmlns:o="urn:schemas-microsoft-com:office:office" xmlns:oel="http://schemas.microsoft.com/office/2019/extlst" xmlns:r="http://schemas.openxmlformats.org/officeDocument/2006/relationships" xmlns:m="http://schemas.openxmlformats.org/officeDocument/2006/math" xmlns:v="urn:schemas-microsoft-com:vml" xmlns:wp14="http://schemas.microsoft.com/office/word/2010/wordprocessingDrawing" xmlns:wp="http://schemas.openxmlformats.org/drawingml/2006/wordprocessingDrawing" xmlns:w10="urn:schemas-microsoft-com:office:word" xmlns:w="http://schemas.openxmlformats.org/wordprocessingml/2006/main" xmlns:w14="http://schemas.microsoft.com/office/word/2010/wordml" xmlns:w15="http://schemas.microsoft.com/office/word/2012/wordml" xmlns:w16cex="http://schemas.microsoft.com/office/word/2018/wordml/cex" xmlns:w16cid="http://schemas.microsoft.com/office/word/2016/wordml/cid" xmlns:w16="http://schemas.microsoft.com/office/word/2018/wordml" xmlns:w16du="http://schemas.microsoft.com/office/word/2023/wordml/word16du" xmlns:w16sdtdh="http://schemas.microsoft.com/office/word/2020/wordml/sdtdatahash" xmlns:w16se="http://schemas.microsoft.com/office/word/2015/wordml/symex" xmlns:wpg="http://schemas.microsoft.com/office/word/2010/wordprocessingGroup" xmlns:wpi="http://schemas.microsoft.com/office/word/2010/wordprocessingInk" xmlns:wne="http://schemas.microsoft.com/office/word/2006/wordml" xmlns:wps="http://schemas.microsoft.com/office/word/2010/wordprocessingShape" mc:Ignorable="w14 w15 w16se w16cid w16 w16cex w16sdtdh w16du wp14">
-  <w:comment w:initials="DS" w:author="Senn David (senndav3)" w:date="2024-03-09T16:36:00Z" w:id="0">
+<w:comments xmlns:wpc="http://schemas.microsoft.com/office/word/2010/wordprocessingCanvas" xmlns:cx="http://schemas.microsoft.com/office/drawing/2014/chartex" xmlns:cx1="http://schemas.microsoft.com/office/drawing/2015/9/8/chartex" xmlns:cx2="http://schemas.microsoft.com/office/drawing/2015/10/21/chartex" xmlns:cx3="http://schemas.microsoft.com/office/drawing/2016/5/9/chartex" xmlns:cx4="http://schemas.microsoft.com/office/drawing/2016/5/10/chartex" xmlns:cx5="http://schemas.microsoft.com/office/drawing/2016/5/11/chartex" xmlns:cx6="http://schemas.microsoft.com/office/drawing/2016/5/12/chartex" xmlns:cx7="http://schemas.microsoft.com/office/drawing/2016/5/13/chartex" xmlns:cx8="http://schemas.microsoft.com/office/drawing/2016/5/14/chartex" xmlns:mc="http://schemas.openxmlformats.org/markup-compatibility/2006" xmlns:aink="http://schemas.microsoft.com/office/drawing/2016/ink" xmlns:am3d="http://schemas.microsoft.com/office/drawing/2017/model3d" xmlns:o="urn:schemas-microsoft-com:office:office" xmlns:oel="http://schemas.microsoft.com/office/2019/extlst" xmlns:r="http://schemas.openxmlformats.org/officeDocument/2006/relationships" xmlns:m="http://schemas.openxmlformats.org/officeDocument/2006/math" xmlns:v="urn:schemas-microsoft-com:vml" xmlns:wp14="http://schemas.microsoft.com/office/word/2010/wordprocessingDrawing" xmlns:wp="http://schemas.openxmlformats.org/drawingml/2006/wordprocessingDrawing" xmlns:w10="urn:schemas-microsoft-com:office:word" xmlns:w="http://schemas.openxmlformats.org/wordprocessingml/2006/main" xmlns:w14="http://schemas.microsoft.com/office/word/2010/wordml" xmlns:w15="http://schemas.microsoft.com/office/word/2012/wordml" xmlns:w16cex="http://schemas.microsoft.com/office/word/2018/wordml/cex" xmlns:w16cid="http://schemas.microsoft.com/office/word/2016/wordml/cid" xmlns:w16="http://schemas.microsoft.com/office/word/2018/wordml" xmlns:w16sdtdh="http://schemas.microsoft.com/office/word/2020/wordml/sdtdatahash" xmlns:w16se="http://schemas.microsoft.com/office/word/2015/wordml/symex" xmlns:wpg="http://schemas.microsoft.com/office/word/2010/wordprocessingGroup" xmlns:wpi="http://schemas.microsoft.com/office/word/2010/wordprocessingInk" xmlns:wne="http://schemas.microsoft.com/office/word/2006/wordml" xmlns:wps="http://schemas.microsoft.com/office/word/2010/wordprocessingShape" mc:Ignorable="w14 w15 w16se w16cid w16 w16cex w16sdtdh wp14">
+  <w:comment w:id="0" w:author="Senn David (senndav3)" w:date="2024-03-09T16:36:00Z" w:initials="DS">
     <w:p>
       <w:pPr>
-        <w:pStyle w:val="CommentText"/>
+        <w:pStyle w:val="Kommentartext"/>
       </w:pPr>
       <w:r>
         <w:rPr>
-          <w:rStyle w:val="CommentReference"/>
+          <w:rStyle w:val="Kommentarzeichen"/>
         </w:rPr>
         <w:annotationRef/>
       </w:r>
@@ -1958,25 +2870,25 @@
 </file>
 
 <file path=word/commentsExtended.xml><?xml version="1.0" encoding="utf-8"?>
-<w15:commentsEx xmlns:wpc="http://schemas.microsoft.com/office/word/2010/wordprocessingCanvas" xmlns:cx="http://schemas.microsoft.com/office/drawing/2014/chartex" xmlns:cx1="http://schemas.microsoft.com/office/drawing/2015/9/8/chartex" xmlns:cx2="http://schemas.microsoft.com/office/drawing/2015/10/21/chartex" xmlns:cx3="http://schemas.microsoft.com/office/drawing/2016/5/9/chartex" xmlns:cx4="http://schemas.microsoft.com/office/drawing/2016/5/10/chartex" xmlns:cx5="http://schemas.microsoft.com/office/drawing/2016/5/11/chartex" xmlns:cx6="http://schemas.microsoft.com/office/drawing/2016/5/12/chartex" xmlns:cx7="http://schemas.microsoft.com/office/drawing/2016/5/13/chartex" xmlns:cx8="http://schemas.microsoft.com/office/drawing/2016/5/14/chartex" xmlns:mc="http://schemas.openxmlformats.org/markup-compatibility/2006" xmlns:aink="http://schemas.microsoft.com/office/drawing/2016/ink" xmlns:am3d="http://schemas.microsoft.com/office/drawing/2017/model3d" xmlns:o="urn:schemas-microsoft-com:office:office" xmlns:oel="http://schemas.microsoft.com/office/2019/extlst" xmlns:r="http://schemas.openxmlformats.org/officeDocument/2006/relationships" xmlns:m="http://schemas.openxmlformats.org/officeDocument/2006/math" xmlns:v="urn:schemas-microsoft-com:vml" xmlns:wp14="http://schemas.microsoft.com/office/word/2010/wordprocessingDrawing" xmlns:wp="http://schemas.openxmlformats.org/drawingml/2006/wordprocessingDrawing" xmlns:w10="urn:schemas-microsoft-com:office:word" xmlns:w="http://schemas.openxmlformats.org/wordprocessingml/2006/main" xmlns:w14="http://schemas.microsoft.com/office/word/2010/wordml" xmlns:w15="http://schemas.microsoft.com/office/word/2012/wordml" xmlns:w16cex="http://schemas.microsoft.com/office/word/2018/wordml/cex" xmlns:w16cid="http://schemas.microsoft.com/office/word/2016/wordml/cid" xmlns:w16="http://schemas.microsoft.com/office/word/2018/wordml" xmlns:w16du="http://schemas.microsoft.com/office/word/2023/wordml/word16du" xmlns:w16sdtdh="http://schemas.microsoft.com/office/word/2020/wordml/sdtdatahash" xmlns:w16se="http://schemas.microsoft.com/office/word/2015/wordml/symex" xmlns:wpg="http://schemas.microsoft.com/office/word/2010/wordprocessingGroup" xmlns:wpi="http://schemas.microsoft.com/office/word/2010/wordprocessingInk" xmlns:wne="http://schemas.microsoft.com/office/word/2006/wordml" xmlns:wps="http://schemas.microsoft.com/office/word/2010/wordprocessingShape" mc:Ignorable="w14 w15 w16se w16cid w16 w16cex w16sdtdh w16du wp14">
+<w15:commentsEx xmlns:wpc="http://schemas.microsoft.com/office/word/2010/wordprocessingCanvas" xmlns:cx="http://schemas.microsoft.com/office/drawing/2014/chartex" xmlns:cx1="http://schemas.microsoft.com/office/drawing/2015/9/8/chartex" xmlns:cx2="http://schemas.microsoft.com/office/drawing/2015/10/21/chartex" xmlns:cx3="http://schemas.microsoft.com/office/drawing/2016/5/9/chartex" xmlns:cx4="http://schemas.microsoft.com/office/drawing/2016/5/10/chartex" xmlns:cx5="http://schemas.microsoft.com/office/drawing/2016/5/11/chartex" xmlns:cx6="http://schemas.microsoft.com/office/drawing/2016/5/12/chartex" xmlns:cx7="http://schemas.microsoft.com/office/drawing/2016/5/13/chartex" xmlns:cx8="http://schemas.microsoft.com/office/drawing/2016/5/14/chartex" xmlns:mc="http://schemas.openxmlformats.org/markup-compatibility/2006" xmlns:aink="http://schemas.microsoft.com/office/drawing/2016/ink" xmlns:am3d="http://schemas.microsoft.com/office/drawing/2017/model3d" xmlns:o="urn:schemas-microsoft-com:office:office" xmlns:oel="http://schemas.microsoft.com/office/2019/extlst" xmlns:r="http://schemas.openxmlformats.org/officeDocument/2006/relationships" xmlns:m="http://schemas.openxmlformats.org/officeDocument/2006/math" xmlns:v="urn:schemas-microsoft-com:vml" xmlns:wp14="http://schemas.microsoft.com/office/word/2010/wordprocessingDrawing" xmlns:wp="http://schemas.openxmlformats.org/drawingml/2006/wordprocessingDrawing" xmlns:w10="urn:schemas-microsoft-com:office:word" xmlns:w="http://schemas.openxmlformats.org/wordprocessingml/2006/main" xmlns:w14="http://schemas.microsoft.com/office/word/2010/wordml" xmlns:w15="http://schemas.microsoft.com/office/word/2012/wordml" xmlns:w16cex="http://schemas.microsoft.com/office/word/2018/wordml/cex" xmlns:w16cid="http://schemas.microsoft.com/office/word/2016/wordml/cid" xmlns:w16="http://schemas.microsoft.com/office/word/2018/wordml" xmlns:w16sdtdh="http://schemas.microsoft.com/office/word/2020/wordml/sdtdatahash" xmlns:w16se="http://schemas.microsoft.com/office/word/2015/wordml/symex" xmlns:wpg="http://schemas.microsoft.com/office/word/2010/wordprocessingGroup" xmlns:wpi="http://schemas.microsoft.com/office/word/2010/wordprocessingInk" xmlns:wne="http://schemas.microsoft.com/office/word/2006/wordml" xmlns:wps="http://schemas.microsoft.com/office/word/2010/wordprocessingShape" mc:Ignorable="w14 w15 w16se w16cid w16 w16cex w16sdtdh wp14">
   <w15:commentEx w15:paraId="14573E1B" w15:done="0"/>
 </w15:commentsEx>
 </file>
 
 <file path=word/commentsExtensible.xml><?xml version="1.0" encoding="utf-8"?>
-<w16cex:commentsExtensible xmlns:wpc="http://schemas.microsoft.com/office/word/2010/wordprocessingCanvas" xmlns:cx="http://schemas.microsoft.com/office/drawing/2014/chartex" xmlns:cx1="http://schemas.microsoft.com/office/drawing/2015/9/8/chartex" xmlns:cx2="http://schemas.microsoft.com/office/drawing/2015/10/21/chartex" xmlns:cx3="http://schemas.microsoft.com/office/drawing/2016/5/9/chartex" xmlns:cx4="http://schemas.microsoft.com/office/drawing/2016/5/10/chartex" xmlns:cx5="http://schemas.microsoft.com/office/drawing/2016/5/11/chartex" xmlns:cx6="http://schemas.microsoft.com/office/drawing/2016/5/12/chartex" xmlns:cx7="http://schemas.microsoft.com/office/drawing/2016/5/13/chartex" xmlns:cx8="http://schemas.microsoft.com/office/drawing/2016/5/14/chartex" xmlns:cr="http://schemas.microsoft.com/office/comments/2020/reactions" xmlns:mc="http://schemas.openxmlformats.org/markup-compatibility/2006" xmlns:aink="http://schemas.microsoft.com/office/drawing/2016/ink" xmlns:am3d="http://schemas.microsoft.com/office/drawing/2017/model3d" xmlns:o="urn:schemas-microsoft-com:office:office" xmlns:oel="http://schemas.microsoft.com/office/2019/extlst" xmlns:r="http://schemas.openxmlformats.org/officeDocument/2006/relationships" xmlns:m="http://schemas.openxmlformats.org/officeDocument/2006/math" xmlns:v="urn:schemas-microsoft-com:vml" xmlns:wp14="http://schemas.microsoft.com/office/word/2010/wordprocessingDrawing" xmlns:wp="http://schemas.openxmlformats.org/drawingml/2006/wordprocessingDrawing" xmlns:w10="urn:schemas-microsoft-com:office:word" xmlns:w="http://schemas.openxmlformats.org/wordprocessingml/2006/main" xmlns:w14="http://schemas.microsoft.com/office/word/2010/wordml" xmlns:w15="http://schemas.microsoft.com/office/word/2012/wordml" xmlns:w16cex="http://schemas.microsoft.com/office/word/2018/wordml/cex" xmlns:w16cid="http://schemas.microsoft.com/office/word/2016/wordml/cid" xmlns:w16="http://schemas.microsoft.com/office/word/2018/wordml" xmlns:w16du="http://schemas.microsoft.com/office/word/2023/wordml/word16du" xmlns:w16sdtdh="http://schemas.microsoft.com/office/word/2020/wordml/sdtdatahash" xmlns:w16se="http://schemas.microsoft.com/office/word/2015/wordml/symex" xmlns:wpg="http://schemas.microsoft.com/office/word/2010/wordprocessingGroup" xmlns:wpi="http://schemas.microsoft.com/office/word/2010/wordprocessingInk" xmlns:wne="http://schemas.microsoft.com/office/word/2006/wordml" xmlns:wps="http://schemas.microsoft.com/office/word/2010/wordprocessingShape" mc:Ignorable="w14 w15 w16se w16cid w16 w16cex w16sdtdh cr w16du wp14">
+<w16cex:commentsExtensible xmlns:wpc="http://schemas.microsoft.com/office/word/2010/wordprocessingCanvas" xmlns:cx="http://schemas.microsoft.com/office/drawing/2014/chartex" xmlns:cx1="http://schemas.microsoft.com/office/drawing/2015/9/8/chartex" xmlns:cx2="http://schemas.microsoft.com/office/drawing/2015/10/21/chartex" xmlns:cx3="http://schemas.microsoft.com/office/drawing/2016/5/9/chartex" xmlns:cx4="http://schemas.microsoft.com/office/drawing/2016/5/10/chartex" xmlns:cx5="http://schemas.microsoft.com/office/drawing/2016/5/11/chartex" xmlns:cx6="http://schemas.microsoft.com/office/drawing/2016/5/12/chartex" xmlns:cx7="http://schemas.microsoft.com/office/drawing/2016/5/13/chartex" xmlns:cx8="http://schemas.microsoft.com/office/drawing/2016/5/14/chartex" xmlns:mc="http://schemas.openxmlformats.org/markup-compatibility/2006" xmlns:aink="http://schemas.microsoft.com/office/drawing/2016/ink" xmlns:am3d="http://schemas.microsoft.com/office/drawing/2017/model3d" xmlns:o="urn:schemas-microsoft-com:office:office" xmlns:oel="http://schemas.microsoft.com/office/2019/extlst" xmlns:r="http://schemas.openxmlformats.org/officeDocument/2006/relationships" xmlns:m="http://schemas.openxmlformats.org/officeDocument/2006/math" xmlns:v="urn:schemas-microsoft-com:vml" xmlns:wp14="http://schemas.microsoft.com/office/word/2010/wordprocessingDrawing" xmlns:wp="http://schemas.openxmlformats.org/drawingml/2006/wordprocessingDrawing" xmlns:w10="urn:schemas-microsoft-com:office:word" xmlns:w="http://schemas.openxmlformats.org/wordprocessingml/2006/main" xmlns:w14="http://schemas.microsoft.com/office/word/2010/wordml" xmlns:w15="http://schemas.microsoft.com/office/word/2012/wordml" xmlns:w16cex="http://schemas.microsoft.com/office/word/2018/wordml/cex" xmlns:w16cid="http://schemas.microsoft.com/office/word/2016/wordml/cid" xmlns:w16="http://schemas.microsoft.com/office/word/2018/wordml" xmlns:w16sdtdh="http://schemas.microsoft.com/office/word/2020/wordml/sdtdatahash" xmlns:w16se="http://schemas.microsoft.com/office/word/2015/wordml/symex" xmlns:wpg="http://schemas.microsoft.com/office/word/2010/wordprocessingGroup" xmlns:wpi="http://schemas.microsoft.com/office/word/2010/wordprocessingInk" xmlns:wne="http://schemas.microsoft.com/office/word/2006/wordml" xmlns:wps="http://schemas.microsoft.com/office/word/2010/wordprocessingShape" mc:Ignorable="w14 w15 w16se w16cid w16 w16cex w16sdtdh wp14">
   <w16cex:commentExtensible w16cex:durableId="40D79AE5" w16cex:dateUtc="2024-03-09T15:36:00Z"/>
 </w16cex:commentsExtensible>
 </file>
 
 <file path=word/commentsIds.xml><?xml version="1.0" encoding="utf-8"?>
-<w16cid:commentsIds xmlns:wpc="http://schemas.microsoft.com/office/word/2010/wordprocessingCanvas" xmlns:cx="http://schemas.microsoft.com/office/drawing/2014/chartex" xmlns:cx1="http://schemas.microsoft.com/office/drawing/2015/9/8/chartex" xmlns:cx2="http://schemas.microsoft.com/office/drawing/2015/10/21/chartex" xmlns:cx3="http://schemas.microsoft.com/office/drawing/2016/5/9/chartex" xmlns:cx4="http://schemas.microsoft.com/office/drawing/2016/5/10/chartex" xmlns:cx5="http://schemas.microsoft.com/office/drawing/2016/5/11/chartex" xmlns:cx6="http://schemas.microsoft.com/office/drawing/2016/5/12/chartex" xmlns:cx7="http://schemas.microsoft.com/office/drawing/2016/5/13/chartex" xmlns:cx8="http://schemas.microsoft.com/office/drawing/2016/5/14/chartex" xmlns:mc="http://schemas.openxmlformats.org/markup-compatibility/2006" xmlns:aink="http://schemas.microsoft.com/office/drawing/2016/ink" xmlns:am3d="http://schemas.microsoft.com/office/drawing/2017/model3d" xmlns:o="urn:schemas-microsoft-com:office:office" xmlns:oel="http://schemas.microsoft.com/office/2019/extlst" xmlns:r="http://schemas.openxmlformats.org/officeDocument/2006/relationships" xmlns:m="http://schemas.openxmlformats.org/officeDocument/2006/math" xmlns:v="urn:schemas-microsoft-com:vml" xmlns:wp14="http://schemas.microsoft.com/office/word/2010/wordprocessingDrawing" xmlns:wp="http://schemas.openxmlformats.org/drawingml/2006/wordprocessingDrawing" xmlns:w10="urn:schemas-microsoft-com:office:word" xmlns:w="http://schemas.openxmlformats.org/wordprocessingml/2006/main" xmlns:w14="http://schemas.microsoft.com/office/word/2010/wordml" xmlns:w15="http://schemas.microsoft.com/office/word/2012/wordml" xmlns:w16cex="http://schemas.microsoft.com/office/word/2018/wordml/cex" xmlns:w16cid="http://schemas.microsoft.com/office/word/2016/wordml/cid" xmlns:w16="http://schemas.microsoft.com/office/word/2018/wordml" xmlns:w16du="http://schemas.microsoft.com/office/word/2023/wordml/word16du" xmlns:w16sdtdh="http://schemas.microsoft.com/office/word/2020/wordml/sdtdatahash" xmlns:w16se="http://schemas.microsoft.com/office/word/2015/wordml/symex" xmlns:wpg="http://schemas.microsoft.com/office/word/2010/wordprocessingGroup" xmlns:wpi="http://schemas.microsoft.com/office/word/2010/wordprocessingInk" xmlns:wne="http://schemas.microsoft.com/office/word/2006/wordml" xmlns:wps="http://schemas.microsoft.com/office/word/2010/wordprocessingShape" mc:Ignorable="w14 w15 w16se w16cid w16 w16cex w16sdtdh w16du wp14">
+<w16cid:commentsIds xmlns:wpc="http://schemas.microsoft.com/office/word/2010/wordprocessingCanvas" xmlns:cx="http://schemas.microsoft.com/office/drawing/2014/chartex" xmlns:cx1="http://schemas.microsoft.com/office/drawing/2015/9/8/chartex" xmlns:cx2="http://schemas.microsoft.com/office/drawing/2015/10/21/chartex" xmlns:cx3="http://schemas.microsoft.com/office/drawing/2016/5/9/chartex" xmlns:cx4="http://schemas.microsoft.com/office/drawing/2016/5/10/chartex" xmlns:cx5="http://schemas.microsoft.com/office/drawing/2016/5/11/chartex" xmlns:cx6="http://schemas.microsoft.com/office/drawing/2016/5/12/chartex" xmlns:cx7="http://schemas.microsoft.com/office/drawing/2016/5/13/chartex" xmlns:cx8="http://schemas.microsoft.com/office/drawing/2016/5/14/chartex" xmlns:mc="http://schemas.openxmlformats.org/markup-compatibility/2006" xmlns:aink="http://schemas.microsoft.com/office/drawing/2016/ink" xmlns:am3d="http://schemas.microsoft.com/office/drawing/2017/model3d" xmlns:o="urn:schemas-microsoft-com:office:office" xmlns:oel="http://schemas.microsoft.com/office/2019/extlst" xmlns:r="http://schemas.openxmlformats.org/officeDocument/2006/relationships" xmlns:m="http://schemas.openxmlformats.org/officeDocument/2006/math" xmlns:v="urn:schemas-microsoft-com:vml" xmlns:wp14="http://schemas.microsoft.com/office/word/2010/wordprocessingDrawing" xmlns:wp="http://schemas.openxmlformats.org/drawingml/2006/wordprocessingDrawing" xmlns:w10="urn:schemas-microsoft-com:office:word" xmlns:w="http://schemas.openxmlformats.org/wordprocessingml/2006/main" xmlns:w14="http://schemas.microsoft.com/office/word/2010/wordml" xmlns:w15="http://schemas.microsoft.com/office/word/2012/wordml" xmlns:w16cex="http://schemas.microsoft.com/office/word/2018/wordml/cex" xmlns:w16cid="http://schemas.microsoft.com/office/word/2016/wordml/cid" xmlns:w16="http://schemas.microsoft.com/office/word/2018/wordml" xmlns:w16sdtdh="http://schemas.microsoft.com/office/word/2020/wordml/sdtdatahash" xmlns:w16se="http://schemas.microsoft.com/office/word/2015/wordml/symex" xmlns:wpg="http://schemas.microsoft.com/office/word/2010/wordprocessingGroup" xmlns:wpi="http://schemas.microsoft.com/office/word/2010/wordprocessingInk" xmlns:wne="http://schemas.microsoft.com/office/word/2006/wordml" xmlns:wps="http://schemas.microsoft.com/office/word/2010/wordprocessingShape" mc:Ignorable="w14 w15 w16se w16cid w16 w16cex w16sdtdh wp14">
   <w16cid:commentId w16cid:paraId="14573E1B" w16cid:durableId="40D79AE5"/>
 </w16cid:commentsIds>
 </file>
 
 <file path=word/endnotes.xml><?xml version="1.0" encoding="utf-8"?>
-<w:endnotes xmlns:wpc="http://schemas.microsoft.com/office/word/2010/wordprocessingCanvas" xmlns:cx="http://schemas.microsoft.com/office/drawing/2014/chartex" xmlns:cx1="http://schemas.microsoft.com/office/drawing/2015/9/8/chartex" xmlns:cx2="http://schemas.microsoft.com/office/drawing/2015/10/21/chartex" xmlns:cx3="http://schemas.microsoft.com/office/drawing/2016/5/9/chartex" xmlns:cx4="http://schemas.microsoft.com/office/drawing/2016/5/10/chartex" xmlns:cx5="http://schemas.microsoft.com/office/drawing/2016/5/11/chartex" xmlns:cx6="http://schemas.microsoft.com/office/drawing/2016/5/12/chartex" xmlns:cx7="http://schemas.microsoft.com/office/drawing/2016/5/13/chartex" xmlns:cx8="http://schemas.microsoft.com/office/drawing/2016/5/14/chartex" xmlns:mc="http://schemas.openxmlformats.org/markup-compatibility/2006" xmlns:aink="http://schemas.microsoft.com/office/drawing/2016/ink" xmlns:am3d="http://schemas.microsoft.com/office/drawing/2017/model3d" xmlns:o="urn:schemas-microsoft-com:office:office" xmlns:oel="http://schemas.microsoft.com/office/2019/extlst" xmlns:r="http://schemas.openxmlformats.org/officeDocument/2006/relationships" xmlns:m="http://schemas.openxmlformats.org/officeDocument/2006/math" xmlns:v="urn:schemas-microsoft-com:vml" xmlns:wp14="http://schemas.microsoft.com/office/word/2010/wordprocessingDrawing" xmlns:wp="http://schemas.openxmlformats.org/drawingml/2006/wordprocessingDrawing" xmlns:w10="urn:schemas-microsoft-com:office:word" xmlns:w="http://schemas.openxmlformats.org/wordprocessingml/2006/main" xmlns:w14="http://schemas.microsoft.com/office/word/2010/wordml" xmlns:w15="http://schemas.microsoft.com/office/word/2012/wordml" xmlns:w16cex="http://schemas.microsoft.com/office/word/2018/wordml/cex" xmlns:w16cid="http://schemas.microsoft.com/office/word/2016/wordml/cid" xmlns:w16="http://schemas.microsoft.com/office/word/2018/wordml" xmlns:w16du="http://schemas.microsoft.com/office/word/2023/wordml/word16du" xmlns:w16sdtdh="http://schemas.microsoft.com/office/word/2020/wordml/sdtdatahash" xmlns:w16se="http://schemas.microsoft.com/office/word/2015/wordml/symex" xmlns:wpg="http://schemas.microsoft.com/office/word/2010/wordprocessingGroup" xmlns:wpi="http://schemas.microsoft.com/office/word/2010/wordprocessingInk" xmlns:wne="http://schemas.microsoft.com/office/word/2006/wordml" xmlns:wps="http://schemas.microsoft.com/office/word/2010/wordprocessingShape" mc:Ignorable="w14 w15 w16se w16cid w16 w16cex w16sdtdh w16du wp14">
+<w:endnotes xmlns:wpc="http://schemas.microsoft.com/office/word/2010/wordprocessingCanvas" xmlns:cx="http://schemas.microsoft.com/office/drawing/2014/chartex" xmlns:cx1="http://schemas.microsoft.com/office/drawing/2015/9/8/chartex" xmlns:cx2="http://schemas.microsoft.com/office/drawing/2015/10/21/chartex" xmlns:cx3="http://schemas.microsoft.com/office/drawing/2016/5/9/chartex" xmlns:cx4="http://schemas.microsoft.com/office/drawing/2016/5/10/chartex" xmlns:cx5="http://schemas.microsoft.com/office/drawing/2016/5/11/chartex" xmlns:cx6="http://schemas.microsoft.com/office/drawing/2016/5/12/chartex" xmlns:cx7="http://schemas.microsoft.com/office/drawing/2016/5/13/chartex" xmlns:cx8="http://schemas.microsoft.com/office/drawing/2016/5/14/chartex" xmlns:mc="http://schemas.openxmlformats.org/markup-compatibility/2006" xmlns:aink="http://schemas.microsoft.com/office/drawing/2016/ink" xmlns:am3d="http://schemas.microsoft.com/office/drawing/2017/model3d" xmlns:o="urn:schemas-microsoft-com:office:office" xmlns:oel="http://schemas.microsoft.com/office/2019/extlst" xmlns:r="http://schemas.openxmlformats.org/officeDocument/2006/relationships" xmlns:m="http://schemas.openxmlformats.org/officeDocument/2006/math" xmlns:v="urn:schemas-microsoft-com:vml" xmlns:wp14="http://schemas.microsoft.com/office/word/2010/wordprocessingDrawing" xmlns:wp="http://schemas.openxmlformats.org/drawingml/2006/wordprocessingDrawing" xmlns:w10="urn:schemas-microsoft-com:office:word" xmlns:w="http://schemas.openxmlformats.org/wordprocessingml/2006/main" xmlns:w14="http://schemas.microsoft.com/office/word/2010/wordml" xmlns:w15="http://schemas.microsoft.com/office/word/2012/wordml" xmlns:w16cex="http://schemas.microsoft.com/office/word/2018/wordml/cex" xmlns:w16cid="http://schemas.microsoft.com/office/word/2016/wordml/cid" xmlns:w16="http://schemas.microsoft.com/office/word/2018/wordml" xmlns:w16sdtdh="http://schemas.microsoft.com/office/word/2020/wordml/sdtdatahash" xmlns:w16se="http://schemas.microsoft.com/office/word/2015/wordml/symex" xmlns:wpg="http://schemas.microsoft.com/office/word/2010/wordprocessingGroup" xmlns:wpi="http://schemas.microsoft.com/office/word/2010/wordprocessingInk" xmlns:wne="http://schemas.microsoft.com/office/word/2006/wordml" xmlns:wps="http://schemas.microsoft.com/office/word/2010/wordprocessingShape" mc:Ignorable="w14 w15 w16se w16cid w16 w16cex w16sdtdh wp14">
   <w:endnote w:type="separator" w:id="-1">
     <w:p>
       <w:r>
@@ -1998,10 +2910,10 @@
 </file>
 
 <file path=word/footer1.xml><?xml version="1.0" encoding="utf-8"?>
-<w:ftr xmlns:wpc="http://schemas.microsoft.com/office/word/2010/wordprocessingCanvas" xmlns:cx="http://schemas.microsoft.com/office/drawing/2014/chartex" xmlns:cx1="http://schemas.microsoft.com/office/drawing/2015/9/8/chartex" xmlns:cx2="http://schemas.microsoft.com/office/drawing/2015/10/21/chartex" xmlns:cx3="http://schemas.microsoft.com/office/drawing/2016/5/9/chartex" xmlns:cx4="http://schemas.microsoft.com/office/drawing/2016/5/10/chartex" xmlns:cx5="http://schemas.microsoft.com/office/drawing/2016/5/11/chartex" xmlns:cx6="http://schemas.microsoft.com/office/drawing/2016/5/12/chartex" xmlns:cx7="http://schemas.microsoft.com/office/drawing/2016/5/13/chartex" xmlns:cx8="http://schemas.microsoft.com/office/drawing/2016/5/14/chartex" xmlns:mc="http://schemas.openxmlformats.org/markup-compatibility/2006" xmlns:aink="http://schemas.microsoft.com/office/drawing/2016/ink" xmlns:am3d="http://schemas.microsoft.com/office/drawing/2017/model3d" xmlns:o="urn:schemas-microsoft-com:office:office" xmlns:oel="http://schemas.microsoft.com/office/2019/extlst" xmlns:r="http://schemas.openxmlformats.org/officeDocument/2006/relationships" xmlns:m="http://schemas.openxmlformats.org/officeDocument/2006/math" xmlns:v="urn:schemas-microsoft-com:vml" xmlns:wp14="http://schemas.microsoft.com/office/word/2010/wordprocessingDrawing" xmlns:wp="http://schemas.openxmlformats.org/drawingml/2006/wordprocessingDrawing" xmlns:w10="urn:schemas-microsoft-com:office:word" xmlns:w="http://schemas.openxmlformats.org/wordprocessingml/2006/main" xmlns:w14="http://schemas.microsoft.com/office/word/2010/wordml" xmlns:w15="http://schemas.microsoft.com/office/word/2012/wordml" xmlns:w16cex="http://schemas.microsoft.com/office/word/2018/wordml/cex" xmlns:w16cid="http://schemas.microsoft.com/office/word/2016/wordml/cid" xmlns:w16="http://schemas.microsoft.com/office/word/2018/wordml" xmlns:w16du="http://schemas.microsoft.com/office/word/2023/wordml/word16du" xmlns:w16sdtdh="http://schemas.microsoft.com/office/word/2020/wordml/sdtdatahash" xmlns:w16se="http://schemas.microsoft.com/office/word/2015/wordml/symex" xmlns:wpg="http://schemas.microsoft.com/office/word/2010/wordprocessingGroup" xmlns:wpi="http://schemas.microsoft.com/office/word/2010/wordprocessingInk" xmlns:wne="http://schemas.microsoft.com/office/word/2006/wordml" xmlns:wps="http://schemas.microsoft.com/office/word/2010/wordprocessingShape" mc:Ignorable="w14 w15 w16se w16cid w16 w16cex w16sdtdh w16du wp14">
+<w:ftr xmlns:wpc="http://schemas.microsoft.com/office/word/2010/wordprocessingCanvas" xmlns:cx="http://schemas.microsoft.com/office/drawing/2014/chartex" xmlns:cx1="http://schemas.microsoft.com/office/drawing/2015/9/8/chartex" xmlns:cx2="http://schemas.microsoft.com/office/drawing/2015/10/21/chartex" xmlns:cx3="http://schemas.microsoft.com/office/drawing/2016/5/9/chartex" xmlns:cx4="http://schemas.microsoft.com/office/drawing/2016/5/10/chartex" xmlns:cx5="http://schemas.microsoft.com/office/drawing/2016/5/11/chartex" xmlns:cx6="http://schemas.microsoft.com/office/drawing/2016/5/12/chartex" xmlns:cx7="http://schemas.microsoft.com/office/drawing/2016/5/13/chartex" xmlns:cx8="http://schemas.microsoft.com/office/drawing/2016/5/14/chartex" xmlns:mc="http://schemas.openxmlformats.org/markup-compatibility/2006" xmlns:aink="http://schemas.microsoft.com/office/drawing/2016/ink" xmlns:am3d="http://schemas.microsoft.com/office/drawing/2017/model3d" xmlns:o="urn:schemas-microsoft-com:office:office" xmlns:oel="http://schemas.microsoft.com/office/2019/extlst" xmlns:r="http://schemas.openxmlformats.org/officeDocument/2006/relationships" xmlns:m="http://schemas.openxmlformats.org/officeDocument/2006/math" xmlns:v="urn:schemas-microsoft-com:vml" xmlns:wp14="http://schemas.microsoft.com/office/word/2010/wordprocessingDrawing" xmlns:wp="http://schemas.openxmlformats.org/drawingml/2006/wordprocessingDrawing" xmlns:w10="urn:schemas-microsoft-com:office:word" xmlns:w="http://schemas.openxmlformats.org/wordprocessingml/2006/main" xmlns:w14="http://schemas.microsoft.com/office/word/2010/wordml" xmlns:w15="http://schemas.microsoft.com/office/word/2012/wordml" xmlns:w16cex="http://schemas.microsoft.com/office/word/2018/wordml/cex" xmlns:w16cid="http://schemas.microsoft.com/office/word/2016/wordml/cid" xmlns:w16="http://schemas.microsoft.com/office/word/2018/wordml" xmlns:w16sdtdh="http://schemas.microsoft.com/office/word/2020/wordml/sdtdatahash" xmlns:w16se="http://schemas.microsoft.com/office/word/2015/wordml/symex" xmlns:wpg="http://schemas.microsoft.com/office/word/2010/wordprocessingGroup" xmlns:wpi="http://schemas.microsoft.com/office/word/2010/wordprocessingInk" xmlns:wne="http://schemas.microsoft.com/office/word/2006/wordml" xmlns:wps="http://schemas.microsoft.com/office/word/2010/wordprocessingShape" mc:Ignorable="w14 w15 w16se w16cid w16 w16cex w16sdtdh wp14">
   <w:p>
     <w:pPr>
-      <w:pStyle w:val="Footer"/>
+      <w:pStyle w:val="Fuzeile"/>
       <w:tabs>
         <w:tab w:val="clear" w:pos="4536"/>
         <w:tab w:val="left" w:pos="6555"/>
@@ -2013,12 +2925,12 @@
 </file>
 
 <file path=word/footer2.xml><?xml version="1.0" encoding="utf-8"?>
-<w:ftr xmlns:wpc="http://schemas.microsoft.com/office/word/2010/wordprocessingCanvas" xmlns:cx="http://schemas.microsoft.com/office/drawing/2014/chartex" xmlns:cx1="http://schemas.microsoft.com/office/drawing/2015/9/8/chartex" xmlns:cx2="http://schemas.microsoft.com/office/drawing/2015/10/21/chartex" xmlns:cx3="http://schemas.microsoft.com/office/drawing/2016/5/9/chartex" xmlns:cx4="http://schemas.microsoft.com/office/drawing/2016/5/10/chartex" xmlns:cx5="http://schemas.microsoft.com/office/drawing/2016/5/11/chartex" xmlns:cx6="http://schemas.microsoft.com/office/drawing/2016/5/12/chartex" xmlns:cx7="http://schemas.microsoft.com/office/drawing/2016/5/13/chartex" xmlns:cx8="http://schemas.microsoft.com/office/drawing/2016/5/14/chartex" xmlns:mc="http://schemas.openxmlformats.org/markup-compatibility/2006" xmlns:aink="http://schemas.microsoft.com/office/drawing/2016/ink" xmlns:am3d="http://schemas.microsoft.com/office/drawing/2017/model3d" xmlns:o="urn:schemas-microsoft-com:office:office" xmlns:oel="http://schemas.microsoft.com/office/2019/extlst" xmlns:r="http://schemas.openxmlformats.org/officeDocument/2006/relationships" xmlns:m="http://schemas.openxmlformats.org/officeDocument/2006/math" xmlns:v="urn:schemas-microsoft-com:vml" xmlns:wp14="http://schemas.microsoft.com/office/word/2010/wordprocessingDrawing" xmlns:wp="http://schemas.openxmlformats.org/drawingml/2006/wordprocessingDrawing" xmlns:w10="urn:schemas-microsoft-com:office:word" xmlns:w="http://schemas.openxmlformats.org/wordprocessingml/2006/main" xmlns:w14="http://schemas.microsoft.com/office/word/2010/wordml" xmlns:w15="http://schemas.microsoft.com/office/word/2012/wordml" xmlns:w16cex="http://schemas.microsoft.com/office/word/2018/wordml/cex" xmlns:w16cid="http://schemas.microsoft.com/office/word/2016/wordml/cid" xmlns:w16="http://schemas.microsoft.com/office/word/2018/wordml" xmlns:w16du="http://schemas.microsoft.com/office/word/2023/wordml/word16du" xmlns:w16sdtdh="http://schemas.microsoft.com/office/word/2020/wordml/sdtdatahash" xmlns:w16se="http://schemas.microsoft.com/office/word/2015/wordml/symex" xmlns:wpg="http://schemas.microsoft.com/office/word/2010/wordprocessingGroup" xmlns:wpi="http://schemas.microsoft.com/office/word/2010/wordprocessingInk" xmlns:wne="http://schemas.microsoft.com/office/word/2006/wordml" xmlns:wps="http://schemas.microsoft.com/office/word/2010/wordprocessingShape" mc:Ignorable="w14 w15 w16se w16cid w16 w16cex w16sdtdh w16du wp14">
+<w:ftr xmlns:wpc="http://schemas.microsoft.com/office/word/2010/wordprocessingCanvas" xmlns:cx="http://schemas.microsoft.com/office/drawing/2014/chartex" xmlns:cx1="http://schemas.microsoft.com/office/drawing/2015/9/8/chartex" xmlns:cx2="http://schemas.microsoft.com/office/drawing/2015/10/21/chartex" xmlns:cx3="http://schemas.microsoft.com/office/drawing/2016/5/9/chartex" xmlns:cx4="http://schemas.microsoft.com/office/drawing/2016/5/10/chartex" xmlns:cx5="http://schemas.microsoft.com/office/drawing/2016/5/11/chartex" xmlns:cx6="http://schemas.microsoft.com/office/drawing/2016/5/12/chartex" xmlns:cx7="http://schemas.microsoft.com/office/drawing/2016/5/13/chartex" xmlns:cx8="http://schemas.microsoft.com/office/drawing/2016/5/14/chartex" xmlns:mc="http://schemas.openxmlformats.org/markup-compatibility/2006" xmlns:aink="http://schemas.microsoft.com/office/drawing/2016/ink" xmlns:am3d="http://schemas.microsoft.com/office/drawing/2017/model3d" xmlns:o="urn:schemas-microsoft-com:office:office" xmlns:oel="http://schemas.microsoft.com/office/2019/extlst" xmlns:r="http://schemas.openxmlformats.org/officeDocument/2006/relationships" xmlns:m="http://schemas.openxmlformats.org/officeDocument/2006/math" xmlns:v="urn:schemas-microsoft-com:vml" xmlns:wp14="http://schemas.microsoft.com/office/word/2010/wordprocessingDrawing" xmlns:wp="http://schemas.openxmlformats.org/drawingml/2006/wordprocessingDrawing" xmlns:w10="urn:schemas-microsoft-com:office:word" xmlns:w="http://schemas.openxmlformats.org/wordprocessingml/2006/main" xmlns:w14="http://schemas.microsoft.com/office/word/2010/wordml" xmlns:w15="http://schemas.microsoft.com/office/word/2012/wordml" xmlns:w16cex="http://schemas.microsoft.com/office/word/2018/wordml/cex" xmlns:w16cid="http://schemas.microsoft.com/office/word/2016/wordml/cid" xmlns:w16="http://schemas.microsoft.com/office/word/2018/wordml" xmlns:w16sdtdh="http://schemas.microsoft.com/office/word/2020/wordml/sdtdatahash" xmlns:w16se="http://schemas.microsoft.com/office/word/2015/wordml/symex" xmlns:wpg="http://schemas.microsoft.com/office/word/2010/wordprocessingGroup" xmlns:wpi="http://schemas.microsoft.com/office/word/2010/wordprocessingInk" xmlns:wne="http://schemas.microsoft.com/office/word/2006/wordml" xmlns:wps="http://schemas.microsoft.com/office/word/2010/wordprocessingShape" mc:Ignorable="w14 w15 w16se w16cid w16 w16cex w16sdtdh wp14">
   <w:p>
     <w:pPr>
-      <w:pStyle w:val="Footer"/>
+      <w:pStyle w:val="Fuzeile"/>
       <w:pBdr>
-        <w:top w:val="single" w:color="auto" w:sz="6" w:space="1"/>
+        <w:top w:val="single" w:sz="6" w:space="1" w:color="auto"/>
       </w:pBdr>
       <w:rPr>
         <w:sz w:val="12"/>
@@ -2028,7 +2940,7 @@
   </w:p>
   <w:p>
     <w:pPr>
-      <w:pStyle w:val="Footer"/>
+      <w:pStyle w:val="Fuzeile"/>
       <w:rPr>
         <w:rFonts w:ascii="Arial" w:hAnsi="Arial" w:cs="Arial"/>
       </w:rPr>
@@ -2046,7 +2958,7 @@
 </file>
 
 <file path=word/footnotes.xml><?xml version="1.0" encoding="utf-8"?>
-<w:footnotes xmlns:wpc="http://schemas.microsoft.com/office/word/2010/wordprocessingCanvas" xmlns:cx="http://schemas.microsoft.com/office/drawing/2014/chartex" xmlns:cx1="http://schemas.microsoft.com/office/drawing/2015/9/8/chartex" xmlns:cx2="http://schemas.microsoft.com/office/drawing/2015/10/21/chartex" xmlns:cx3="http://schemas.microsoft.com/office/drawing/2016/5/9/chartex" xmlns:cx4="http://schemas.microsoft.com/office/drawing/2016/5/10/chartex" xmlns:cx5="http://schemas.microsoft.com/office/drawing/2016/5/11/chartex" xmlns:cx6="http://schemas.microsoft.com/office/drawing/2016/5/12/chartex" xmlns:cx7="http://schemas.microsoft.com/office/drawing/2016/5/13/chartex" xmlns:cx8="http://schemas.microsoft.com/office/drawing/2016/5/14/chartex" xmlns:mc="http://schemas.openxmlformats.org/markup-compatibility/2006" xmlns:aink="http://schemas.microsoft.com/office/drawing/2016/ink" xmlns:am3d="http://schemas.microsoft.com/office/drawing/2017/model3d" xmlns:o="urn:schemas-microsoft-com:office:office" xmlns:oel="http://schemas.microsoft.com/office/2019/extlst" xmlns:r="http://schemas.openxmlformats.org/officeDocument/2006/relationships" xmlns:m="http://schemas.openxmlformats.org/officeDocument/2006/math" xmlns:v="urn:schemas-microsoft-com:vml" xmlns:wp14="http://schemas.microsoft.com/office/word/2010/wordprocessingDrawing" xmlns:wp="http://schemas.openxmlformats.org/drawingml/2006/wordprocessingDrawing" xmlns:w10="urn:schemas-microsoft-com:office:word" xmlns:w="http://schemas.openxmlformats.org/wordprocessingml/2006/main" xmlns:w14="http://schemas.microsoft.com/office/word/2010/wordml" xmlns:w15="http://schemas.microsoft.com/office/word/2012/wordml" xmlns:w16cex="http://schemas.microsoft.com/office/word/2018/wordml/cex" xmlns:w16cid="http://schemas.microsoft.com/office/word/2016/wordml/cid" xmlns:w16="http://schemas.microsoft.com/office/word/2018/wordml" xmlns:w16du="http://schemas.microsoft.com/office/word/2023/wordml/word16du" xmlns:w16sdtdh="http://schemas.microsoft.com/office/word/2020/wordml/sdtdatahash" xmlns:w16se="http://schemas.microsoft.com/office/word/2015/wordml/symex" xmlns:wpg="http://schemas.microsoft.com/office/word/2010/wordprocessingGroup" xmlns:wpi="http://schemas.microsoft.com/office/word/2010/wordprocessingInk" xmlns:wne="http://schemas.microsoft.com/office/word/2006/wordml" xmlns:wps="http://schemas.microsoft.com/office/word/2010/wordprocessingShape" mc:Ignorable="w14 w15 w16se w16cid w16 w16cex w16sdtdh w16du wp14">
+<w:footnotes xmlns:wpc="http://schemas.microsoft.com/office/word/2010/wordprocessingCanvas" xmlns:cx="http://schemas.microsoft.com/office/drawing/2014/chartex" xmlns:cx1="http://schemas.microsoft.com/office/drawing/2015/9/8/chartex" xmlns:cx2="http://schemas.microsoft.com/office/drawing/2015/10/21/chartex" xmlns:cx3="http://schemas.microsoft.com/office/drawing/2016/5/9/chartex" xmlns:cx4="http://schemas.microsoft.com/office/drawing/2016/5/10/chartex" xmlns:cx5="http://schemas.microsoft.com/office/drawing/2016/5/11/chartex" xmlns:cx6="http://schemas.microsoft.com/office/drawing/2016/5/12/chartex" xmlns:cx7="http://schemas.microsoft.com/office/drawing/2016/5/13/chartex" xmlns:cx8="http://schemas.microsoft.com/office/drawing/2016/5/14/chartex" xmlns:mc="http://schemas.openxmlformats.org/markup-compatibility/2006" xmlns:aink="http://schemas.microsoft.com/office/drawing/2016/ink" xmlns:am3d="http://schemas.microsoft.com/office/drawing/2017/model3d" xmlns:o="urn:schemas-microsoft-com:office:office" xmlns:oel="http://schemas.microsoft.com/office/2019/extlst" xmlns:r="http://schemas.openxmlformats.org/officeDocument/2006/relationships" xmlns:m="http://schemas.openxmlformats.org/officeDocument/2006/math" xmlns:v="urn:schemas-microsoft-com:vml" xmlns:wp14="http://schemas.microsoft.com/office/word/2010/wordprocessingDrawing" xmlns:wp="http://schemas.openxmlformats.org/drawingml/2006/wordprocessingDrawing" xmlns:w10="urn:schemas-microsoft-com:office:word" xmlns:w="http://schemas.openxmlformats.org/wordprocessingml/2006/main" xmlns:w14="http://schemas.microsoft.com/office/word/2010/wordml" xmlns:w15="http://schemas.microsoft.com/office/word/2012/wordml" xmlns:w16cex="http://schemas.microsoft.com/office/word/2018/wordml/cex" xmlns:w16cid="http://schemas.microsoft.com/office/word/2016/wordml/cid" xmlns:w16="http://schemas.microsoft.com/office/word/2018/wordml" xmlns:w16sdtdh="http://schemas.microsoft.com/office/word/2020/wordml/sdtdatahash" xmlns:w16se="http://schemas.microsoft.com/office/word/2015/wordml/symex" xmlns:wpg="http://schemas.microsoft.com/office/word/2010/wordprocessingGroup" xmlns:wpi="http://schemas.microsoft.com/office/word/2010/wordprocessingInk" xmlns:wne="http://schemas.microsoft.com/office/word/2006/wordml" xmlns:wps="http://schemas.microsoft.com/office/word/2010/wordprocessingShape" mc:Ignorable="w14 w15 w16se w16cid w16 w16cex w16sdtdh wp14">
   <w:footnote w:type="separator" w:id="-1">
     <w:p>
       <w:r>
@@ -2068,10 +2980,10 @@
 </file>
 
 <file path=word/header1.xml><?xml version="1.0" encoding="utf-8"?>
-<w:hdr xmlns:wpc="http://schemas.microsoft.com/office/word/2010/wordprocessingCanvas" xmlns:cx="http://schemas.microsoft.com/office/drawing/2014/chartex" xmlns:cx1="http://schemas.microsoft.com/office/drawing/2015/9/8/chartex" xmlns:cx2="http://schemas.microsoft.com/office/drawing/2015/10/21/chartex" xmlns:cx3="http://schemas.microsoft.com/office/drawing/2016/5/9/chartex" xmlns:cx4="http://schemas.microsoft.com/office/drawing/2016/5/10/chartex" xmlns:cx5="http://schemas.microsoft.com/office/drawing/2016/5/11/chartex" xmlns:cx6="http://schemas.microsoft.com/office/drawing/2016/5/12/chartex" xmlns:cx7="http://schemas.microsoft.com/office/drawing/2016/5/13/chartex" xmlns:cx8="http://schemas.microsoft.com/office/drawing/2016/5/14/chartex" xmlns:mc="http://schemas.openxmlformats.org/markup-compatibility/2006" xmlns:aink="http://schemas.microsoft.com/office/drawing/2016/ink" xmlns:am3d="http://schemas.microsoft.com/office/drawing/2017/model3d" xmlns:o="urn:schemas-microsoft-com:office:office" xmlns:oel="http://schemas.microsoft.com/office/2019/extlst" xmlns:r="http://schemas.openxmlformats.org/officeDocument/2006/relationships" xmlns:m="http://schemas.openxmlformats.org/officeDocument/2006/math" xmlns:v="urn:schemas-microsoft-com:vml" xmlns:wp14="http://schemas.microsoft.com/office/word/2010/wordprocessingDrawing" xmlns:wp="http://schemas.openxmlformats.org/drawingml/2006/wordprocessingDrawing" xmlns:w10="urn:schemas-microsoft-com:office:word" xmlns:w="http://schemas.openxmlformats.org/wordprocessingml/2006/main" xmlns:w14="http://schemas.microsoft.com/office/word/2010/wordml" xmlns:w15="http://schemas.microsoft.com/office/word/2012/wordml" xmlns:w16cex="http://schemas.microsoft.com/office/word/2018/wordml/cex" xmlns:w16cid="http://schemas.microsoft.com/office/word/2016/wordml/cid" xmlns:w16="http://schemas.microsoft.com/office/word/2018/wordml" xmlns:w16du="http://schemas.microsoft.com/office/word/2023/wordml/word16du" xmlns:w16sdtdh="http://schemas.microsoft.com/office/word/2020/wordml/sdtdatahash" xmlns:w16se="http://schemas.microsoft.com/office/word/2015/wordml/symex" xmlns:wpg="http://schemas.microsoft.com/office/word/2010/wordprocessingGroup" xmlns:wpi="http://schemas.microsoft.com/office/word/2010/wordprocessingInk" xmlns:wne="http://schemas.microsoft.com/office/word/2006/wordml" xmlns:wps="http://schemas.microsoft.com/office/word/2010/wordprocessingShape" mc:Ignorable="w14 w15 w16se w16cid w16 w16cex w16sdtdh w16du wp14">
+<w:hdr xmlns:wpc="http://schemas.microsoft.com/office/word/2010/wordprocessingCanvas" xmlns:cx="http://schemas.microsoft.com/office/drawing/2014/chartex" xmlns:cx1="http://schemas.microsoft.com/office/drawing/2015/9/8/chartex" xmlns:cx2="http://schemas.microsoft.com/office/drawing/2015/10/21/chartex" xmlns:cx3="http://schemas.microsoft.com/office/drawing/2016/5/9/chartex" xmlns:cx4="http://schemas.microsoft.com/office/drawing/2016/5/10/chartex" xmlns:cx5="http://schemas.microsoft.com/office/drawing/2016/5/11/chartex" xmlns:cx6="http://schemas.microsoft.com/office/drawing/2016/5/12/chartex" xmlns:cx7="http://schemas.microsoft.com/office/drawing/2016/5/13/chartex" xmlns:cx8="http://schemas.microsoft.com/office/drawing/2016/5/14/chartex" xmlns:mc="http://schemas.openxmlformats.org/markup-compatibility/2006" xmlns:aink="http://schemas.microsoft.com/office/drawing/2016/ink" xmlns:am3d="http://schemas.microsoft.com/office/drawing/2017/model3d" xmlns:o="urn:schemas-microsoft-com:office:office" xmlns:oel="http://schemas.microsoft.com/office/2019/extlst" xmlns:r="http://schemas.openxmlformats.org/officeDocument/2006/relationships" xmlns:m="http://schemas.openxmlformats.org/officeDocument/2006/math" xmlns:v="urn:schemas-microsoft-com:vml" xmlns:wp14="http://schemas.microsoft.com/office/word/2010/wordprocessingDrawing" xmlns:wp="http://schemas.openxmlformats.org/drawingml/2006/wordprocessingDrawing" xmlns:w10="urn:schemas-microsoft-com:office:word" xmlns:w="http://schemas.openxmlformats.org/wordprocessingml/2006/main" xmlns:w14="http://schemas.microsoft.com/office/word/2010/wordml" xmlns:w15="http://schemas.microsoft.com/office/word/2012/wordml" xmlns:w16cex="http://schemas.microsoft.com/office/word/2018/wordml/cex" xmlns:w16cid="http://schemas.microsoft.com/office/word/2016/wordml/cid" xmlns:w16="http://schemas.microsoft.com/office/word/2018/wordml" xmlns:w16sdtdh="http://schemas.microsoft.com/office/word/2020/wordml/sdtdatahash" xmlns:w16se="http://schemas.microsoft.com/office/word/2015/wordml/symex" xmlns:wpg="http://schemas.microsoft.com/office/word/2010/wordprocessingGroup" xmlns:wpi="http://schemas.microsoft.com/office/word/2010/wordprocessingInk" xmlns:wne="http://schemas.microsoft.com/office/word/2006/wordml" xmlns:wps="http://schemas.microsoft.com/office/word/2010/wordprocessingShape" mc:Ignorable="w14 w15 w16se w16cid w16 w16cex w16sdtdh wp14">
   <w:p>
     <w:pPr>
-      <w:pStyle w:val="Header"/>
+      <w:pStyle w:val="Kopfzeile"/>
       <w:rPr>
         <w:rFonts w:ascii="Arial" w:hAnsi="Arial" w:cs="Arial"/>
         <w:sz w:val="18"/>
@@ -2093,45 +3005,38 @@
         <w:szCs w:val="18"/>
       </w:rPr>
       <w:tab/>
+      <w:t xml:space="preserve">Seite </w:t>
     </w:r>
     <w:r>
       <w:rPr>
+        <w:rStyle w:val="Seitenzahl"/>
         <w:rFonts w:ascii="Arial" w:hAnsi="Arial" w:cs="Arial"/>
         <w:sz w:val="18"/>
         <w:szCs w:val="18"/>
       </w:rPr>
-      <w:t xml:space="preserve">Seite </w:t>
+      <w:fldChar w:fldCharType="begin"/>
     </w:r>
     <w:r>
       <w:rPr>
-        <w:rStyle w:val="PageNumber"/>
+        <w:rStyle w:val="Seitenzahl"/>
         <w:rFonts w:ascii="Arial" w:hAnsi="Arial" w:cs="Arial"/>
         <w:sz w:val="18"/>
         <w:szCs w:val="18"/>
       </w:rPr>
-      <w:fldChar w:fldCharType="begin"/>
+      <w:instrText xml:space="preserve"> PAGE </w:instrText>
     </w:r>
     <w:r>
       <w:rPr>
-        <w:rStyle w:val="PageNumber"/>
+        <w:rStyle w:val="Seitenzahl"/>
         <w:rFonts w:ascii="Arial" w:hAnsi="Arial" w:cs="Arial"/>
         <w:sz w:val="18"/>
         <w:szCs w:val="18"/>
       </w:rPr>
-      <w:instrText xml:space="preserve"> PAGE </w:instrText>
-    </w:r>
-    <w:r>
-      <w:rPr>
-        <w:rStyle w:val="PageNumber"/>
-        <w:rFonts w:ascii="Arial" w:hAnsi="Arial" w:cs="Arial"/>
-        <w:sz w:val="18"/>
-        <w:szCs w:val="18"/>
-      </w:rPr>
       <w:fldChar w:fldCharType="separate"/>
     </w:r>
     <w:r>
       <w:rPr>
-        <w:rStyle w:val="PageNumber"/>
+        <w:rStyle w:val="Seitenzahl"/>
         <w:rFonts w:ascii="Arial" w:hAnsi="Arial" w:cs="Arial"/>
         <w:noProof/>
         <w:sz w:val="18"/>
@@ -2141,7 +3046,7 @@
     </w:r>
     <w:r>
       <w:rPr>
-        <w:rStyle w:val="PageNumber"/>
+        <w:rStyle w:val="Seitenzahl"/>
         <w:rFonts w:ascii="Arial" w:hAnsi="Arial" w:cs="Arial"/>
         <w:sz w:val="18"/>
         <w:szCs w:val="18"/>
@@ -2150,7 +3055,7 @@
     </w:r>
     <w:r>
       <w:rPr>
-        <w:rStyle w:val="PageNumber"/>
+        <w:rStyle w:val="Seitenzahl"/>
         <w:rFonts w:ascii="Arial" w:hAnsi="Arial" w:cs="Arial"/>
         <w:sz w:val="18"/>
         <w:szCs w:val="18"/>
@@ -2159,7 +3064,7 @@
     </w:r>
     <w:r>
       <w:rPr>
-        <w:rStyle w:val="PageNumber"/>
+        <w:rStyle w:val="Seitenzahl"/>
         <w:rFonts w:ascii="Arial" w:hAnsi="Arial" w:cs="Arial"/>
         <w:sz w:val="18"/>
         <w:szCs w:val="18"/>
@@ -2168,7 +3073,7 @@
     </w:r>
     <w:r>
       <w:rPr>
-        <w:rStyle w:val="PageNumber"/>
+        <w:rStyle w:val="Seitenzahl"/>
         <w:rFonts w:ascii="Arial" w:hAnsi="Arial" w:cs="Arial"/>
         <w:sz w:val="18"/>
         <w:szCs w:val="18"/>
@@ -2177,7 +3082,7 @@
     </w:r>
     <w:r>
       <w:rPr>
-        <w:rStyle w:val="PageNumber"/>
+        <w:rStyle w:val="Seitenzahl"/>
         <w:rFonts w:ascii="Arial" w:hAnsi="Arial" w:cs="Arial"/>
         <w:sz w:val="18"/>
         <w:szCs w:val="18"/>
@@ -2186,7 +3091,7 @@
     </w:r>
     <w:r>
       <w:rPr>
-        <w:rStyle w:val="PageNumber"/>
+        <w:rStyle w:val="Seitenzahl"/>
         <w:rFonts w:ascii="Arial" w:hAnsi="Arial" w:cs="Arial"/>
         <w:noProof/>
         <w:sz w:val="18"/>
@@ -2196,7 +3101,7 @@
     </w:r>
     <w:r>
       <w:rPr>
-        <w:rStyle w:val="PageNumber"/>
+        <w:rStyle w:val="Seitenzahl"/>
         <w:rFonts w:ascii="Arial" w:hAnsi="Arial" w:cs="Arial"/>
         <w:sz w:val="18"/>
         <w:szCs w:val="18"/>
@@ -2208,7 +3113,7 @@
 </file>
 
 <file path=word/header2.xml><?xml version="1.0" encoding="utf-8"?>
-<w:hdr xmlns:wpc="http://schemas.microsoft.com/office/word/2010/wordprocessingCanvas" xmlns:cx="http://schemas.microsoft.com/office/drawing/2014/chartex" xmlns:cx1="http://schemas.microsoft.com/office/drawing/2015/9/8/chartex" xmlns:cx2="http://schemas.microsoft.com/office/drawing/2015/10/21/chartex" xmlns:cx3="http://schemas.microsoft.com/office/drawing/2016/5/9/chartex" xmlns:cx4="http://schemas.microsoft.com/office/drawing/2016/5/10/chartex" xmlns:cx5="http://schemas.microsoft.com/office/drawing/2016/5/11/chartex" xmlns:cx6="http://schemas.microsoft.com/office/drawing/2016/5/12/chartex" xmlns:cx7="http://schemas.microsoft.com/office/drawing/2016/5/13/chartex" xmlns:cx8="http://schemas.microsoft.com/office/drawing/2016/5/14/chartex" xmlns:mc="http://schemas.openxmlformats.org/markup-compatibility/2006" xmlns:aink="http://schemas.microsoft.com/office/drawing/2016/ink" xmlns:am3d="http://schemas.microsoft.com/office/drawing/2017/model3d" xmlns:o="urn:schemas-microsoft-com:office:office" xmlns:oel="http://schemas.microsoft.com/office/2019/extlst" xmlns:r="http://schemas.openxmlformats.org/officeDocument/2006/relationships" xmlns:m="http://schemas.openxmlformats.org/officeDocument/2006/math" xmlns:v="urn:schemas-microsoft-com:vml" xmlns:wp14="http://schemas.microsoft.com/office/word/2010/wordprocessingDrawing" xmlns:wp="http://schemas.openxmlformats.org/drawingml/2006/wordprocessingDrawing" xmlns:w10="urn:schemas-microsoft-com:office:word" xmlns:w="http://schemas.openxmlformats.org/wordprocessingml/2006/main" xmlns:w14="http://schemas.microsoft.com/office/word/2010/wordml" xmlns:w15="http://schemas.microsoft.com/office/word/2012/wordml" xmlns:w16cex="http://schemas.microsoft.com/office/word/2018/wordml/cex" xmlns:w16cid="http://schemas.microsoft.com/office/word/2016/wordml/cid" xmlns:w16="http://schemas.microsoft.com/office/word/2018/wordml" xmlns:w16du="http://schemas.microsoft.com/office/word/2023/wordml/word16du" xmlns:w16sdtdh="http://schemas.microsoft.com/office/word/2020/wordml/sdtdatahash" xmlns:w16se="http://schemas.microsoft.com/office/word/2015/wordml/symex" xmlns:wpg="http://schemas.microsoft.com/office/word/2010/wordprocessingGroup" xmlns:wpi="http://schemas.microsoft.com/office/word/2010/wordprocessingInk" xmlns:wne="http://schemas.microsoft.com/office/word/2006/wordml" xmlns:wps="http://schemas.microsoft.com/office/word/2010/wordprocessingShape" xmlns:a="http://schemas.openxmlformats.org/drawingml/2006/main" xmlns:pic="http://schemas.openxmlformats.org/drawingml/2006/picture" mc:Ignorable="w14 w15 w16se w16cid w16 w16cex w16sdtdh w16du wp14">
+<w:hdr xmlns:wpc="http://schemas.microsoft.com/office/word/2010/wordprocessingCanvas" xmlns:cx="http://schemas.microsoft.com/office/drawing/2014/chartex" xmlns:cx1="http://schemas.microsoft.com/office/drawing/2015/9/8/chartex" xmlns:cx2="http://schemas.microsoft.com/office/drawing/2015/10/21/chartex" xmlns:cx3="http://schemas.microsoft.com/office/drawing/2016/5/9/chartex" xmlns:cx4="http://schemas.microsoft.com/office/drawing/2016/5/10/chartex" xmlns:cx5="http://schemas.microsoft.com/office/drawing/2016/5/11/chartex" xmlns:cx6="http://schemas.microsoft.com/office/drawing/2016/5/12/chartex" xmlns:cx7="http://schemas.microsoft.com/office/drawing/2016/5/13/chartex" xmlns:cx8="http://schemas.microsoft.com/office/drawing/2016/5/14/chartex" xmlns:mc="http://schemas.openxmlformats.org/markup-compatibility/2006" xmlns:aink="http://schemas.microsoft.com/office/drawing/2016/ink" xmlns:am3d="http://schemas.microsoft.com/office/drawing/2017/model3d" xmlns:o="urn:schemas-microsoft-com:office:office" xmlns:oel="http://schemas.microsoft.com/office/2019/extlst" xmlns:r="http://schemas.openxmlformats.org/officeDocument/2006/relationships" xmlns:m="http://schemas.openxmlformats.org/officeDocument/2006/math" xmlns:v="urn:schemas-microsoft-com:vml" xmlns:wp14="http://schemas.microsoft.com/office/word/2010/wordprocessingDrawing" xmlns:wp="http://schemas.openxmlformats.org/drawingml/2006/wordprocessingDrawing" xmlns:w10="urn:schemas-microsoft-com:office:word" xmlns:w="http://schemas.openxmlformats.org/wordprocessingml/2006/main" xmlns:w14="http://schemas.microsoft.com/office/word/2010/wordml" xmlns:w15="http://schemas.microsoft.com/office/word/2012/wordml" xmlns:w16cex="http://schemas.microsoft.com/office/word/2018/wordml/cex" xmlns:w16cid="http://schemas.microsoft.com/office/word/2016/wordml/cid" xmlns:w16="http://schemas.microsoft.com/office/word/2018/wordml" xmlns:w16sdtdh="http://schemas.microsoft.com/office/word/2020/wordml/sdtdatahash" xmlns:w16se="http://schemas.microsoft.com/office/word/2015/wordml/symex" xmlns:wpg="http://schemas.microsoft.com/office/word/2010/wordprocessingGroup" xmlns:wpi="http://schemas.microsoft.com/office/word/2010/wordprocessingInk" xmlns:wne="http://schemas.microsoft.com/office/word/2006/wordml" xmlns:wps="http://schemas.microsoft.com/office/word/2010/wordprocessingShape" mc:Ignorable="w14 w15 w16se w16cid w16 w16cex w16sdtdh wp14">
   <w:p>
     <w:r>
       <w:rPr>
@@ -2288,7 +3193,7 @@
 </file>
 
 <file path=word/numbering.xml><?xml version="1.0" encoding="utf-8"?>
-<w:numbering xmlns:wpc="http://schemas.microsoft.com/office/word/2010/wordprocessingCanvas" xmlns:cx="http://schemas.microsoft.com/office/drawing/2014/chartex" xmlns:cx1="http://schemas.microsoft.com/office/drawing/2015/9/8/chartex" xmlns:cx2="http://schemas.microsoft.com/office/drawing/2015/10/21/chartex" xmlns:cx3="http://schemas.microsoft.com/office/drawing/2016/5/9/chartex" xmlns:cx4="http://schemas.microsoft.com/office/drawing/2016/5/10/chartex" xmlns:cx5="http://schemas.microsoft.com/office/drawing/2016/5/11/chartex" xmlns:cx6="http://schemas.microsoft.com/office/drawing/2016/5/12/chartex" xmlns:cx7="http://schemas.microsoft.com/office/drawing/2016/5/13/chartex" xmlns:cx8="http://schemas.microsoft.com/office/drawing/2016/5/14/chartex" xmlns:mc="http://schemas.openxmlformats.org/markup-compatibility/2006" xmlns:aink="http://schemas.microsoft.com/office/drawing/2016/ink" xmlns:am3d="http://schemas.microsoft.com/office/drawing/2017/model3d" xmlns:o="urn:schemas-microsoft-com:office:office" xmlns:oel="http://schemas.microsoft.com/office/2019/extlst" xmlns:r="http://schemas.openxmlformats.org/officeDocument/2006/relationships" xmlns:m="http://schemas.openxmlformats.org/officeDocument/2006/math" xmlns:v="urn:schemas-microsoft-com:vml" xmlns:wp14="http://schemas.microsoft.com/office/word/2010/wordprocessingDrawing" xmlns:wp="http://schemas.openxmlformats.org/drawingml/2006/wordprocessingDrawing" xmlns:w10="urn:schemas-microsoft-com:office:word" xmlns:w="http://schemas.openxmlformats.org/wordprocessingml/2006/main" xmlns:w14="http://schemas.microsoft.com/office/word/2010/wordml" xmlns:w15="http://schemas.microsoft.com/office/word/2012/wordml" xmlns:w16cex="http://schemas.microsoft.com/office/word/2018/wordml/cex" xmlns:w16cid="http://schemas.microsoft.com/office/word/2016/wordml/cid" xmlns:w16="http://schemas.microsoft.com/office/word/2018/wordml" xmlns:w16du="http://schemas.microsoft.com/office/word/2023/wordml/word16du" xmlns:w16sdtdh="http://schemas.microsoft.com/office/word/2020/wordml/sdtdatahash" xmlns:w16se="http://schemas.microsoft.com/office/word/2015/wordml/symex" xmlns:wpg="http://schemas.microsoft.com/office/word/2010/wordprocessingGroup" xmlns:wpi="http://schemas.microsoft.com/office/word/2010/wordprocessingInk" xmlns:wne="http://schemas.microsoft.com/office/word/2006/wordml" xmlns:wps="http://schemas.microsoft.com/office/word/2010/wordprocessingShape" mc:Ignorable="w14 w15 w16se w16cid w16 w16cex w16sdtdh w16du wp14">
+<w:numbering xmlns:wpc="http://schemas.microsoft.com/office/word/2010/wordprocessingCanvas" xmlns:cx="http://schemas.microsoft.com/office/drawing/2014/chartex" xmlns:cx1="http://schemas.microsoft.com/office/drawing/2015/9/8/chartex" xmlns:cx2="http://schemas.microsoft.com/office/drawing/2015/10/21/chartex" xmlns:cx3="http://schemas.microsoft.com/office/drawing/2016/5/9/chartex" xmlns:cx4="http://schemas.microsoft.com/office/drawing/2016/5/10/chartex" xmlns:cx5="http://schemas.microsoft.com/office/drawing/2016/5/11/chartex" xmlns:cx6="http://schemas.microsoft.com/office/drawing/2016/5/12/chartex" xmlns:cx7="http://schemas.microsoft.com/office/drawing/2016/5/13/chartex" xmlns:cx8="http://schemas.microsoft.com/office/drawing/2016/5/14/chartex" xmlns:mc="http://schemas.openxmlformats.org/markup-compatibility/2006" xmlns:aink="http://schemas.microsoft.com/office/drawing/2016/ink" xmlns:am3d="http://schemas.microsoft.com/office/drawing/2017/model3d" xmlns:o="urn:schemas-microsoft-com:office:office" xmlns:oel="http://schemas.microsoft.com/office/2019/extlst" xmlns:r="http://schemas.openxmlformats.org/officeDocument/2006/relationships" xmlns:m="http://schemas.openxmlformats.org/officeDocument/2006/math" xmlns:v="urn:schemas-microsoft-com:vml" xmlns:wp14="http://schemas.microsoft.com/office/word/2010/wordprocessingDrawing" xmlns:wp="http://schemas.openxmlformats.org/drawingml/2006/wordprocessingDrawing" xmlns:w10="urn:schemas-microsoft-com:office:word" xmlns:w="http://schemas.openxmlformats.org/wordprocessingml/2006/main" xmlns:w14="http://schemas.microsoft.com/office/word/2010/wordml" xmlns:w15="http://schemas.microsoft.com/office/word/2012/wordml" xmlns:w16cex="http://schemas.microsoft.com/office/word/2018/wordml/cex" xmlns:w16cid="http://schemas.microsoft.com/office/word/2016/wordml/cid" xmlns:w16="http://schemas.microsoft.com/office/word/2018/wordml" xmlns:w16sdtdh="http://schemas.microsoft.com/office/word/2020/wordml/sdtdatahash" xmlns:w16se="http://schemas.microsoft.com/office/word/2015/wordml/symex" xmlns:wpg="http://schemas.microsoft.com/office/word/2010/wordprocessingGroup" xmlns:wpi="http://schemas.microsoft.com/office/word/2010/wordprocessingInk" xmlns:wne="http://schemas.microsoft.com/office/word/2006/wordml" xmlns:wps="http://schemas.microsoft.com/office/word/2010/wordprocessingShape" mc:Ignorable="w14 w15 w16se w16cid w16 w16cex w16sdtdh wp14">
   <w:abstractNum w:abstractNumId="0" w15:restartNumberingAfterBreak="0">
     <w:nsid w:val="02507361"/>
     <w:multiLevelType w:val="multilevel"/>
@@ -2305,7 +3210,7 @@
         <w:ind w:left="720" w:hanging="360"/>
       </w:pPr>
       <w:rPr>
-        <w:rFonts w:hint="default" w:ascii="Symbol" w:hAnsi="Symbol"/>
+        <w:rFonts w:ascii="Symbol" w:hAnsi="Symbol" w:hint="default"/>
         <w:sz w:val="20"/>
       </w:rPr>
     </w:lvl>
@@ -2321,7 +3226,7 @@
         <w:ind w:left="1440" w:hanging="360"/>
       </w:pPr>
       <w:rPr>
-        <w:rFonts w:hint="default" w:ascii="Courier New" w:hAnsi="Courier New"/>
+        <w:rFonts w:ascii="Courier New" w:hAnsi="Courier New" w:hint="default"/>
         <w:sz w:val="20"/>
       </w:rPr>
     </w:lvl>
@@ -2337,7 +3242,7 @@
         <w:ind w:left="2160" w:hanging="360"/>
       </w:pPr>
       <w:rPr>
-        <w:rFonts w:hint="default" w:ascii="Wingdings" w:hAnsi="Wingdings"/>
+        <w:rFonts w:ascii="Wingdings" w:hAnsi="Wingdings" w:hint="default"/>
         <w:sz w:val="20"/>
       </w:rPr>
     </w:lvl>
@@ -2353,7 +3258,7 @@
         <w:ind w:left="2880" w:hanging="360"/>
       </w:pPr>
       <w:rPr>
-        <w:rFonts w:hint="default" w:ascii="Wingdings" w:hAnsi="Wingdings"/>
+        <w:rFonts w:ascii="Wingdings" w:hAnsi="Wingdings" w:hint="default"/>
         <w:sz w:val="20"/>
       </w:rPr>
     </w:lvl>
@@ -2369,7 +3274,7 @@
         <w:ind w:left="3600" w:hanging="360"/>
       </w:pPr>
       <w:rPr>
-        <w:rFonts w:hint="default" w:ascii="Wingdings" w:hAnsi="Wingdings"/>
+        <w:rFonts w:ascii="Wingdings" w:hAnsi="Wingdings" w:hint="default"/>
         <w:sz w:val="20"/>
       </w:rPr>
     </w:lvl>
@@ -2385,7 +3290,7 @@
         <w:ind w:left="4320" w:hanging="360"/>
       </w:pPr>
       <w:rPr>
-        <w:rFonts w:hint="default" w:ascii="Wingdings" w:hAnsi="Wingdings"/>
+        <w:rFonts w:ascii="Wingdings" w:hAnsi="Wingdings" w:hint="default"/>
         <w:sz w:val="20"/>
       </w:rPr>
     </w:lvl>
@@ -2401,7 +3306,7 @@
         <w:ind w:left="5040" w:hanging="360"/>
       </w:pPr>
       <w:rPr>
-        <w:rFonts w:hint="default" w:ascii="Wingdings" w:hAnsi="Wingdings"/>
+        <w:rFonts w:ascii="Wingdings" w:hAnsi="Wingdings" w:hint="default"/>
         <w:sz w:val="20"/>
       </w:rPr>
     </w:lvl>
@@ -2417,7 +3322,7 @@
         <w:ind w:left="5760" w:hanging="360"/>
       </w:pPr>
       <w:rPr>
-        <w:rFonts w:hint="default" w:ascii="Wingdings" w:hAnsi="Wingdings"/>
+        <w:rFonts w:ascii="Wingdings" w:hAnsi="Wingdings" w:hint="default"/>
         <w:sz w:val="20"/>
       </w:rPr>
     </w:lvl>
@@ -2433,7 +3338,7 @@
         <w:ind w:left="6480" w:hanging="360"/>
       </w:pPr>
       <w:rPr>
-        <w:rFonts w:hint="default" w:ascii="Wingdings" w:hAnsi="Wingdings"/>
+        <w:rFonts w:ascii="Wingdings" w:hAnsi="Wingdings" w:hint="default"/>
         <w:sz w:val="20"/>
       </w:rPr>
     </w:lvl>
@@ -2450,7 +3355,7 @@
         <w:ind w:left="720" w:hanging="360"/>
       </w:pPr>
       <w:rPr>
-        <w:rFonts w:hint="default" w:ascii="Arial" w:hAnsi="Arial" w:eastAsia="Times New Roman" w:cs="Arial"/>
+        <w:rFonts w:ascii="Arial" w:eastAsia="Times New Roman" w:hAnsi="Arial" w:cs="Arial" w:hint="default"/>
       </w:rPr>
     </w:lvl>
     <w:lvl w:ilvl="1" w:tplc="08070003" w:tentative="1">
@@ -2462,7 +3367,7 @@
         <w:ind w:left="1440" w:hanging="360"/>
       </w:pPr>
       <w:rPr>
-        <w:rFonts w:hint="default" w:ascii="Courier New" w:hAnsi="Courier New" w:cs="Courier New"/>
+        <w:rFonts w:ascii="Courier New" w:hAnsi="Courier New" w:cs="Courier New" w:hint="default"/>
       </w:rPr>
     </w:lvl>
     <w:lvl w:ilvl="2" w:tplc="08070005" w:tentative="1">
@@ -2474,7 +3379,7 @@
         <w:ind w:left="2160" w:hanging="360"/>
       </w:pPr>
       <w:rPr>
-        <w:rFonts w:hint="default" w:ascii="Wingdings" w:hAnsi="Wingdings"/>
+        <w:rFonts w:ascii="Wingdings" w:hAnsi="Wingdings" w:hint="default"/>
       </w:rPr>
     </w:lvl>
     <w:lvl w:ilvl="3" w:tplc="08070001" w:tentative="1">
@@ -2486,7 +3391,7 @@
         <w:ind w:left="2880" w:hanging="360"/>
       </w:pPr>
       <w:rPr>
-        <w:rFonts w:hint="default" w:ascii="Symbol" w:hAnsi="Symbol"/>
+        <w:rFonts w:ascii="Symbol" w:hAnsi="Symbol" w:hint="default"/>
       </w:rPr>
     </w:lvl>
     <w:lvl w:ilvl="4" w:tplc="08070003" w:tentative="1">
@@ -2498,7 +3403,7 @@
         <w:ind w:left="3600" w:hanging="360"/>
       </w:pPr>
       <w:rPr>
-        <w:rFonts w:hint="default" w:ascii="Courier New" w:hAnsi="Courier New" w:cs="Courier New"/>
+        <w:rFonts w:ascii="Courier New" w:hAnsi="Courier New" w:cs="Courier New" w:hint="default"/>
       </w:rPr>
     </w:lvl>
     <w:lvl w:ilvl="5" w:tplc="08070005" w:tentative="1">
@@ -2510,7 +3415,7 @@
         <w:ind w:left="4320" w:hanging="360"/>
       </w:pPr>
       <w:rPr>
-        <w:rFonts w:hint="default" w:ascii="Wingdings" w:hAnsi="Wingdings"/>
+        <w:rFonts w:ascii="Wingdings" w:hAnsi="Wingdings" w:hint="default"/>
       </w:rPr>
     </w:lvl>
     <w:lvl w:ilvl="6" w:tplc="08070001" w:tentative="1">
@@ -2522,7 +3427,7 @@
         <w:ind w:left="5040" w:hanging="360"/>
       </w:pPr>
       <w:rPr>
-        <w:rFonts w:hint="default" w:ascii="Symbol" w:hAnsi="Symbol"/>
+        <w:rFonts w:ascii="Symbol" w:hAnsi="Symbol" w:hint="default"/>
       </w:rPr>
     </w:lvl>
     <w:lvl w:ilvl="7" w:tplc="08070003" w:tentative="1">
@@ -2534,7 +3439,7 @@
         <w:ind w:left="5760" w:hanging="360"/>
       </w:pPr>
       <w:rPr>
-        <w:rFonts w:hint="default" w:ascii="Courier New" w:hAnsi="Courier New" w:cs="Courier New"/>
+        <w:rFonts w:ascii="Courier New" w:hAnsi="Courier New" w:cs="Courier New" w:hint="default"/>
       </w:rPr>
     </w:lvl>
     <w:lvl w:ilvl="8" w:tplc="08070005" w:tentative="1">
@@ -2546,11 +3451,124 @@
         <w:ind w:left="6480" w:hanging="360"/>
       </w:pPr>
       <w:rPr>
-        <w:rFonts w:hint="default" w:ascii="Wingdings" w:hAnsi="Wingdings"/>
+        <w:rFonts w:ascii="Wingdings" w:hAnsi="Wingdings" w:hint="default"/>
       </w:rPr>
     </w:lvl>
   </w:abstractNum>
   <w:abstractNum w:abstractNumId="2" w15:restartNumberingAfterBreak="0">
+    <w:nsid w:val="14134EBF"/>
+    <w:multiLevelType w:val="hybridMultilevel"/>
+    <w:tmpl w:val="9A8EAE6E"/>
+    <w:lvl w:ilvl="0" w:tplc="08070001">
+      <w:start w:val="1"/>
+      <w:numFmt w:val="bullet"/>
+      <w:lvlText w:val=""/>
+      <w:lvlJc w:val="left"/>
+      <w:pPr>
+        <w:ind w:left="720" w:hanging="360"/>
+      </w:pPr>
+      <w:rPr>
+        <w:rFonts w:ascii="Symbol" w:hAnsi="Symbol" w:hint="default"/>
+      </w:rPr>
+    </w:lvl>
+    <w:lvl w:ilvl="1" w:tplc="08070003" w:tentative="1">
+      <w:start w:val="1"/>
+      <w:numFmt w:val="bullet"/>
+      <w:lvlText w:val="o"/>
+      <w:lvlJc w:val="left"/>
+      <w:pPr>
+        <w:ind w:left="1440" w:hanging="360"/>
+      </w:pPr>
+      <w:rPr>
+        <w:rFonts w:ascii="Courier New" w:hAnsi="Courier New" w:cs="Courier New" w:hint="default"/>
+      </w:rPr>
+    </w:lvl>
+    <w:lvl w:ilvl="2" w:tplc="08070005" w:tentative="1">
+      <w:start w:val="1"/>
+      <w:numFmt w:val="bullet"/>
+      <w:lvlText w:val=""/>
+      <w:lvlJc w:val="left"/>
+      <w:pPr>
+        <w:ind w:left="2160" w:hanging="360"/>
+      </w:pPr>
+      <w:rPr>
+        <w:rFonts w:ascii="Wingdings" w:hAnsi="Wingdings" w:hint="default"/>
+      </w:rPr>
+    </w:lvl>
+    <w:lvl w:ilvl="3" w:tplc="08070001" w:tentative="1">
+      <w:start w:val="1"/>
+      <w:numFmt w:val="bullet"/>
+      <w:lvlText w:val=""/>
+      <w:lvlJc w:val="left"/>
+      <w:pPr>
+        <w:ind w:left="2880" w:hanging="360"/>
+      </w:pPr>
+      <w:rPr>
+        <w:rFonts w:ascii="Symbol" w:hAnsi="Symbol" w:hint="default"/>
+      </w:rPr>
+    </w:lvl>
+    <w:lvl w:ilvl="4" w:tplc="08070003" w:tentative="1">
+      <w:start w:val="1"/>
+      <w:numFmt w:val="bullet"/>
+      <w:lvlText w:val="o"/>
+      <w:lvlJc w:val="left"/>
+      <w:pPr>
+        <w:ind w:left="3600" w:hanging="360"/>
+      </w:pPr>
+      <w:rPr>
+        <w:rFonts w:ascii="Courier New" w:hAnsi="Courier New" w:cs="Courier New" w:hint="default"/>
+      </w:rPr>
+    </w:lvl>
+    <w:lvl w:ilvl="5" w:tplc="08070005" w:tentative="1">
+      <w:start w:val="1"/>
+      <w:numFmt w:val="bullet"/>
+      <w:lvlText w:val=""/>
+      <w:lvlJc w:val="left"/>
+      <w:pPr>
+        <w:ind w:left="4320" w:hanging="360"/>
+      </w:pPr>
+      <w:rPr>
+        <w:rFonts w:ascii="Wingdings" w:hAnsi="Wingdings" w:hint="default"/>
+      </w:rPr>
+    </w:lvl>
+    <w:lvl w:ilvl="6" w:tplc="08070001" w:tentative="1">
+      <w:start w:val="1"/>
+      <w:numFmt w:val="bullet"/>
+      <w:lvlText w:val=""/>
+      <w:lvlJc w:val="left"/>
+      <w:pPr>
+        <w:ind w:left="5040" w:hanging="360"/>
+      </w:pPr>
+      <w:rPr>
+        <w:rFonts w:ascii="Symbol" w:hAnsi="Symbol" w:hint="default"/>
+      </w:rPr>
+    </w:lvl>
+    <w:lvl w:ilvl="7" w:tplc="08070003" w:tentative="1">
+      <w:start w:val="1"/>
+      <w:numFmt w:val="bullet"/>
+      <w:lvlText w:val="o"/>
+      <w:lvlJc w:val="left"/>
+      <w:pPr>
+        <w:ind w:left="5760" w:hanging="360"/>
+      </w:pPr>
+      <w:rPr>
+        <w:rFonts w:ascii="Courier New" w:hAnsi="Courier New" w:cs="Courier New" w:hint="default"/>
+      </w:rPr>
+    </w:lvl>
+    <w:lvl w:ilvl="8" w:tplc="08070005" w:tentative="1">
+      <w:start w:val="1"/>
+      <w:numFmt w:val="bullet"/>
+      <w:lvlText w:val=""/>
+      <w:lvlJc w:val="left"/>
+      <w:pPr>
+        <w:ind w:left="6480" w:hanging="360"/>
+      </w:pPr>
+      <w:rPr>
+        <w:rFonts w:ascii="Wingdings" w:hAnsi="Wingdings" w:hint="default"/>
+      </w:rPr>
+    </w:lvl>
+  </w:abstractNum>
+  <w:abstractNum w:abstractNumId="3" w15:restartNumberingAfterBreak="0">
     <w:nsid w:val="1DCB2942"/>
     <w:multiLevelType w:val="hybridMultilevel"/>
     <w:tmpl w:val="25AA4E78"/>
@@ -2566,7 +3584,7 @@
         <w:ind w:left="720" w:hanging="360"/>
       </w:pPr>
       <w:rPr>
-        <w:rFonts w:hint="default" w:ascii="Symbol" w:hAnsi="Symbol"/>
+        <w:rFonts w:ascii="Symbol" w:hAnsi="Symbol" w:hint="default"/>
       </w:rPr>
     </w:lvl>
     <w:lvl w:ilvl="1" w:tplc="08070003">
@@ -2581,7 +3599,7 @@
         <w:ind w:left="1440" w:hanging="360"/>
       </w:pPr>
       <w:rPr>
-        <w:rFonts w:hint="default" w:ascii="Courier New" w:hAnsi="Courier New"/>
+        <w:rFonts w:ascii="Courier New" w:hAnsi="Courier New" w:hint="default"/>
       </w:rPr>
     </w:lvl>
     <w:lvl w:ilvl="2" w:tplc="08070005">
@@ -2596,7 +3614,7 @@
         <w:ind w:left="2160" w:hanging="360"/>
       </w:pPr>
       <w:rPr>
-        <w:rFonts w:hint="default" w:ascii="Wingdings" w:hAnsi="Wingdings"/>
+        <w:rFonts w:ascii="Wingdings" w:hAnsi="Wingdings" w:hint="default"/>
       </w:rPr>
     </w:lvl>
     <w:lvl w:ilvl="3" w:tplc="08070001">
@@ -2611,7 +3629,7 @@
         <w:ind w:left="2880" w:hanging="360"/>
       </w:pPr>
       <w:rPr>
-        <w:rFonts w:hint="default" w:ascii="Symbol" w:hAnsi="Symbol"/>
+        <w:rFonts w:ascii="Symbol" w:hAnsi="Symbol" w:hint="default"/>
       </w:rPr>
     </w:lvl>
     <w:lvl w:ilvl="4" w:tplc="08070003">
@@ -2626,7 +3644,7 @@
         <w:ind w:left="3600" w:hanging="360"/>
       </w:pPr>
       <w:rPr>
-        <w:rFonts w:hint="default" w:ascii="Courier New" w:hAnsi="Courier New"/>
+        <w:rFonts w:ascii="Courier New" w:hAnsi="Courier New" w:hint="default"/>
       </w:rPr>
     </w:lvl>
     <w:lvl w:ilvl="5" w:tplc="08070005">
@@ -2641,7 +3659,7 @@
         <w:ind w:left="4320" w:hanging="360"/>
       </w:pPr>
       <w:rPr>
-        <w:rFonts w:hint="default" w:ascii="Wingdings" w:hAnsi="Wingdings"/>
+        <w:rFonts w:ascii="Wingdings" w:hAnsi="Wingdings" w:hint="default"/>
       </w:rPr>
     </w:lvl>
     <w:lvl w:ilvl="6" w:tplc="08070001">
@@ -2656,7 +3674,7 @@
         <w:ind w:left="5040" w:hanging="360"/>
       </w:pPr>
       <w:rPr>
-        <w:rFonts w:hint="default" w:ascii="Symbol" w:hAnsi="Symbol"/>
+        <w:rFonts w:ascii="Symbol" w:hAnsi="Symbol" w:hint="default"/>
       </w:rPr>
     </w:lvl>
     <w:lvl w:ilvl="7" w:tplc="08070003">
@@ -2671,7 +3689,7 @@
         <w:ind w:left="5760" w:hanging="360"/>
       </w:pPr>
       <w:rPr>
-        <w:rFonts w:hint="default" w:ascii="Courier New" w:hAnsi="Courier New"/>
+        <w:rFonts w:ascii="Courier New" w:hAnsi="Courier New" w:hint="default"/>
       </w:rPr>
     </w:lvl>
     <w:lvl w:ilvl="8" w:tplc="08070005">
@@ -2686,11 +3704,11 @@
         <w:ind w:left="6480" w:hanging="360"/>
       </w:pPr>
       <w:rPr>
-        <w:rFonts w:hint="default" w:ascii="Wingdings" w:hAnsi="Wingdings"/>
+        <w:rFonts w:ascii="Wingdings" w:hAnsi="Wingdings" w:hint="default"/>
       </w:rPr>
     </w:lvl>
   </w:abstractNum>
-  <w:abstractNum w:abstractNumId="3" w15:restartNumberingAfterBreak="0">
+  <w:abstractNum w:abstractNumId="4" w15:restartNumberingAfterBreak="0">
     <w:nsid w:val="3A737BDF"/>
     <w:multiLevelType w:val="hybridMultilevel"/>
     <w:tmpl w:val="E85A60CA"/>
@@ -2702,7 +3720,7 @@
         <w:ind w:left="720" w:hanging="360"/>
       </w:pPr>
       <w:rPr>
-        <w:rFonts w:hint="default" w:ascii="Arial" w:hAnsi="Arial" w:eastAsia="Times New Roman" w:cs="Arial"/>
+        <w:rFonts w:ascii="Arial" w:eastAsia="Times New Roman" w:hAnsi="Arial" w:cs="Arial" w:hint="default"/>
       </w:rPr>
     </w:lvl>
     <w:lvl w:ilvl="1" w:tplc="08070003" w:tentative="1">
@@ -2714,7 +3732,7 @@
         <w:ind w:left="1440" w:hanging="360"/>
       </w:pPr>
       <w:rPr>
-        <w:rFonts w:hint="default" w:ascii="Courier New" w:hAnsi="Courier New" w:cs="Courier New"/>
+        <w:rFonts w:ascii="Courier New" w:hAnsi="Courier New" w:cs="Courier New" w:hint="default"/>
       </w:rPr>
     </w:lvl>
     <w:lvl w:ilvl="2" w:tplc="08070005" w:tentative="1">
@@ -2726,7 +3744,7 @@
         <w:ind w:left="2160" w:hanging="360"/>
       </w:pPr>
       <w:rPr>
-        <w:rFonts w:hint="default" w:ascii="Wingdings" w:hAnsi="Wingdings"/>
+        <w:rFonts w:ascii="Wingdings" w:hAnsi="Wingdings" w:hint="default"/>
       </w:rPr>
     </w:lvl>
     <w:lvl w:ilvl="3" w:tplc="08070001" w:tentative="1">
@@ -2738,7 +3756,7 @@
         <w:ind w:left="2880" w:hanging="360"/>
       </w:pPr>
       <w:rPr>
-        <w:rFonts w:hint="default" w:ascii="Symbol" w:hAnsi="Symbol"/>
+        <w:rFonts w:ascii="Symbol" w:hAnsi="Symbol" w:hint="default"/>
       </w:rPr>
     </w:lvl>
     <w:lvl w:ilvl="4" w:tplc="08070003" w:tentative="1">
@@ -2750,7 +3768,7 @@
         <w:ind w:left="3600" w:hanging="360"/>
       </w:pPr>
       <w:rPr>
-        <w:rFonts w:hint="default" w:ascii="Courier New" w:hAnsi="Courier New" w:cs="Courier New"/>
+        <w:rFonts w:ascii="Courier New" w:hAnsi="Courier New" w:cs="Courier New" w:hint="default"/>
       </w:rPr>
     </w:lvl>
     <w:lvl w:ilvl="5" w:tplc="08070005" w:tentative="1">
@@ -2762,7 +3780,7 @@
         <w:ind w:left="4320" w:hanging="360"/>
       </w:pPr>
       <w:rPr>
-        <w:rFonts w:hint="default" w:ascii="Wingdings" w:hAnsi="Wingdings"/>
+        <w:rFonts w:ascii="Wingdings" w:hAnsi="Wingdings" w:hint="default"/>
       </w:rPr>
     </w:lvl>
     <w:lvl w:ilvl="6" w:tplc="08070001" w:tentative="1">
@@ -2774,7 +3792,7 @@
         <w:ind w:left="5040" w:hanging="360"/>
       </w:pPr>
       <w:rPr>
-        <w:rFonts w:hint="default" w:ascii="Symbol" w:hAnsi="Symbol"/>
+        <w:rFonts w:ascii="Symbol" w:hAnsi="Symbol" w:hint="default"/>
       </w:rPr>
     </w:lvl>
     <w:lvl w:ilvl="7" w:tplc="08070003" w:tentative="1">
@@ -2786,7 +3804,7 @@
         <w:ind w:left="5760" w:hanging="360"/>
       </w:pPr>
       <w:rPr>
-        <w:rFonts w:hint="default" w:ascii="Courier New" w:hAnsi="Courier New" w:cs="Courier New"/>
+        <w:rFonts w:ascii="Courier New" w:hAnsi="Courier New" w:cs="Courier New" w:hint="default"/>
       </w:rPr>
     </w:lvl>
     <w:lvl w:ilvl="8" w:tplc="08070005" w:tentative="1">
@@ -2798,11 +3816,11 @@
         <w:ind w:left="6480" w:hanging="360"/>
       </w:pPr>
       <w:rPr>
-        <w:rFonts w:hint="default" w:ascii="Wingdings" w:hAnsi="Wingdings"/>
+        <w:rFonts w:ascii="Wingdings" w:hAnsi="Wingdings" w:hint="default"/>
       </w:rPr>
     </w:lvl>
   </w:abstractNum>
-  <w:abstractNum w:abstractNumId="4" w15:restartNumberingAfterBreak="0">
+  <w:abstractNum w:abstractNumId="5" w15:restartNumberingAfterBreak="0">
     <w:nsid w:val="44A92F85"/>
     <w:multiLevelType w:val="hybridMultilevel"/>
     <w:tmpl w:val="FFFFFFFF"/>
@@ -2815,7 +3833,7 @@
         <w:ind w:left="720" w:hanging="360"/>
       </w:pPr>
       <w:rPr>
-        <w:rFonts w:hint="default" w:ascii="Calibri" w:hAnsi="Calibri"/>
+        <w:rFonts w:ascii="Calibri" w:hAnsi="Calibri" w:hint="default"/>
       </w:rPr>
     </w:lvl>
     <w:lvl w:ilvl="1" w:tplc="858A7B80">
@@ -2827,7 +3845,7 @@
         <w:ind w:left="1440" w:hanging="360"/>
       </w:pPr>
       <w:rPr>
-        <w:rFonts w:hint="default" w:ascii="Courier New" w:hAnsi="Courier New"/>
+        <w:rFonts w:ascii="Courier New" w:hAnsi="Courier New" w:hint="default"/>
       </w:rPr>
     </w:lvl>
     <w:lvl w:ilvl="2" w:tplc="73DACC68">
@@ -2839,7 +3857,7 @@
         <w:ind w:left="2160" w:hanging="360"/>
       </w:pPr>
       <w:rPr>
-        <w:rFonts w:hint="default" w:ascii="Wingdings" w:hAnsi="Wingdings"/>
+        <w:rFonts w:ascii="Wingdings" w:hAnsi="Wingdings" w:hint="default"/>
       </w:rPr>
     </w:lvl>
     <w:lvl w:ilvl="3" w:tplc="4AB46EA8">
@@ -2851,7 +3869,7 @@
         <w:ind w:left="2880" w:hanging="360"/>
       </w:pPr>
       <w:rPr>
-        <w:rFonts w:hint="default" w:ascii="Symbol" w:hAnsi="Symbol"/>
+        <w:rFonts w:ascii="Symbol" w:hAnsi="Symbol" w:hint="default"/>
       </w:rPr>
     </w:lvl>
     <w:lvl w:ilvl="4" w:tplc="9E5A4D78">
@@ -2863,7 +3881,7 @@
         <w:ind w:left="3600" w:hanging="360"/>
       </w:pPr>
       <w:rPr>
-        <w:rFonts w:hint="default" w:ascii="Courier New" w:hAnsi="Courier New"/>
+        <w:rFonts w:ascii="Courier New" w:hAnsi="Courier New" w:hint="default"/>
       </w:rPr>
     </w:lvl>
     <w:lvl w:ilvl="5" w:tplc="4644316A">
@@ -2875,7 +3893,7 @@
         <w:ind w:left="4320" w:hanging="360"/>
       </w:pPr>
       <w:rPr>
-        <w:rFonts w:hint="default" w:ascii="Wingdings" w:hAnsi="Wingdings"/>
+        <w:rFonts w:ascii="Wingdings" w:hAnsi="Wingdings" w:hint="default"/>
       </w:rPr>
     </w:lvl>
     <w:lvl w:ilvl="6" w:tplc="0B5C204A">
@@ -2887,7 +3905,7 @@
         <w:ind w:left="5040" w:hanging="360"/>
       </w:pPr>
       <w:rPr>
-        <w:rFonts w:hint="default" w:ascii="Symbol" w:hAnsi="Symbol"/>
+        <w:rFonts w:ascii="Symbol" w:hAnsi="Symbol" w:hint="default"/>
       </w:rPr>
     </w:lvl>
     <w:lvl w:ilvl="7" w:tplc="1A8CB328">
@@ -2899,7 +3917,7 @@
         <w:ind w:left="5760" w:hanging="360"/>
       </w:pPr>
       <w:rPr>
-        <w:rFonts w:hint="default" w:ascii="Courier New" w:hAnsi="Courier New"/>
+        <w:rFonts w:ascii="Courier New" w:hAnsi="Courier New" w:hint="default"/>
       </w:rPr>
     </w:lvl>
     <w:lvl w:ilvl="8" w:tplc="74B22A82">
@@ -2911,11 +3929,11 @@
         <w:ind w:left="6480" w:hanging="360"/>
       </w:pPr>
       <w:rPr>
-        <w:rFonts w:hint="default" w:ascii="Wingdings" w:hAnsi="Wingdings"/>
+        <w:rFonts w:ascii="Wingdings" w:hAnsi="Wingdings" w:hint="default"/>
       </w:rPr>
     </w:lvl>
   </w:abstractNum>
-  <w:abstractNum w:abstractNumId="5" w15:restartNumberingAfterBreak="0">
+  <w:abstractNum w:abstractNumId="6" w15:restartNumberingAfterBreak="0">
     <w:nsid w:val="539D0265"/>
     <w:multiLevelType w:val="hybridMultilevel"/>
     <w:tmpl w:val="FFFFFFFF"/>
@@ -2928,7 +3946,7 @@
         <w:ind w:left="720" w:hanging="360"/>
       </w:pPr>
       <w:rPr>
-        <w:rFonts w:hint="default" w:ascii="Calibri" w:hAnsi="Calibri"/>
+        <w:rFonts w:ascii="Calibri" w:hAnsi="Calibri" w:hint="default"/>
       </w:rPr>
     </w:lvl>
     <w:lvl w:ilvl="1" w:tplc="F5B6DD74">
@@ -2940,7 +3958,7 @@
         <w:ind w:left="1440" w:hanging="360"/>
       </w:pPr>
       <w:rPr>
-        <w:rFonts w:hint="default" w:ascii="Courier New" w:hAnsi="Courier New"/>
+        <w:rFonts w:ascii="Courier New" w:hAnsi="Courier New" w:hint="default"/>
       </w:rPr>
     </w:lvl>
     <w:lvl w:ilvl="2" w:tplc="458A4F22">
@@ -2952,7 +3970,7 @@
         <w:ind w:left="2160" w:hanging="360"/>
       </w:pPr>
       <w:rPr>
-        <w:rFonts w:hint="default" w:ascii="Wingdings" w:hAnsi="Wingdings"/>
+        <w:rFonts w:ascii="Wingdings" w:hAnsi="Wingdings" w:hint="default"/>
       </w:rPr>
     </w:lvl>
     <w:lvl w:ilvl="3" w:tplc="3BFC7D36">
@@ -2964,7 +3982,7 @@
         <w:ind w:left="2880" w:hanging="360"/>
       </w:pPr>
       <w:rPr>
-        <w:rFonts w:hint="default" w:ascii="Symbol" w:hAnsi="Symbol"/>
+        <w:rFonts w:ascii="Symbol" w:hAnsi="Symbol" w:hint="default"/>
       </w:rPr>
     </w:lvl>
     <w:lvl w:ilvl="4" w:tplc="E626E726">
@@ -2976,7 +3994,7 @@
         <w:ind w:left="3600" w:hanging="360"/>
       </w:pPr>
       <w:rPr>
-        <w:rFonts w:hint="default" w:ascii="Courier New" w:hAnsi="Courier New"/>
+        <w:rFonts w:ascii="Courier New" w:hAnsi="Courier New" w:hint="default"/>
       </w:rPr>
     </w:lvl>
     <w:lvl w:ilvl="5" w:tplc="19B4553E">
@@ -2988,7 +4006,7 @@
         <w:ind w:left="4320" w:hanging="360"/>
       </w:pPr>
       <w:rPr>
-        <w:rFonts w:hint="default" w:ascii="Wingdings" w:hAnsi="Wingdings"/>
+        <w:rFonts w:ascii="Wingdings" w:hAnsi="Wingdings" w:hint="default"/>
       </w:rPr>
     </w:lvl>
     <w:lvl w:ilvl="6" w:tplc="C2CCAD10">
@@ -3000,7 +4018,7 @@
         <w:ind w:left="5040" w:hanging="360"/>
       </w:pPr>
       <w:rPr>
-        <w:rFonts w:hint="default" w:ascii="Symbol" w:hAnsi="Symbol"/>
+        <w:rFonts w:ascii="Symbol" w:hAnsi="Symbol" w:hint="default"/>
       </w:rPr>
     </w:lvl>
     <w:lvl w:ilvl="7" w:tplc="E0A6C338">
@@ -3012,7 +4030,7 @@
         <w:ind w:left="5760" w:hanging="360"/>
       </w:pPr>
       <w:rPr>
-        <w:rFonts w:hint="default" w:ascii="Courier New" w:hAnsi="Courier New"/>
+        <w:rFonts w:ascii="Courier New" w:hAnsi="Courier New" w:hint="default"/>
       </w:rPr>
     </w:lvl>
     <w:lvl w:ilvl="8" w:tplc="D3FAC022">
@@ -3024,11 +4042,11 @@
         <w:ind w:left="6480" w:hanging="360"/>
       </w:pPr>
       <w:rPr>
-        <w:rFonts w:hint="default" w:ascii="Wingdings" w:hAnsi="Wingdings"/>
+        <w:rFonts w:ascii="Wingdings" w:hAnsi="Wingdings" w:hint="default"/>
       </w:rPr>
     </w:lvl>
   </w:abstractNum>
-  <w:abstractNum w:abstractNumId="6" w15:restartNumberingAfterBreak="0">
+  <w:abstractNum w:abstractNumId="7" w15:restartNumberingAfterBreak="0">
     <w:nsid w:val="57993F67"/>
     <w:multiLevelType w:val="hybridMultilevel"/>
     <w:tmpl w:val="FFFFFFFF"/>
@@ -3041,7 +4059,7 @@
         <w:ind w:left="720" w:hanging="360"/>
       </w:pPr>
       <w:rPr>
-        <w:rFonts w:hint="default" w:ascii="Calibri" w:hAnsi="Calibri"/>
+        <w:rFonts w:ascii="Calibri" w:hAnsi="Calibri" w:hint="default"/>
       </w:rPr>
     </w:lvl>
     <w:lvl w:ilvl="1" w:tplc="E27ADEB2">
@@ -3053,7 +4071,7 @@
         <w:ind w:left="1440" w:hanging="360"/>
       </w:pPr>
       <w:rPr>
-        <w:rFonts w:hint="default" w:ascii="Courier New" w:hAnsi="Courier New"/>
+        <w:rFonts w:ascii="Courier New" w:hAnsi="Courier New" w:hint="default"/>
       </w:rPr>
     </w:lvl>
     <w:lvl w:ilvl="2" w:tplc="E9F61FF0">
@@ -3065,7 +4083,7 @@
         <w:ind w:left="2160" w:hanging="360"/>
       </w:pPr>
       <w:rPr>
-        <w:rFonts w:hint="default" w:ascii="Wingdings" w:hAnsi="Wingdings"/>
+        <w:rFonts w:ascii="Wingdings" w:hAnsi="Wingdings" w:hint="default"/>
       </w:rPr>
     </w:lvl>
     <w:lvl w:ilvl="3" w:tplc="B776BA7E">
@@ -3077,7 +4095,7 @@
         <w:ind w:left="2880" w:hanging="360"/>
       </w:pPr>
       <w:rPr>
-        <w:rFonts w:hint="default" w:ascii="Symbol" w:hAnsi="Symbol"/>
+        <w:rFonts w:ascii="Symbol" w:hAnsi="Symbol" w:hint="default"/>
       </w:rPr>
     </w:lvl>
     <w:lvl w:ilvl="4" w:tplc="1DA6B48E">
@@ -3089,7 +4107,7 @@
         <w:ind w:left="3600" w:hanging="360"/>
       </w:pPr>
       <w:rPr>
-        <w:rFonts w:hint="default" w:ascii="Courier New" w:hAnsi="Courier New"/>
+        <w:rFonts w:ascii="Courier New" w:hAnsi="Courier New" w:hint="default"/>
       </w:rPr>
     </w:lvl>
     <w:lvl w:ilvl="5" w:tplc="37088E18">
@@ -3101,7 +4119,7 @@
         <w:ind w:left="4320" w:hanging="360"/>
       </w:pPr>
       <w:rPr>
-        <w:rFonts w:hint="default" w:ascii="Wingdings" w:hAnsi="Wingdings"/>
+        <w:rFonts w:ascii="Wingdings" w:hAnsi="Wingdings" w:hint="default"/>
       </w:rPr>
     </w:lvl>
     <w:lvl w:ilvl="6" w:tplc="BC84C320">
@@ -3113,7 +4131,7 @@
         <w:ind w:left="5040" w:hanging="360"/>
       </w:pPr>
       <w:rPr>
-        <w:rFonts w:hint="default" w:ascii="Symbol" w:hAnsi="Symbol"/>
+        <w:rFonts w:ascii="Symbol" w:hAnsi="Symbol" w:hint="default"/>
       </w:rPr>
     </w:lvl>
     <w:lvl w:ilvl="7" w:tplc="52D89770">
@@ -3125,7 +4143,7 @@
         <w:ind w:left="5760" w:hanging="360"/>
       </w:pPr>
       <w:rPr>
-        <w:rFonts w:hint="default" w:ascii="Courier New" w:hAnsi="Courier New"/>
+        <w:rFonts w:ascii="Courier New" w:hAnsi="Courier New" w:hint="default"/>
       </w:rPr>
     </w:lvl>
     <w:lvl w:ilvl="8" w:tplc="2A66F35E">
@@ -3137,11 +4155,11 @@
         <w:ind w:left="6480" w:hanging="360"/>
       </w:pPr>
       <w:rPr>
-        <w:rFonts w:hint="default" w:ascii="Wingdings" w:hAnsi="Wingdings"/>
+        <w:rFonts w:ascii="Wingdings" w:hAnsi="Wingdings" w:hint="default"/>
       </w:rPr>
     </w:lvl>
   </w:abstractNum>
-  <w:abstractNum w:abstractNumId="7" w15:restartNumberingAfterBreak="0">
+  <w:abstractNum w:abstractNumId="8" w15:restartNumberingAfterBreak="0">
     <w:nsid w:val="5C796757"/>
     <w:multiLevelType w:val="multilevel"/>
     <w:tmpl w:val="8AC8A624"/>
@@ -3157,7 +4175,7 @@
         <w:ind w:left="720" w:hanging="360"/>
       </w:pPr>
       <w:rPr>
-        <w:rFonts w:hint="default" w:ascii="Symbol" w:hAnsi="Symbol"/>
+        <w:rFonts w:ascii="Symbol" w:hAnsi="Symbol" w:hint="default"/>
         <w:sz w:val="20"/>
       </w:rPr>
     </w:lvl>
@@ -3173,7 +4191,7 @@
         <w:ind w:left="1440" w:hanging="360"/>
       </w:pPr>
       <w:rPr>
-        <w:rFonts w:hint="default" w:ascii="Courier New" w:hAnsi="Courier New"/>
+        <w:rFonts w:ascii="Courier New" w:hAnsi="Courier New" w:hint="default"/>
         <w:sz w:val="20"/>
       </w:rPr>
     </w:lvl>
@@ -3189,7 +4207,7 @@
         <w:ind w:left="2160" w:hanging="360"/>
       </w:pPr>
       <w:rPr>
-        <w:rFonts w:hint="default" w:ascii="Wingdings" w:hAnsi="Wingdings"/>
+        <w:rFonts w:ascii="Wingdings" w:hAnsi="Wingdings" w:hint="default"/>
         <w:sz w:val="20"/>
       </w:rPr>
     </w:lvl>
@@ -3205,7 +4223,7 @@
         <w:ind w:left="2880" w:hanging="360"/>
       </w:pPr>
       <w:rPr>
-        <w:rFonts w:hint="default" w:ascii="Wingdings" w:hAnsi="Wingdings"/>
+        <w:rFonts w:ascii="Wingdings" w:hAnsi="Wingdings" w:hint="default"/>
         <w:sz w:val="20"/>
       </w:rPr>
     </w:lvl>
@@ -3221,7 +4239,7 @@
         <w:ind w:left="3600" w:hanging="360"/>
       </w:pPr>
       <w:rPr>
-        <w:rFonts w:hint="default" w:ascii="Wingdings" w:hAnsi="Wingdings"/>
+        <w:rFonts w:ascii="Wingdings" w:hAnsi="Wingdings" w:hint="default"/>
         <w:sz w:val="20"/>
       </w:rPr>
     </w:lvl>
@@ -3237,7 +4255,7 @@
         <w:ind w:left="4320" w:hanging="360"/>
       </w:pPr>
       <w:rPr>
-        <w:rFonts w:hint="default" w:ascii="Wingdings" w:hAnsi="Wingdings"/>
+        <w:rFonts w:ascii="Wingdings" w:hAnsi="Wingdings" w:hint="default"/>
         <w:sz w:val="20"/>
       </w:rPr>
     </w:lvl>
@@ -3253,7 +4271,7 @@
         <w:ind w:left="5040" w:hanging="360"/>
       </w:pPr>
       <w:rPr>
-        <w:rFonts w:hint="default" w:ascii="Wingdings" w:hAnsi="Wingdings"/>
+        <w:rFonts w:ascii="Wingdings" w:hAnsi="Wingdings" w:hint="default"/>
         <w:sz w:val="20"/>
       </w:rPr>
     </w:lvl>
@@ -3269,7 +4287,7 @@
         <w:ind w:left="5760" w:hanging="360"/>
       </w:pPr>
       <w:rPr>
-        <w:rFonts w:hint="default" w:ascii="Wingdings" w:hAnsi="Wingdings"/>
+        <w:rFonts w:ascii="Wingdings" w:hAnsi="Wingdings" w:hint="default"/>
         <w:sz w:val="20"/>
       </w:rPr>
     </w:lvl>
@@ -3285,12 +4303,104 @@
         <w:ind w:left="6480" w:hanging="360"/>
       </w:pPr>
       <w:rPr>
-        <w:rFonts w:hint="default" w:ascii="Wingdings" w:hAnsi="Wingdings"/>
+        <w:rFonts w:ascii="Wingdings" w:hAnsi="Wingdings" w:hint="default"/>
         <w:sz w:val="20"/>
       </w:rPr>
     </w:lvl>
   </w:abstractNum>
-  <w:abstractNum w:abstractNumId="8" w15:restartNumberingAfterBreak="0">
+  <w:abstractNum w:abstractNumId="9" w15:restartNumberingAfterBreak="0">
+    <w:nsid w:val="5DA36FC7"/>
+    <w:multiLevelType w:val="hybridMultilevel"/>
+    <w:tmpl w:val="89807FFC"/>
+    <w:lvl w:ilvl="0" w:tplc="08070001">
+      <w:start w:val="1"/>
+      <w:numFmt w:val="bullet"/>
+      <w:lvlText w:val=""/>
+      <w:lvlJc w:val="left"/>
+      <w:pPr>
+        <w:ind w:left="720" w:hanging="360"/>
+      </w:pPr>
+      <w:rPr>
+        <w:rFonts w:ascii="Symbol" w:hAnsi="Symbol" w:hint="default"/>
+      </w:rPr>
+    </w:lvl>
+    <w:lvl w:ilvl="1" w:tplc="E27ADEB2">
+      <w:start w:val="1"/>
+      <w:numFmt w:val="bullet"/>
+      <w:lvlText w:val="o"/>
+      <w:lvlJc w:val="left"/>
+      <w:pPr>
+        <w:ind w:left="1440" w:hanging="360"/>
+      </w:pPr>
+      <w:rPr>
+        <w:rFonts w:ascii="Courier New" w:hAnsi="Courier New" w:hint="default"/>
+      </w:rPr>
+    </w:lvl>
+    <w:lvl w:ilvl="2" w:tplc="0807001B" w:tentative="1">
+      <w:start w:val="1"/>
+      <w:numFmt w:val="lowerRoman"/>
+      <w:lvlText w:val="%3."/>
+      <w:lvlJc w:val="right"/>
+      <w:pPr>
+        <w:ind w:left="2160" w:hanging="180"/>
+      </w:pPr>
+    </w:lvl>
+    <w:lvl w:ilvl="3" w:tplc="0807000F" w:tentative="1">
+      <w:start w:val="1"/>
+      <w:numFmt w:val="decimal"/>
+      <w:lvlText w:val="%4."/>
+      <w:lvlJc w:val="left"/>
+      <w:pPr>
+        <w:ind w:left="2880" w:hanging="360"/>
+      </w:pPr>
+    </w:lvl>
+    <w:lvl w:ilvl="4" w:tplc="08070019" w:tentative="1">
+      <w:start w:val="1"/>
+      <w:numFmt w:val="lowerLetter"/>
+      <w:lvlText w:val="%5."/>
+      <w:lvlJc w:val="left"/>
+      <w:pPr>
+        <w:ind w:left="3600" w:hanging="360"/>
+      </w:pPr>
+    </w:lvl>
+    <w:lvl w:ilvl="5" w:tplc="0807001B" w:tentative="1">
+      <w:start w:val="1"/>
+      <w:numFmt w:val="lowerRoman"/>
+      <w:lvlText w:val="%6."/>
+      <w:lvlJc w:val="right"/>
+      <w:pPr>
+        <w:ind w:left="4320" w:hanging="180"/>
+      </w:pPr>
+    </w:lvl>
+    <w:lvl w:ilvl="6" w:tplc="0807000F" w:tentative="1">
+      <w:start w:val="1"/>
+      <w:numFmt w:val="decimal"/>
+      <w:lvlText w:val="%7."/>
+      <w:lvlJc w:val="left"/>
+      <w:pPr>
+        <w:ind w:left="5040" w:hanging="360"/>
+      </w:pPr>
+    </w:lvl>
+    <w:lvl w:ilvl="7" w:tplc="08070019" w:tentative="1">
+      <w:start w:val="1"/>
+      <w:numFmt w:val="lowerLetter"/>
+      <w:lvlText w:val="%8."/>
+      <w:lvlJc w:val="left"/>
+      <w:pPr>
+        <w:ind w:left="5760" w:hanging="360"/>
+      </w:pPr>
+    </w:lvl>
+    <w:lvl w:ilvl="8" w:tplc="0807001B" w:tentative="1">
+      <w:start w:val="1"/>
+      <w:numFmt w:val="lowerRoman"/>
+      <w:lvlText w:val="%9."/>
+      <w:lvlJc w:val="right"/>
+      <w:pPr>
+        <w:ind w:left="6480" w:hanging="180"/>
+      </w:pPr>
+    </w:lvl>
+  </w:abstractNum>
+  <w:abstractNum w:abstractNumId="10" w15:restartNumberingAfterBreak="0">
     <w:nsid w:val="67D06439"/>
     <w:multiLevelType w:val="hybridMultilevel"/>
     <w:tmpl w:val="43DA6CDE"/>
@@ -3306,7 +4416,7 @@
         <w:ind w:left="720" w:hanging="360"/>
       </w:pPr>
       <w:rPr>
-        <w:rFonts w:hint="default" w:ascii="Symbol" w:hAnsi="Symbol"/>
+        <w:rFonts w:ascii="Symbol" w:hAnsi="Symbol" w:hint="default"/>
       </w:rPr>
     </w:lvl>
     <w:lvl w:ilvl="1" w:tplc="08070003">
@@ -3321,7 +4431,7 @@
         <w:ind w:left="1440" w:hanging="360"/>
       </w:pPr>
       <w:rPr>
-        <w:rFonts w:hint="default" w:ascii="Courier New" w:hAnsi="Courier New"/>
+        <w:rFonts w:ascii="Courier New" w:hAnsi="Courier New" w:hint="default"/>
       </w:rPr>
     </w:lvl>
     <w:lvl w:ilvl="2" w:tplc="08070005">
@@ -3336,7 +4446,7 @@
         <w:ind w:left="2160" w:hanging="360"/>
       </w:pPr>
       <w:rPr>
-        <w:rFonts w:hint="default" w:ascii="Wingdings" w:hAnsi="Wingdings"/>
+        <w:rFonts w:ascii="Wingdings" w:hAnsi="Wingdings" w:hint="default"/>
       </w:rPr>
     </w:lvl>
     <w:lvl w:ilvl="3" w:tplc="08070001">
@@ -3351,7 +4461,7 @@
         <w:ind w:left="2880" w:hanging="360"/>
       </w:pPr>
       <w:rPr>
-        <w:rFonts w:hint="default" w:ascii="Symbol" w:hAnsi="Symbol"/>
+        <w:rFonts w:ascii="Symbol" w:hAnsi="Symbol" w:hint="default"/>
       </w:rPr>
     </w:lvl>
     <w:lvl w:ilvl="4" w:tplc="08070003">
@@ -3366,7 +4476,7 @@
         <w:ind w:left="3600" w:hanging="360"/>
       </w:pPr>
       <w:rPr>
-        <w:rFonts w:hint="default" w:ascii="Courier New" w:hAnsi="Courier New"/>
+        <w:rFonts w:ascii="Courier New" w:hAnsi="Courier New" w:hint="default"/>
       </w:rPr>
     </w:lvl>
     <w:lvl w:ilvl="5" w:tplc="08070005">
@@ -3381,7 +4491,7 @@
         <w:ind w:left="4320" w:hanging="360"/>
       </w:pPr>
       <w:rPr>
-        <w:rFonts w:hint="default" w:ascii="Wingdings" w:hAnsi="Wingdings"/>
+        <w:rFonts w:ascii="Wingdings" w:hAnsi="Wingdings" w:hint="default"/>
       </w:rPr>
     </w:lvl>
     <w:lvl w:ilvl="6" w:tplc="08070001">
@@ -3396,7 +4506,7 @@
         <w:ind w:left="5040" w:hanging="360"/>
       </w:pPr>
       <w:rPr>
-        <w:rFonts w:hint="default" w:ascii="Symbol" w:hAnsi="Symbol"/>
+        <w:rFonts w:ascii="Symbol" w:hAnsi="Symbol" w:hint="default"/>
       </w:rPr>
     </w:lvl>
     <w:lvl w:ilvl="7" w:tplc="08070003">
@@ -3411,7 +4521,7 @@
         <w:ind w:left="5760" w:hanging="360"/>
       </w:pPr>
       <w:rPr>
-        <w:rFonts w:hint="default" w:ascii="Courier New" w:hAnsi="Courier New"/>
+        <w:rFonts w:ascii="Courier New" w:hAnsi="Courier New" w:hint="default"/>
       </w:rPr>
     </w:lvl>
     <w:lvl w:ilvl="8" w:tplc="08070005">
@@ -3426,11 +4536,11 @@
         <w:ind w:left="6480" w:hanging="360"/>
       </w:pPr>
       <w:rPr>
-        <w:rFonts w:hint="default" w:ascii="Wingdings" w:hAnsi="Wingdings"/>
+        <w:rFonts w:ascii="Wingdings" w:hAnsi="Wingdings" w:hint="default"/>
       </w:rPr>
     </w:lvl>
   </w:abstractNum>
-  <w:abstractNum w:abstractNumId="9" w15:restartNumberingAfterBreak="0">
+  <w:abstractNum w:abstractNumId="11" w15:restartNumberingAfterBreak="0">
     <w:nsid w:val="6D9E9F76"/>
     <w:multiLevelType w:val="hybridMultilevel"/>
     <w:tmpl w:val="FFFFFFFF"/>
@@ -3443,7 +4553,7 @@
         <w:ind w:left="720" w:hanging="360"/>
       </w:pPr>
       <w:rPr>
-        <w:rFonts w:hint="default" w:ascii="Calibri" w:hAnsi="Calibri"/>
+        <w:rFonts w:ascii="Calibri" w:hAnsi="Calibri" w:hint="default"/>
       </w:rPr>
     </w:lvl>
     <w:lvl w:ilvl="1" w:tplc="B40EEDFC">
@@ -3455,7 +4565,7 @@
         <w:ind w:left="1440" w:hanging="360"/>
       </w:pPr>
       <w:rPr>
-        <w:rFonts w:hint="default" w:ascii="Courier New" w:hAnsi="Courier New"/>
+        <w:rFonts w:ascii="Courier New" w:hAnsi="Courier New" w:hint="default"/>
       </w:rPr>
     </w:lvl>
     <w:lvl w:ilvl="2" w:tplc="693E0B34">
@@ -3467,7 +4577,7 @@
         <w:ind w:left="2160" w:hanging="360"/>
       </w:pPr>
       <w:rPr>
-        <w:rFonts w:hint="default" w:ascii="Wingdings" w:hAnsi="Wingdings"/>
+        <w:rFonts w:ascii="Wingdings" w:hAnsi="Wingdings" w:hint="default"/>
       </w:rPr>
     </w:lvl>
     <w:lvl w:ilvl="3" w:tplc="27FC3D5C">
@@ -3479,7 +4589,7 @@
         <w:ind w:left="2880" w:hanging="360"/>
       </w:pPr>
       <w:rPr>
-        <w:rFonts w:hint="default" w:ascii="Symbol" w:hAnsi="Symbol"/>
+        <w:rFonts w:ascii="Symbol" w:hAnsi="Symbol" w:hint="default"/>
       </w:rPr>
     </w:lvl>
     <w:lvl w:ilvl="4" w:tplc="4074FEB2">
@@ -3491,7 +4601,7 @@
         <w:ind w:left="3600" w:hanging="360"/>
       </w:pPr>
       <w:rPr>
-        <w:rFonts w:hint="default" w:ascii="Courier New" w:hAnsi="Courier New"/>
+        <w:rFonts w:ascii="Courier New" w:hAnsi="Courier New" w:hint="default"/>
       </w:rPr>
     </w:lvl>
     <w:lvl w:ilvl="5" w:tplc="9418FA56">
@@ -3503,7 +4613,7 @@
         <w:ind w:left="4320" w:hanging="360"/>
       </w:pPr>
       <w:rPr>
-        <w:rFonts w:hint="default" w:ascii="Wingdings" w:hAnsi="Wingdings"/>
+        <w:rFonts w:ascii="Wingdings" w:hAnsi="Wingdings" w:hint="default"/>
       </w:rPr>
     </w:lvl>
     <w:lvl w:ilvl="6" w:tplc="6CB0331A">
@@ -3515,7 +4625,7 @@
         <w:ind w:left="5040" w:hanging="360"/>
       </w:pPr>
       <w:rPr>
-        <w:rFonts w:hint="default" w:ascii="Symbol" w:hAnsi="Symbol"/>
+        <w:rFonts w:ascii="Symbol" w:hAnsi="Symbol" w:hint="default"/>
       </w:rPr>
     </w:lvl>
     <w:lvl w:ilvl="7" w:tplc="C7188ECC">
@@ -3527,7 +4637,7 @@
         <w:ind w:left="5760" w:hanging="360"/>
       </w:pPr>
       <w:rPr>
-        <w:rFonts w:hint="default" w:ascii="Courier New" w:hAnsi="Courier New"/>
+        <w:rFonts w:ascii="Courier New" w:hAnsi="Courier New" w:hint="default"/>
       </w:rPr>
     </w:lvl>
     <w:lvl w:ilvl="8" w:tplc="A34635D0">
@@ -3539,11 +4649,11 @@
         <w:ind w:left="6480" w:hanging="360"/>
       </w:pPr>
       <w:rPr>
-        <w:rFonts w:hint="default" w:ascii="Wingdings" w:hAnsi="Wingdings"/>
+        <w:rFonts w:ascii="Wingdings" w:hAnsi="Wingdings" w:hint="default"/>
       </w:rPr>
     </w:lvl>
   </w:abstractNum>
-  <w:abstractNum w:abstractNumId="10" w15:restartNumberingAfterBreak="0">
+  <w:abstractNum w:abstractNumId="12" w15:restartNumberingAfterBreak="0">
     <w:nsid w:val="72E457E2"/>
     <w:multiLevelType w:val="hybridMultilevel"/>
     <w:tmpl w:val="9C64401E"/>
@@ -3556,7 +4666,7 @@
         <w:ind w:left="720" w:hanging="360"/>
       </w:pPr>
       <w:rPr>
-        <w:rFonts w:hint="default" w:ascii="Symbol" w:hAnsi="Symbol"/>
+        <w:rFonts w:ascii="Symbol" w:hAnsi="Symbol" w:hint="default"/>
       </w:rPr>
     </w:lvl>
     <w:lvl w:ilvl="1" w:tplc="FFFFFFFF" w:tentative="1">
@@ -3568,7 +4678,7 @@
         <w:ind w:left="1440" w:hanging="360"/>
       </w:pPr>
       <w:rPr>
-        <w:rFonts w:hint="default" w:ascii="Courier New" w:hAnsi="Courier New" w:cs="Courier New"/>
+        <w:rFonts w:ascii="Courier New" w:hAnsi="Courier New" w:cs="Courier New" w:hint="default"/>
       </w:rPr>
     </w:lvl>
     <w:lvl w:ilvl="2" w:tplc="FFFFFFFF" w:tentative="1">
@@ -3580,7 +4690,7 @@
         <w:ind w:left="2160" w:hanging="360"/>
       </w:pPr>
       <w:rPr>
-        <w:rFonts w:hint="default" w:ascii="Wingdings" w:hAnsi="Wingdings"/>
+        <w:rFonts w:ascii="Wingdings" w:hAnsi="Wingdings" w:hint="default"/>
       </w:rPr>
     </w:lvl>
     <w:lvl w:ilvl="3" w:tplc="FFFFFFFF" w:tentative="1">
@@ -3592,7 +4702,7 @@
         <w:ind w:left="2880" w:hanging="360"/>
       </w:pPr>
       <w:rPr>
-        <w:rFonts w:hint="default" w:ascii="Symbol" w:hAnsi="Symbol"/>
+        <w:rFonts w:ascii="Symbol" w:hAnsi="Symbol" w:hint="default"/>
       </w:rPr>
     </w:lvl>
     <w:lvl w:ilvl="4" w:tplc="FFFFFFFF" w:tentative="1">
@@ -3604,7 +4714,7 @@
         <w:ind w:left="3600" w:hanging="360"/>
       </w:pPr>
       <w:rPr>
-        <w:rFonts w:hint="default" w:ascii="Courier New" w:hAnsi="Courier New" w:cs="Courier New"/>
+        <w:rFonts w:ascii="Courier New" w:hAnsi="Courier New" w:cs="Courier New" w:hint="default"/>
       </w:rPr>
     </w:lvl>
     <w:lvl w:ilvl="5" w:tplc="FFFFFFFF" w:tentative="1">
@@ -3616,7 +4726,7 @@
         <w:ind w:left="4320" w:hanging="360"/>
       </w:pPr>
       <w:rPr>
-        <w:rFonts w:hint="default" w:ascii="Wingdings" w:hAnsi="Wingdings"/>
+        <w:rFonts w:ascii="Wingdings" w:hAnsi="Wingdings" w:hint="default"/>
       </w:rPr>
     </w:lvl>
     <w:lvl w:ilvl="6" w:tplc="FFFFFFFF" w:tentative="1">
@@ -3628,7 +4738,7 @@
         <w:ind w:left="5040" w:hanging="360"/>
       </w:pPr>
       <w:rPr>
-        <w:rFonts w:hint="default" w:ascii="Symbol" w:hAnsi="Symbol"/>
+        <w:rFonts w:ascii="Symbol" w:hAnsi="Symbol" w:hint="default"/>
       </w:rPr>
     </w:lvl>
     <w:lvl w:ilvl="7" w:tplc="FFFFFFFF" w:tentative="1">
@@ -3640,7 +4750,7 @@
         <w:ind w:left="5760" w:hanging="360"/>
       </w:pPr>
       <w:rPr>
-        <w:rFonts w:hint="default" w:ascii="Courier New" w:hAnsi="Courier New" w:cs="Courier New"/>
+        <w:rFonts w:ascii="Courier New" w:hAnsi="Courier New" w:cs="Courier New" w:hint="default"/>
       </w:rPr>
     </w:lvl>
     <w:lvl w:ilvl="8" w:tplc="FFFFFFFF" w:tentative="1">
@@ -3652,48 +4762,54 @@
         <w:ind w:left="6480" w:hanging="360"/>
       </w:pPr>
       <w:rPr>
-        <w:rFonts w:hint="default" w:ascii="Wingdings" w:hAnsi="Wingdings"/>
+        <w:rFonts w:ascii="Wingdings" w:hAnsi="Wingdings" w:hint="default"/>
       </w:rPr>
     </w:lvl>
   </w:abstractNum>
   <w:num w:numId="1" w16cid:durableId="41177389">
-    <w:abstractNumId w:val="4"/>
+    <w:abstractNumId w:val="5"/>
   </w:num>
   <w:num w:numId="2" w16cid:durableId="2071609926">
-    <w:abstractNumId w:val="6"/>
+    <w:abstractNumId w:val="7"/>
   </w:num>
   <w:num w:numId="3" w16cid:durableId="1571504671">
-    <w:abstractNumId w:val="9"/>
+    <w:abstractNumId w:val="11"/>
   </w:num>
   <w:num w:numId="4" w16cid:durableId="1546019073">
-    <w:abstractNumId w:val="5"/>
+    <w:abstractNumId w:val="6"/>
   </w:num>
   <w:num w:numId="5" w16cid:durableId="1085804742">
     <w:abstractNumId w:val="0"/>
   </w:num>
   <w:num w:numId="6" w16cid:durableId="984624481">
-    <w:abstractNumId w:val="7"/>
+    <w:abstractNumId w:val="8"/>
   </w:num>
   <w:num w:numId="7" w16cid:durableId="282423843">
-    <w:abstractNumId w:val="2"/>
+    <w:abstractNumId w:val="3"/>
   </w:num>
   <w:num w:numId="8" w16cid:durableId="1396658642">
-    <w:abstractNumId w:val="8"/>
+    <w:abstractNumId w:val="10"/>
   </w:num>
   <w:num w:numId="9" w16cid:durableId="1497457302">
     <w:abstractNumId w:val="1"/>
   </w:num>
   <w:num w:numId="10" w16cid:durableId="252596011">
-    <w:abstractNumId w:val="3"/>
+    <w:abstractNumId w:val="4"/>
   </w:num>
   <w:num w:numId="11" w16cid:durableId="1300382622">
-    <w:abstractNumId w:val="10"/>
+    <w:abstractNumId w:val="12"/>
+  </w:num>
+  <w:num w:numId="12" w16cid:durableId="1488934978">
+    <w:abstractNumId w:val="2"/>
+  </w:num>
+  <w:num w:numId="13" w16cid:durableId="428893282">
+    <w:abstractNumId w:val="9"/>
   </w:num>
 </w:numbering>
 </file>
 
 <file path=word/people.xml><?xml version="1.0" encoding="utf-8"?>
-<w15:people xmlns:wpc="http://schemas.microsoft.com/office/word/2010/wordprocessingCanvas" xmlns:cx="http://schemas.microsoft.com/office/drawing/2014/chartex" xmlns:cx1="http://schemas.microsoft.com/office/drawing/2015/9/8/chartex" xmlns:cx2="http://schemas.microsoft.com/office/drawing/2015/10/21/chartex" xmlns:cx3="http://schemas.microsoft.com/office/drawing/2016/5/9/chartex" xmlns:cx4="http://schemas.microsoft.com/office/drawing/2016/5/10/chartex" xmlns:cx5="http://schemas.microsoft.com/office/drawing/2016/5/11/chartex" xmlns:cx6="http://schemas.microsoft.com/office/drawing/2016/5/12/chartex" xmlns:cx7="http://schemas.microsoft.com/office/drawing/2016/5/13/chartex" xmlns:cx8="http://schemas.microsoft.com/office/drawing/2016/5/14/chartex" xmlns:mc="http://schemas.openxmlformats.org/markup-compatibility/2006" xmlns:aink="http://schemas.microsoft.com/office/drawing/2016/ink" xmlns:am3d="http://schemas.microsoft.com/office/drawing/2017/model3d" xmlns:o="urn:schemas-microsoft-com:office:office" xmlns:oel="http://schemas.microsoft.com/office/2019/extlst" xmlns:r="http://schemas.openxmlformats.org/officeDocument/2006/relationships" xmlns:m="http://schemas.openxmlformats.org/officeDocument/2006/math" xmlns:v="urn:schemas-microsoft-com:vml" xmlns:wp14="http://schemas.microsoft.com/office/word/2010/wordprocessingDrawing" xmlns:wp="http://schemas.openxmlformats.org/drawingml/2006/wordprocessingDrawing" xmlns:w10="urn:schemas-microsoft-com:office:word" xmlns:w="http://schemas.openxmlformats.org/wordprocessingml/2006/main" xmlns:w14="http://schemas.microsoft.com/office/word/2010/wordml" xmlns:w15="http://schemas.microsoft.com/office/word/2012/wordml" xmlns:w16cex="http://schemas.microsoft.com/office/word/2018/wordml/cex" xmlns:w16cid="http://schemas.microsoft.com/office/word/2016/wordml/cid" xmlns:w16="http://schemas.microsoft.com/office/word/2018/wordml" xmlns:w16du="http://schemas.microsoft.com/office/word/2023/wordml/word16du" xmlns:w16sdtdh="http://schemas.microsoft.com/office/word/2020/wordml/sdtdatahash" xmlns:w16se="http://schemas.microsoft.com/office/word/2015/wordml/symex" xmlns:wpg="http://schemas.microsoft.com/office/word/2010/wordprocessingGroup" xmlns:wpi="http://schemas.microsoft.com/office/word/2010/wordprocessingInk" xmlns:wne="http://schemas.microsoft.com/office/word/2006/wordml" xmlns:wps="http://schemas.microsoft.com/office/word/2010/wordprocessingShape" mc:Ignorable="w14 w15 w16se w16cid w16 w16cex w16sdtdh w16du wp14">
+<w15:people xmlns:wpc="http://schemas.microsoft.com/office/word/2010/wordprocessingCanvas" xmlns:cx="http://schemas.microsoft.com/office/drawing/2014/chartex" xmlns:cx1="http://schemas.microsoft.com/office/drawing/2015/9/8/chartex" xmlns:cx2="http://schemas.microsoft.com/office/drawing/2015/10/21/chartex" xmlns:cx3="http://schemas.microsoft.com/office/drawing/2016/5/9/chartex" xmlns:cx4="http://schemas.microsoft.com/office/drawing/2016/5/10/chartex" xmlns:cx5="http://schemas.microsoft.com/office/drawing/2016/5/11/chartex" xmlns:cx6="http://schemas.microsoft.com/office/drawing/2016/5/12/chartex" xmlns:cx7="http://schemas.microsoft.com/office/drawing/2016/5/13/chartex" xmlns:cx8="http://schemas.microsoft.com/office/drawing/2016/5/14/chartex" xmlns:mc="http://schemas.openxmlformats.org/markup-compatibility/2006" xmlns:aink="http://schemas.microsoft.com/office/drawing/2016/ink" xmlns:am3d="http://schemas.microsoft.com/office/drawing/2017/model3d" xmlns:o="urn:schemas-microsoft-com:office:office" xmlns:oel="http://schemas.microsoft.com/office/2019/extlst" xmlns:r="http://schemas.openxmlformats.org/officeDocument/2006/relationships" xmlns:m="http://schemas.openxmlformats.org/officeDocument/2006/math" xmlns:v="urn:schemas-microsoft-com:vml" xmlns:wp14="http://schemas.microsoft.com/office/word/2010/wordprocessingDrawing" xmlns:wp="http://schemas.openxmlformats.org/drawingml/2006/wordprocessingDrawing" xmlns:w10="urn:schemas-microsoft-com:office:word" xmlns:w="http://schemas.openxmlformats.org/wordprocessingml/2006/main" xmlns:w14="http://schemas.microsoft.com/office/word/2010/wordml" xmlns:w15="http://schemas.microsoft.com/office/word/2012/wordml" xmlns:w16cex="http://schemas.microsoft.com/office/word/2018/wordml/cex" xmlns:w16cid="http://schemas.microsoft.com/office/word/2016/wordml/cid" xmlns:w16="http://schemas.microsoft.com/office/word/2018/wordml" xmlns:w16sdtdh="http://schemas.microsoft.com/office/word/2020/wordml/sdtdatahash" xmlns:w16se="http://schemas.microsoft.com/office/word/2015/wordml/symex" xmlns:wpg="http://schemas.microsoft.com/office/word/2010/wordprocessingGroup" xmlns:wpi="http://schemas.microsoft.com/office/word/2010/wordprocessingInk" xmlns:wne="http://schemas.microsoft.com/office/word/2006/wordml" xmlns:wps="http://schemas.microsoft.com/office/word/2010/wordprocessingShape" mc:Ignorable="w14 w15 w16se w16cid w16 w16cex w16sdtdh wp14">
   <w15:person w15:author="Senn David (senndav3)">
     <w15:presenceInfo w15:providerId="AD" w15:userId="S::senndav3@students.zhaw.ch::41cc756c-dd14-48db-ae86-affa24ec263e"/>
   </w15:person>
@@ -3701,11 +4817,11 @@
 </file>
 
 <file path=word/styles.xml><?xml version="1.0" encoding="utf-8"?>
-<w:styles xmlns:wp14="http://schemas.microsoft.com/office/word/2010/wordprocessingDrawing" xmlns:mc="http://schemas.openxmlformats.org/markup-compatibility/2006" xmlns:r="http://schemas.openxmlformats.org/officeDocument/2006/relationships" xmlns:w="http://schemas.openxmlformats.org/wordprocessingml/2006/main" xmlns:w14="http://schemas.microsoft.com/office/word/2010/wordml" xmlns:w15="http://schemas.microsoft.com/office/word/2012/wordml" xmlns:w16cex="http://schemas.microsoft.com/office/word/2018/wordml/cex" xmlns:w16cid="http://schemas.microsoft.com/office/word/2016/wordml/cid" xmlns:w16="http://schemas.microsoft.com/office/word/2018/wordml" xmlns:w16du="http://schemas.microsoft.com/office/word/2023/wordml/word16du" xmlns:w16sdtdh="http://schemas.microsoft.com/office/word/2020/wordml/sdtdatahash" xmlns:w16se="http://schemas.microsoft.com/office/word/2015/wordml/symex" mc:Ignorable="w14 w15 w16se w16cid w16 w16cex w16sdtdh w16du wp14">
+<w:styles xmlns:mc="http://schemas.openxmlformats.org/markup-compatibility/2006" xmlns:r="http://schemas.openxmlformats.org/officeDocument/2006/relationships" xmlns:w="http://schemas.openxmlformats.org/wordprocessingml/2006/main" xmlns:w14="http://schemas.microsoft.com/office/word/2010/wordml" xmlns:w15="http://schemas.microsoft.com/office/word/2012/wordml" xmlns:w16cex="http://schemas.microsoft.com/office/word/2018/wordml/cex" xmlns:w16cid="http://schemas.microsoft.com/office/word/2016/wordml/cid" xmlns:w16="http://schemas.microsoft.com/office/word/2018/wordml" xmlns:w16sdtdh="http://schemas.microsoft.com/office/word/2020/wordml/sdtdatahash" xmlns:w16se="http://schemas.microsoft.com/office/word/2015/wordml/symex" mc:Ignorable="w14 w15 w16se w16cid w16 w16cex w16sdtdh">
   <w:docDefaults>
     <w:rPrDefault>
       <w:rPr>
-        <w:rFonts w:ascii="Times New Roman" w:hAnsi="Times New Roman" w:eastAsia="Times New Roman" w:cs="Times New Roman"/>
+        <w:rFonts w:ascii="Times New Roman" w:eastAsia="Times New Roman" w:hAnsi="Times New Roman" w:cs="Times New Roman"/>
         <w:sz w:val="22"/>
         <w:szCs w:val="22"/>
         <w:lang w:val="de-CH" w:eastAsia="de-CH" w:bidi="ar-SA"/>
@@ -3723,11 +4839,11 @@
     <w:lsdException w:name="heading 2" w:locked="1" w:uiPriority="0" w:qFormat="1"/>
     <w:lsdException w:name="heading 3" w:locked="1" w:uiPriority="0" w:qFormat="1"/>
     <w:lsdException w:name="heading 4" w:locked="1" w:uiPriority="0" w:qFormat="1"/>
-    <w:lsdException w:name="heading 5" w:locked="1" w:uiPriority="0" w:semiHidden="1" w:unhideWhenUsed="1" w:qFormat="1"/>
-    <w:lsdException w:name="heading 6" w:locked="1" w:uiPriority="0" w:semiHidden="1" w:unhideWhenUsed="1" w:qFormat="1"/>
-    <w:lsdException w:name="heading 7" w:locked="1" w:uiPriority="0" w:semiHidden="1" w:unhideWhenUsed="1" w:qFormat="1"/>
-    <w:lsdException w:name="heading 8" w:locked="1" w:uiPriority="0" w:semiHidden="1" w:unhideWhenUsed="1" w:qFormat="1"/>
-    <w:lsdException w:name="heading 9" w:locked="1" w:uiPriority="0" w:semiHidden="1" w:unhideWhenUsed="1" w:qFormat="1"/>
+    <w:lsdException w:name="heading 5" w:locked="1" w:semiHidden="1" w:uiPriority="0" w:unhideWhenUsed="1" w:qFormat="1"/>
+    <w:lsdException w:name="heading 6" w:locked="1" w:semiHidden="1" w:uiPriority="0" w:unhideWhenUsed="1" w:qFormat="1"/>
+    <w:lsdException w:name="heading 7" w:locked="1" w:semiHidden="1" w:uiPriority="0" w:unhideWhenUsed="1" w:qFormat="1"/>
+    <w:lsdException w:name="heading 8" w:locked="1" w:semiHidden="1" w:uiPriority="0" w:unhideWhenUsed="1" w:qFormat="1"/>
+    <w:lsdException w:name="heading 9" w:locked="1" w:semiHidden="1" w:uiPriority="0" w:unhideWhenUsed="1" w:qFormat="1"/>
     <w:lsdException w:name="toc 1" w:locked="1" w:uiPriority="0"/>
     <w:lsdException w:name="toc 2" w:locked="1" w:uiPriority="0"/>
     <w:lsdException w:name="toc 3" w:locked="1" w:uiPriority="0"/>
@@ -3737,7 +4853,7 @@
     <w:lsdException w:name="toc 7" w:locked="1" w:uiPriority="0"/>
     <w:lsdException w:name="toc 8" w:locked="1" w:uiPriority="0"/>
     <w:lsdException w:name="toc 9" w:locked="1" w:uiPriority="0"/>
-    <w:lsdException w:name="caption" w:locked="1" w:uiPriority="0" w:semiHidden="1" w:unhideWhenUsed="1" w:qFormat="1"/>
+    <w:lsdException w:name="caption" w:locked="1" w:semiHidden="1" w:uiPriority="0" w:unhideWhenUsed="1" w:qFormat="1"/>
     <w:lsdException w:name="List Number" w:semiHidden="1" w:unhideWhenUsed="1"/>
     <w:lsdException w:name="List 4" w:semiHidden="1" w:unhideWhenUsed="1"/>
     <w:lsdException w:name="List 5" w:semiHidden="1" w:unhideWhenUsed="1"/>
@@ -3910,8 +5026,8 @@
     <w:lsdException w:name="Subtle Reference" w:uiPriority="31" w:qFormat="1"/>
     <w:lsdException w:name="Intense Reference" w:uiPriority="32" w:qFormat="1"/>
     <w:lsdException w:name="Book Title" w:uiPriority="33" w:qFormat="1"/>
-    <w:lsdException w:name="Bibliography" w:uiPriority="37" w:semiHidden="1" w:unhideWhenUsed="1"/>
-    <w:lsdException w:name="TOC Heading" w:uiPriority="39" w:semiHidden="1" w:unhideWhenUsed="1" w:qFormat="1"/>
+    <w:lsdException w:name="Bibliography" w:semiHidden="1" w:uiPriority="37" w:unhideWhenUsed="1"/>
+    <w:lsdException w:name="TOC Heading" w:semiHidden="1" w:uiPriority="39" w:unhideWhenUsed="1" w:qFormat="1"/>
     <w:lsdException w:name="Plain Table 1" w:uiPriority="41"/>
     <w:lsdException w:name="Plain Table 2" w:uiPriority="42"/>
     <w:lsdException w:name="Plain Table 3" w:uiPriority="43"/>
@@ -4022,7 +5138,7 @@
     <w:lsdException w:name="Unresolved Mention" w:semiHidden="1" w:unhideWhenUsed="1"/>
     <w:lsdException w:name="Smart Link" w:semiHidden="1" w:unhideWhenUsed="1"/>
   </w:latentStyles>
-  <w:style w:type="paragraph" w:styleId="Normal" w:default="1">
+  <w:style w:type="paragraph" w:default="1" w:styleId="Standard">
     <w:name w:val="Normal"/>
     <w:qFormat/>
     <w:pPr>
@@ -4034,11 +5150,11 @@
       <w:lang w:eastAsia="de-DE"/>
     </w:rPr>
   </w:style>
-  <w:style w:type="paragraph" w:styleId="Heading1">
+  <w:style w:type="paragraph" w:styleId="berschrift1">
     <w:name w:val="heading 1"/>
-    <w:basedOn w:val="Normal"/>
-    <w:next w:val="Normal"/>
-    <w:link w:val="Heading1Char"/>
+    <w:basedOn w:val="Standard"/>
+    <w:next w:val="Standard"/>
+    <w:link w:val="berschrift1Zchn"/>
     <w:uiPriority w:val="99"/>
     <w:qFormat/>
     <w:pPr>
@@ -4053,11 +5169,11 @@
       <w:bCs/>
     </w:rPr>
   </w:style>
-  <w:style w:type="paragraph" w:styleId="Heading2">
+  <w:style w:type="paragraph" w:styleId="berschrift2">
     <w:name w:val="heading 2"/>
-    <w:basedOn w:val="Normal"/>
-    <w:next w:val="Normal"/>
-    <w:link w:val="Heading2Char"/>
+    <w:basedOn w:val="Standard"/>
+    <w:next w:val="Standard"/>
+    <w:link w:val="berschrift2Zchn"/>
     <w:uiPriority w:val="99"/>
     <w:qFormat/>
     <w:pPr>
@@ -4073,20 +5189,20 @@
       <w:bCs/>
     </w:rPr>
   </w:style>
-  <w:style w:type="paragraph" w:styleId="Heading3">
+  <w:style w:type="paragraph" w:styleId="berschrift3">
     <w:name w:val="heading 3"/>
-    <w:basedOn w:val="Normal"/>
-    <w:next w:val="Normal"/>
-    <w:link w:val="Heading3Char"/>
+    <w:basedOn w:val="Standard"/>
+    <w:next w:val="Standard"/>
+    <w:link w:val="berschrift3Zchn"/>
     <w:uiPriority w:val="99"/>
     <w:qFormat/>
     <w:pPr>
       <w:keepNext/>
       <w:pBdr>
-        <w:top w:val="single" w:color="auto" w:sz="6" w:space="5"/>
-        <w:left w:val="single" w:color="auto" w:sz="6" w:space="5"/>
-        <w:bottom w:val="single" w:color="auto" w:sz="6" w:space="5"/>
-        <w:right w:val="single" w:color="auto" w:sz="6" w:space="5"/>
+        <w:top w:val="single" w:sz="6" w:space="5" w:color="auto"/>
+        <w:left w:val="single" w:sz="6" w:space="5" w:color="auto"/>
+        <w:bottom w:val="single" w:sz="6" w:space="5" w:color="auto"/>
+        <w:right w:val="single" w:sz="6" w:space="5" w:color="auto"/>
       </w:pBdr>
       <w:shd w:val="solid" w:color="auto" w:fill="auto"/>
       <w:tabs>
@@ -4103,11 +5219,11 @@
       <w:szCs w:val="28"/>
     </w:rPr>
   </w:style>
-  <w:style w:type="paragraph" w:styleId="Heading4">
+  <w:style w:type="paragraph" w:styleId="berschrift4">
     <w:name w:val="heading 4"/>
-    <w:basedOn w:val="Normal"/>
-    <w:next w:val="Normal"/>
-    <w:link w:val="Heading4Char"/>
+    <w:basedOn w:val="Standard"/>
+    <w:next w:val="Standard"/>
+    <w:link w:val="berschrift4Zchn"/>
     <w:uiPriority w:val="99"/>
     <w:qFormat/>
     <w:pPr>
@@ -4126,13 +5242,13 @@
       <w:szCs w:val="22"/>
     </w:rPr>
   </w:style>
-  <w:style w:type="character" w:styleId="DefaultParagraphFont" w:default="1">
+  <w:style w:type="character" w:default="1" w:styleId="Absatz-Standardschriftart">
     <w:name w:val="Default Paragraph Font"/>
     <w:uiPriority w:val="1"/>
     <w:semiHidden/>
     <w:unhideWhenUsed/>
   </w:style>
-  <w:style w:type="table" w:styleId="TableNormal" w:default="1">
+  <w:style w:type="table" w:default="1" w:styleId="NormaleTabelle">
     <w:name w:val="Normal Table"/>
     <w:uiPriority w:val="99"/>
     <w:semiHidden/>
@@ -4147,16 +5263,16 @@
       </w:tblCellMar>
     </w:tblPr>
   </w:style>
-  <w:style w:type="numbering" w:styleId="NoList" w:default="1">
+  <w:style w:type="numbering" w:default="1" w:styleId="KeineListe">
     <w:name w:val="No List"/>
     <w:uiPriority w:val="99"/>
     <w:semiHidden/>
     <w:unhideWhenUsed/>
   </w:style>
-  <w:style w:type="character" w:styleId="Heading1Char" w:customStyle="1">
-    <w:name w:val="Heading 1 Char"/>
-    <w:basedOn w:val="DefaultParagraphFont"/>
-    <w:link w:val="Heading1"/>
+  <w:style w:type="character" w:customStyle="1" w:styleId="berschrift1Zchn">
+    <w:name w:val="Überschrift 1 Zchn"/>
+    <w:basedOn w:val="Absatz-Standardschriftart"/>
+    <w:link w:val="berschrift1"/>
     <w:uiPriority w:val="99"/>
     <w:locked/>
     <w:rPr>
@@ -4169,10 +5285,10 @@
       <w:lang w:val="x-none" w:eastAsia="de-DE"/>
     </w:rPr>
   </w:style>
-  <w:style w:type="character" w:styleId="Heading2Char" w:customStyle="1">
-    <w:name w:val="Heading 2 Char"/>
-    <w:basedOn w:val="DefaultParagraphFont"/>
-    <w:link w:val="Heading2"/>
+  <w:style w:type="character" w:customStyle="1" w:styleId="berschrift2Zchn">
+    <w:name w:val="Überschrift 2 Zchn"/>
+    <w:basedOn w:val="Absatz-Standardschriftart"/>
+    <w:link w:val="berschrift2"/>
     <w:uiPriority w:val="99"/>
     <w:semiHidden/>
     <w:locked/>
@@ -4187,10 +5303,10 @@
       <w:lang w:val="x-none" w:eastAsia="de-DE"/>
     </w:rPr>
   </w:style>
-  <w:style w:type="character" w:styleId="Heading3Char" w:customStyle="1">
-    <w:name w:val="Heading 3 Char"/>
-    <w:basedOn w:val="DefaultParagraphFont"/>
-    <w:link w:val="Heading3"/>
+  <w:style w:type="character" w:customStyle="1" w:styleId="berschrift3Zchn">
+    <w:name w:val="Überschrift 3 Zchn"/>
+    <w:basedOn w:val="Absatz-Standardschriftart"/>
+    <w:link w:val="berschrift3"/>
     <w:uiPriority w:val="99"/>
     <w:semiHidden/>
     <w:locked/>
@@ -4203,10 +5319,10 @@
       <w:lang w:val="x-none" w:eastAsia="de-DE"/>
     </w:rPr>
   </w:style>
-  <w:style w:type="character" w:styleId="Heading4Char" w:customStyle="1">
-    <w:name w:val="Heading 4 Char"/>
-    <w:basedOn w:val="DefaultParagraphFont"/>
-    <w:link w:val="Heading4"/>
+  <w:style w:type="character" w:customStyle="1" w:styleId="berschrift4Zchn">
+    <w:name w:val="Überschrift 4 Zchn"/>
+    <w:basedOn w:val="Absatz-Standardschriftart"/>
+    <w:link w:val="berschrift4"/>
     <w:uiPriority w:val="99"/>
     <w:semiHidden/>
     <w:locked/>
@@ -4219,10 +5335,10 @@
       <w:lang w:val="x-none" w:eastAsia="de-DE"/>
     </w:rPr>
   </w:style>
-  <w:style w:type="paragraph" w:styleId="Header">
+  <w:style w:type="paragraph" w:styleId="Kopfzeile">
     <w:name w:val="header"/>
-    <w:basedOn w:val="Normal"/>
-    <w:link w:val="HeaderChar"/>
+    <w:basedOn w:val="Standard"/>
+    <w:link w:val="KopfzeileZchn"/>
     <w:uiPriority w:val="99"/>
     <w:pPr>
       <w:tabs>
@@ -4231,10 +5347,10 @@
       </w:tabs>
     </w:pPr>
   </w:style>
-  <w:style w:type="character" w:styleId="HeaderChar" w:customStyle="1">
-    <w:name w:val="Header Char"/>
-    <w:basedOn w:val="DefaultParagraphFont"/>
-    <w:link w:val="Header"/>
+  <w:style w:type="character" w:customStyle="1" w:styleId="KopfzeileZchn">
+    <w:name w:val="Kopfzeile Zchn"/>
+    <w:basedOn w:val="Absatz-Standardschriftart"/>
+    <w:link w:val="Kopfzeile"/>
     <w:uiPriority w:val="99"/>
     <w:semiHidden/>
     <w:locked/>
@@ -4245,10 +5361,10 @@
       <w:lang w:val="x-none" w:eastAsia="de-DE"/>
     </w:rPr>
   </w:style>
-  <w:style w:type="paragraph" w:styleId="Footer">
+  <w:style w:type="paragraph" w:styleId="Fuzeile">
     <w:name w:val="footer"/>
-    <w:basedOn w:val="Normal"/>
-    <w:link w:val="FooterChar"/>
+    <w:basedOn w:val="Standard"/>
+    <w:link w:val="FuzeileZchn"/>
     <w:uiPriority w:val="99"/>
     <w:pPr>
       <w:tabs>
@@ -4257,10 +5373,10 @@
       </w:tabs>
     </w:pPr>
   </w:style>
-  <w:style w:type="character" w:styleId="FooterChar" w:customStyle="1">
-    <w:name w:val="Footer Char"/>
-    <w:basedOn w:val="DefaultParagraphFont"/>
-    <w:link w:val="Footer"/>
+  <w:style w:type="character" w:customStyle="1" w:styleId="FuzeileZchn">
+    <w:name w:val="Fußzeile Zchn"/>
+    <w:basedOn w:val="Absatz-Standardschriftart"/>
+    <w:link w:val="Fuzeile"/>
     <w:uiPriority w:val="99"/>
     <w:semiHidden/>
     <w:locked/>
@@ -4271,17 +5387,17 @@
       <w:lang w:val="x-none" w:eastAsia="de-DE"/>
     </w:rPr>
   </w:style>
-  <w:style w:type="character" w:styleId="PageNumber">
+  <w:style w:type="character" w:styleId="Seitenzahl">
     <w:name w:val="page number"/>
-    <w:basedOn w:val="DefaultParagraphFont"/>
+    <w:basedOn w:val="Absatz-Standardschriftart"/>
     <w:uiPriority w:val="99"/>
     <w:rPr>
       <w:rFonts w:cs="Times New Roman"/>
     </w:rPr>
   </w:style>
-  <w:style w:type="paragraph" w:styleId="NormalWeb">
+  <w:style w:type="paragraph" w:styleId="StandardWeb">
     <w:name w:val="Normal (Web)"/>
-    <w:basedOn w:val="Normal"/>
+    <w:basedOn w:val="Standard"/>
     <w:uiPriority w:val="99"/>
     <w:pPr>
       <w:spacing w:before="100" w:beforeAutospacing="1" w:after="100" w:afterAutospacing="1"/>
@@ -4291,10 +5407,10 @@
       <w:lang w:val="de-DE"/>
     </w:rPr>
   </w:style>
-  <w:style w:type="paragraph" w:styleId="DocumentMap">
+  <w:style w:type="paragraph" w:styleId="Dokumentstruktur">
     <w:name w:val="Document Map"/>
-    <w:basedOn w:val="Normal"/>
-    <w:link w:val="DocumentMapChar"/>
+    <w:basedOn w:val="Standard"/>
+    <w:link w:val="DokumentstrukturZchn"/>
     <w:uiPriority w:val="99"/>
     <w:semiHidden/>
     <w:pPr>
@@ -4304,10 +5420,10 @@
       <w:rFonts w:ascii="Tahoma" w:hAnsi="Tahoma" w:cs="Tahoma"/>
     </w:rPr>
   </w:style>
-  <w:style w:type="character" w:styleId="DocumentMapChar" w:customStyle="1">
-    <w:name w:val="Document Map Char"/>
-    <w:basedOn w:val="DefaultParagraphFont"/>
-    <w:link w:val="DocumentMap"/>
+  <w:style w:type="character" w:customStyle="1" w:styleId="DokumentstrukturZchn">
+    <w:name w:val="Dokumentstruktur Zchn"/>
+    <w:basedOn w:val="Absatz-Standardschriftart"/>
+    <w:link w:val="Dokumentstruktur"/>
     <w:uiPriority w:val="99"/>
     <w:semiHidden/>
     <w:locked/>
@@ -4318,10 +5434,10 @@
       <w:lang w:val="x-none" w:eastAsia="de-DE"/>
     </w:rPr>
   </w:style>
-  <w:style w:type="paragraph" w:styleId="BalloonText">
+  <w:style w:type="paragraph" w:styleId="Sprechblasentext">
     <w:name w:val="Balloon Text"/>
-    <w:basedOn w:val="Normal"/>
-    <w:link w:val="BalloonTextChar"/>
+    <w:basedOn w:val="Standard"/>
+    <w:link w:val="SprechblasentextZchn"/>
     <w:uiPriority w:val="99"/>
     <w:semiHidden/>
     <w:rPr>
@@ -4330,10 +5446,10 @@
       <w:szCs w:val="16"/>
     </w:rPr>
   </w:style>
-  <w:style w:type="character" w:styleId="BalloonTextChar" w:customStyle="1">
-    <w:name w:val="Balloon Text Char"/>
-    <w:basedOn w:val="DefaultParagraphFont"/>
-    <w:link w:val="BalloonText"/>
+  <w:style w:type="character" w:customStyle="1" w:styleId="SprechblasentextZchn">
+    <w:name w:val="Sprechblasentext Zchn"/>
+    <w:basedOn w:val="Absatz-Standardschriftart"/>
+    <w:link w:val="Sprechblasentext"/>
     <w:uiPriority w:val="99"/>
     <w:semiHidden/>
     <w:locked/>
@@ -4346,7 +5462,7 @@
   </w:style>
   <w:style w:type="character" w:styleId="Hyperlink">
     <w:name w:val="Hyperlink"/>
-    <w:basedOn w:val="DefaultParagraphFont"/>
+    <w:basedOn w:val="Absatz-Standardschriftart"/>
     <w:uiPriority w:val="99"/>
     <w:rPr>
       <w:rFonts w:cs="Times New Roman"/>
@@ -4354,9 +5470,9 @@
       <w:u w:val="single"/>
     </w:rPr>
   </w:style>
-  <w:style w:type="paragraph" w:styleId="ZHAWHeadAbteilung" w:customStyle="1">
+  <w:style w:type="paragraph" w:customStyle="1" w:styleId="ZHAWHeadAbteilung">
     <w:name w:val="ZHAW: Head Abteilung"/>
-    <w:basedOn w:val="Normal"/>
+    <w:basedOn w:val="Standard"/>
     <w:uiPriority w:val="99"/>
     <w:rsid w:val="000A031B"/>
     <w:pPr>
@@ -4370,9 +5486,9 @@
       <w:szCs w:val="18"/>
     </w:rPr>
   </w:style>
-  <w:style w:type="character" w:styleId="FollowedHyperlink">
+  <w:style w:type="character" w:styleId="BesuchterLink">
     <w:name w:val="FollowedHyperlink"/>
-    <w:basedOn w:val="DefaultParagraphFont"/>
+    <w:basedOn w:val="Absatz-Standardschriftart"/>
     <w:uiPriority w:val="99"/>
     <w:rsid w:val="00023E73"/>
     <w:rPr>
@@ -4380,9 +5496,9 @@
       <w:u w:val="single"/>
     </w:rPr>
   </w:style>
-  <w:style w:type="paragraph" w:styleId="ListParagraph">
+  <w:style w:type="paragraph" w:styleId="Listenabsatz">
     <w:name w:val="List Paragraph"/>
-    <w:basedOn w:val="Normal"/>
+    <w:basedOn w:val="Standard"/>
     <w:uiPriority w:val="34"/>
     <w:qFormat/>
     <w:rsid w:val="00190828"/>
@@ -4391,9 +5507,9 @@
       <w:contextualSpacing/>
     </w:pPr>
   </w:style>
-  <w:style w:type="character" w:styleId="Strong">
+  <w:style w:type="character" w:styleId="Fett">
     <w:name w:val="Strong"/>
-    <w:basedOn w:val="DefaultParagraphFont"/>
+    <w:basedOn w:val="Absatz-Standardschriftart"/>
     <w:uiPriority w:val="22"/>
     <w:qFormat/>
     <w:locked/>
@@ -4403,9 +5519,9 @@
       <w:bCs/>
     </w:rPr>
   </w:style>
-  <w:style w:type="character" w:styleId="CommentReference">
+  <w:style w:type="character" w:styleId="Kommentarzeichen">
     <w:name w:val="annotation reference"/>
-    <w:basedOn w:val="DefaultParagraphFont"/>
+    <w:basedOn w:val="Absatz-Standardschriftart"/>
     <w:uiPriority w:val="99"/>
     <w:rsid w:val="002F5EB4"/>
     <w:rPr>
@@ -4413,10 +5529,10 @@
       <w:szCs w:val="16"/>
     </w:rPr>
   </w:style>
-  <w:style w:type="paragraph" w:styleId="CommentText">
+  <w:style w:type="paragraph" w:styleId="Kommentartext">
     <w:name w:val="annotation text"/>
-    <w:basedOn w:val="Normal"/>
-    <w:link w:val="CommentTextChar"/>
+    <w:basedOn w:val="Standard"/>
+    <w:link w:val="KommentartextZchn"/>
     <w:uiPriority w:val="99"/>
     <w:rsid w:val="002F5EB4"/>
     <w:rPr>
@@ -4424,10 +5540,10 @@
       <w:szCs w:val="20"/>
     </w:rPr>
   </w:style>
-  <w:style w:type="character" w:styleId="CommentTextChar" w:customStyle="1">
-    <w:name w:val="Comment Text Char"/>
-    <w:basedOn w:val="DefaultParagraphFont"/>
-    <w:link w:val="CommentText"/>
+  <w:style w:type="character" w:customStyle="1" w:styleId="KommentartextZchn">
+    <w:name w:val="Kommentartext Zchn"/>
+    <w:basedOn w:val="Absatz-Standardschriftart"/>
+    <w:link w:val="Kommentartext"/>
     <w:uiPriority w:val="99"/>
     <w:rsid w:val="002F5EB4"/>
     <w:rPr>
@@ -4436,11 +5552,11 @@
       <w:lang w:eastAsia="de-DE"/>
     </w:rPr>
   </w:style>
-  <w:style w:type="paragraph" w:styleId="CommentSubject">
+  <w:style w:type="paragraph" w:styleId="Kommentarthema">
     <w:name w:val="annotation subject"/>
-    <w:basedOn w:val="CommentText"/>
-    <w:next w:val="CommentText"/>
-    <w:link w:val="CommentSubjectChar"/>
+    <w:basedOn w:val="Kommentartext"/>
+    <w:next w:val="Kommentartext"/>
+    <w:link w:val="KommentarthemaZchn"/>
     <w:uiPriority w:val="99"/>
     <w:semiHidden/>
     <w:unhideWhenUsed/>
@@ -4450,10 +5566,10 @@
       <w:bCs/>
     </w:rPr>
   </w:style>
-  <w:style w:type="character" w:styleId="CommentSubjectChar" w:customStyle="1">
-    <w:name w:val="Comment Subject Char"/>
-    <w:basedOn w:val="CommentTextChar"/>
-    <w:link w:val="CommentSubject"/>
+  <w:style w:type="character" w:customStyle="1" w:styleId="KommentarthemaZchn">
+    <w:name w:val="Kommentarthema Zchn"/>
+    <w:basedOn w:val="KommentartextZchn"/>
+    <w:link w:val="Kommentarthema"/>
     <w:uiPriority w:val="99"/>
     <w:semiHidden/>
     <w:rsid w:val="002F5EB4"/>
@@ -4754,6 +5870,21 @@
 </file>
 
 <file path=customXml/item1.xml><?xml version="1.0" encoding="utf-8"?>
+<p:properties xmlns:p="http://schemas.microsoft.com/office/2006/metadata/properties" xmlns:xsi="http://www.w3.org/2001/XMLSchema-instance" xmlns:pc="http://schemas.microsoft.com/office/infopath/2007/PartnerControls">
+  <documentManagement/>
+</p:properties>
+</file>
+
+<file path=customXml/item2.xml><?xml version="1.0" encoding="utf-8"?>
+<?mso-contentType ?>
+<FormTemplates xmlns="http://schemas.microsoft.com/sharepoint/v3/contenttype/forms">
+  <Display>DocumentLibraryForm</Display>
+  <Edit>DocumentLibraryForm</Edit>
+  <New>DocumentLibraryForm</New>
+</FormTemplates>
+</file>
+
+<file path=customXml/item3.xml><?xml version="1.0" encoding="utf-8"?>
 <ct:contentTypeSchema xmlns:ct="http://schemas.microsoft.com/office/2006/metadata/contentType" xmlns:ma="http://schemas.microsoft.com/office/2006/metadata/properties/metaAttributes" ct:_="" ma:_="" ma:contentTypeName="Dokument" ma:contentTypeID="0x010100CBDB308CCC26A445A9AF4143A1514B4A" ma:contentTypeVersion="7" ma:contentTypeDescription="Ein neues Dokument erstellen." ma:contentTypeScope="" ma:versionID="c75d312f372237feec116e7ea6373c73">
   <xsd:schema xmlns:xsd="http://www.w3.org/2001/XMLSchema" xmlns:xs="http://www.w3.org/2001/XMLSchema" xmlns:p="http://schemas.microsoft.com/office/2006/metadata/properties" xmlns:ns2="11395907-35be-499e-b408-a6a567614bb8" targetNamespace="http://schemas.microsoft.com/office/2006/metadata/properties" ma:root="true" ma:fieldsID="dff28f731d2b8217131e28df0cd5143f" ns2:_="">
     <xsd:import namespace="11395907-35be-499e-b408-a6a567614bb8"/>
@@ -4915,22 +6046,24 @@
 </ct:contentTypeSchema>
 </file>
 
-<file path=customXml/item2.xml><?xml version="1.0" encoding="utf-8"?>
-<?mso-contentType ?>
-<FormTemplates xmlns="http://schemas.microsoft.com/sharepoint/v3/contenttype/forms">
-  <Display>DocumentLibraryForm</Display>
-  <Edit>DocumentLibraryForm</Edit>
-  <New>DocumentLibraryForm</New>
-</FormTemplates>
+<file path=customXml/itemProps1.xml><?xml version="1.0" encoding="utf-8"?>
+<ds:datastoreItem xmlns:ds="http://schemas.openxmlformats.org/officeDocument/2006/customXml" ds:itemID="{2BC34C5D-7301-461C-A49F-2140A2A4CBE7}">
+  <ds:schemaRefs>
+    <ds:schemaRef ds:uri="http://schemas.microsoft.com/office/2006/metadata/properties"/>
+    <ds:schemaRef ds:uri="http://schemas.microsoft.com/office/infopath/2007/PartnerControls"/>
+  </ds:schemaRefs>
+</ds:datastoreItem>
 </file>
 
-<file path=customXml/item3.xml><?xml version="1.0" encoding="utf-8"?>
-<p:properties xmlns:p="http://schemas.microsoft.com/office/2006/metadata/properties" xmlns:xsi="http://www.w3.org/2001/XMLSchema-instance" xmlns:pc="http://schemas.microsoft.com/office/infopath/2007/PartnerControls">
-  <documentManagement/>
-</p:properties>
+<file path=customXml/itemProps2.xml><?xml version="1.0" encoding="utf-8"?>
+<ds:datastoreItem xmlns:ds="http://schemas.openxmlformats.org/officeDocument/2006/customXml" ds:itemID="{8DA87157-CA50-4E71-BA7C-7A7A5E3CD4D3}">
+  <ds:schemaRefs>
+    <ds:schemaRef ds:uri="http://schemas.microsoft.com/sharepoint/v3/contenttype/forms"/>
+  </ds:schemaRefs>
+</ds:datastoreItem>
 </file>
 
-<file path=customXml/itemProps1.xml><?xml version="1.0" encoding="utf-8"?>
+<file path=customXml/itemProps3.xml><?xml version="1.0" encoding="utf-8"?>
 <ds:datastoreItem xmlns:ds="http://schemas.openxmlformats.org/officeDocument/2006/customXml" ds:itemID="{B6338C4F-0062-4B86-911F-4BA4404C3AC6}">
   <ds:schemaRefs>
     <ds:schemaRef ds:uri="http://schemas.microsoft.com/office/2006/metadata/contentType"/>
@@ -4946,21 +6079,4 @@
     <ds:schemaRef ds:uri="http://schemas.microsoft.com/internal/obd"/>
   </ds:schemaRefs>
 </ds:datastoreItem>
-</file>
-
-<file path=customXml/itemProps2.xml><?xml version="1.0" encoding="utf-8"?>
-<ds:datastoreItem xmlns:ds="http://schemas.openxmlformats.org/officeDocument/2006/customXml" ds:itemID="{8DA87157-CA50-4E71-BA7C-7A7A5E3CD4D3}">
-  <ds:schemaRefs>
-    <ds:schemaRef ds:uri="http://schemas.microsoft.com/sharepoint/v3/contenttype/forms"/>
-  </ds:schemaRefs>
-</ds:datastoreItem>
-</file>
-
-<file path=customXml/itemProps3.xml><?xml version="1.0" encoding="utf-8"?>
-<ds:datastoreItem xmlns:ds="http://schemas.openxmlformats.org/officeDocument/2006/customXml" ds:itemID="{2BC34C5D-7301-461C-A49F-2140A2A4CBE7}">
-  <ds:schemaRefs>
-    <ds:schemaRef ds:uri="http://schemas.microsoft.com/office/2006/metadata/properties"/>
-    <ds:schemaRef ds:uri="http://schemas.microsoft.com/office/infopath/2007/PartnerControls"/>
-  </ds:schemaRefs>
-</ds:datastoreItem>
 </file>
</xml_diff>

<commit_message>
Final Version Disposition 05.05.2024
</commit_message>
<xml_diff>
--- a/PA1_ADLS_Disposition_FS24_en_Aebli Kai, Senn David.docx
+++ b/PA1_ADLS_Disposition_FS24_en_Aebli Kai, Senn David.docx
@@ -1,6 +1,6 @@
 
 <file path=word/document.xml><?xml version="1.0" encoding="utf-8"?>
-<w:document xmlns:wpc="http://schemas.microsoft.com/office/word/2010/wordprocessingCanvas" xmlns:cx="http://schemas.microsoft.com/office/drawing/2014/chartex" xmlns:cx1="http://schemas.microsoft.com/office/drawing/2015/9/8/chartex" xmlns:cx2="http://schemas.microsoft.com/office/drawing/2015/10/21/chartex" xmlns:cx3="http://schemas.microsoft.com/office/drawing/2016/5/9/chartex" xmlns:cx4="http://schemas.microsoft.com/office/drawing/2016/5/10/chartex" xmlns:cx5="http://schemas.microsoft.com/office/drawing/2016/5/11/chartex" xmlns:cx6="http://schemas.microsoft.com/office/drawing/2016/5/12/chartex" xmlns:cx7="http://schemas.microsoft.com/office/drawing/2016/5/13/chartex" xmlns:cx8="http://schemas.microsoft.com/office/drawing/2016/5/14/chartex" xmlns:mc="http://schemas.openxmlformats.org/markup-compatibility/2006" xmlns:aink="http://schemas.microsoft.com/office/drawing/2016/ink" xmlns:am3d="http://schemas.microsoft.com/office/drawing/2017/model3d" xmlns:o="urn:schemas-microsoft-com:office:office" xmlns:oel="http://schemas.microsoft.com/office/2019/extlst" xmlns:r="http://schemas.openxmlformats.org/officeDocument/2006/relationships" xmlns:m="http://schemas.openxmlformats.org/officeDocument/2006/math" xmlns:v="urn:schemas-microsoft-com:vml" xmlns:wp14="http://schemas.microsoft.com/office/word/2010/wordprocessingDrawing" xmlns:wp="http://schemas.openxmlformats.org/drawingml/2006/wordprocessingDrawing" xmlns:w10="urn:schemas-microsoft-com:office:word" xmlns:w="http://schemas.openxmlformats.org/wordprocessingml/2006/main" xmlns:w14="http://schemas.microsoft.com/office/word/2010/wordml" xmlns:w15="http://schemas.microsoft.com/office/word/2012/wordml" xmlns:w16cex="http://schemas.microsoft.com/office/word/2018/wordml/cex" xmlns:w16cid="http://schemas.microsoft.com/office/word/2016/wordml/cid" xmlns:w16="http://schemas.microsoft.com/office/word/2018/wordml" xmlns:w16du="http://schemas.microsoft.com/office/word/2023/wordml/word16du" xmlns:w16sdtdh="http://schemas.microsoft.com/office/word/2020/wordml/sdtdatahash" xmlns:w16se="http://schemas.microsoft.com/office/word/2015/wordml/symex" xmlns:wpg="http://schemas.microsoft.com/office/word/2010/wordprocessingGroup" xmlns:wpi="http://schemas.microsoft.com/office/word/2010/wordprocessingInk" xmlns:wne="http://schemas.microsoft.com/office/word/2006/wordml" xmlns:wps="http://schemas.microsoft.com/office/word/2010/wordprocessingShape" mc:Ignorable="w14 w15 w16se w16cid w16 w16cex w16sdtdh w16du wp14">
+<w:document xmlns:wpc="http://schemas.microsoft.com/office/word/2010/wordprocessingCanvas" xmlns:cx="http://schemas.microsoft.com/office/drawing/2014/chartex" xmlns:cx1="http://schemas.microsoft.com/office/drawing/2015/9/8/chartex" xmlns:cx2="http://schemas.microsoft.com/office/drawing/2015/10/21/chartex" xmlns:cx3="http://schemas.microsoft.com/office/drawing/2016/5/9/chartex" xmlns:cx4="http://schemas.microsoft.com/office/drawing/2016/5/10/chartex" xmlns:cx5="http://schemas.microsoft.com/office/drawing/2016/5/11/chartex" xmlns:cx6="http://schemas.microsoft.com/office/drawing/2016/5/12/chartex" xmlns:cx7="http://schemas.microsoft.com/office/drawing/2016/5/13/chartex" xmlns:cx8="http://schemas.microsoft.com/office/drawing/2016/5/14/chartex" xmlns:mc="http://schemas.openxmlformats.org/markup-compatibility/2006" xmlns:aink="http://schemas.microsoft.com/office/drawing/2016/ink" xmlns:am3d="http://schemas.microsoft.com/office/drawing/2017/model3d" xmlns:o="urn:schemas-microsoft-com:office:office" xmlns:oel="http://schemas.microsoft.com/office/2019/extlst" xmlns:r="http://schemas.openxmlformats.org/officeDocument/2006/relationships" xmlns:m="http://schemas.openxmlformats.org/officeDocument/2006/math" xmlns:v="urn:schemas-microsoft-com:vml" xmlns:wp14="http://schemas.microsoft.com/office/word/2010/wordprocessingDrawing" xmlns:wp="http://schemas.openxmlformats.org/drawingml/2006/wordprocessingDrawing" xmlns:w10="urn:schemas-microsoft-com:office:word" xmlns:w="http://schemas.openxmlformats.org/wordprocessingml/2006/main" xmlns:w14="http://schemas.microsoft.com/office/word/2010/wordml" xmlns:w15="http://schemas.microsoft.com/office/word/2012/wordml" xmlns:w16cex="http://schemas.microsoft.com/office/word/2018/wordml/cex" xmlns:w16cid="http://schemas.microsoft.com/office/word/2016/wordml/cid" xmlns:w16="http://schemas.microsoft.com/office/word/2018/wordml" xmlns:w16sdtdh="http://schemas.microsoft.com/office/word/2020/wordml/sdtdatahash" xmlns:w16se="http://schemas.microsoft.com/office/word/2015/wordml/symex" xmlns:wpg="http://schemas.microsoft.com/office/word/2010/wordprocessingGroup" xmlns:wpi="http://schemas.microsoft.com/office/word/2010/wordprocessingInk" xmlns:wne="http://schemas.microsoft.com/office/word/2006/wordml" xmlns:wps="http://schemas.microsoft.com/office/word/2010/wordprocessingShape" mc:Ignorable="w14 w15 w16se w16cid w16 w16cex w16sdtdh wp14">
   <w:body>
     <w:p>
       <w:pPr>
@@ -825,6 +825,7 @@
                 <w:lang w:val="en-GB"/>
               </w:rPr>
             </w:pPr>
+            <w:proofErr w:type="spellStart"/>
             <w:r>
               <w:rPr>
                 <w:rFonts w:ascii="Arial" w:hAnsi="Arial" w:cs="Arial"/>
@@ -834,7 +835,19 @@
                 <w:szCs w:val="22"/>
                 <w:lang w:val="en-GB"/>
               </w:rPr>
-              <w:t>Dobot Magician:</w:t>
+              <w:t>Dobot</w:t>
+            </w:r>
+            <w:proofErr w:type="spellEnd"/>
+            <w:r>
+              <w:rPr>
+                <w:rFonts w:ascii="Arial" w:hAnsi="Arial" w:cs="Arial"/>
+                <w:b/>
+                <w:iCs/>
+                <w:sz w:val="22"/>
+                <w:szCs w:val="22"/>
+                <w:lang w:val="en-GB"/>
+              </w:rPr>
+              <w:t xml:space="preserve"> Magician:</w:t>
             </w:r>
           </w:p>
           <w:p>
@@ -938,7 +951,29 @@
                 <w:szCs w:val="22"/>
                 <w:lang w:val="en-GB"/>
               </w:rPr>
-              <w:t xml:space="preserve"> is programmable and can also be controlled with software interfaces like Dobot Studio. </w:t>
+              <w:t xml:space="preserve"> is programmable and can also be controlled with software interfaces like </w:t>
+            </w:r>
+            <w:proofErr w:type="spellStart"/>
+            <w:r>
+              <w:rPr>
+                <w:rFonts w:ascii="Arial" w:hAnsi="Arial" w:cs="Arial"/>
+                <w:iCs/>
+                <w:sz w:val="22"/>
+                <w:szCs w:val="22"/>
+                <w:lang w:val="en-GB"/>
+              </w:rPr>
+              <w:t>Dobot</w:t>
+            </w:r>
+            <w:proofErr w:type="spellEnd"/>
+            <w:r>
+              <w:rPr>
+                <w:rFonts w:ascii="Arial" w:hAnsi="Arial" w:cs="Arial"/>
+                <w:iCs/>
+                <w:sz w:val="22"/>
+                <w:szCs w:val="22"/>
+                <w:lang w:val="en-GB"/>
+              </w:rPr>
+              <w:t xml:space="preserve"> Studio. </w:t>
             </w:r>
             <w:r>
               <w:rPr>
@@ -972,15 +1007,27 @@
               </w:rPr>
               <w:t xml:space="preserve">-sensor, conveyer belts and more. </w:t>
             </w:r>
-            <w:r>
-              <w:rPr>
-                <w:rFonts w:ascii="Arial" w:hAnsi="Arial" w:cs="Arial"/>
-                <w:iCs/>
-                <w:sz w:val="22"/>
-                <w:szCs w:val="22"/>
-                <w:lang w:val="en-GB"/>
-              </w:rPr>
-              <w:t>Thus allowing the automation of tasks like pick-and-place</w:t>
+            <w:proofErr w:type="gramStart"/>
+            <w:r>
+              <w:rPr>
+                <w:rFonts w:ascii="Arial" w:hAnsi="Arial" w:cs="Arial"/>
+                <w:iCs/>
+                <w:sz w:val="22"/>
+                <w:szCs w:val="22"/>
+                <w:lang w:val="en-GB"/>
+              </w:rPr>
+              <w:t>Thus</w:t>
+            </w:r>
+            <w:proofErr w:type="gramEnd"/>
+            <w:r>
+              <w:rPr>
+                <w:rFonts w:ascii="Arial" w:hAnsi="Arial" w:cs="Arial"/>
+                <w:iCs/>
+                <w:sz w:val="22"/>
+                <w:szCs w:val="22"/>
+                <w:lang w:val="en-GB"/>
+              </w:rPr>
+              <w:t xml:space="preserve"> allowing the automation of tasks like pick-and-place</w:t>
             </w:r>
             <w:r>
               <w:rPr>
@@ -1023,6 +1070,7 @@
               <w:t>(</w:t>
             </w:r>
             <w:proofErr w:type="spellStart"/>
+            <w:proofErr w:type="gramStart"/>
             <w:r>
               <w:rPr>
                 <w:rFonts w:ascii="Arial" w:hAnsi="Arial" w:cs="Arial"/>
@@ -1034,6 +1082,7 @@
               <w:t>dobot</w:t>
             </w:r>
             <w:proofErr w:type="spellEnd"/>
+            <w:proofErr w:type="gramEnd"/>
             <w:r>
               <w:rPr>
                 <w:rFonts w:ascii="Arial" w:hAnsi="Arial" w:cs="Arial"/>
@@ -1144,7 +1193,29 @@
                 <w:szCs w:val="22"/>
                 <w:lang w:val="en-GB"/>
               </w:rPr>
-              <w:t>Node-RED is an open-source flow-based programming tool. It allows users to create flows in order to define the behaviour of an application.</w:t>
+              <w:t xml:space="preserve">Node-RED is an open-source flow-based programming tool. It allows users to create flows </w:t>
+            </w:r>
+            <w:proofErr w:type="gramStart"/>
+            <w:r>
+              <w:rPr>
+                <w:rFonts w:ascii="Arial" w:hAnsi="Arial" w:cs="Arial"/>
+                <w:iCs/>
+                <w:sz w:val="22"/>
+                <w:szCs w:val="22"/>
+                <w:lang w:val="en-GB"/>
+              </w:rPr>
+              <w:t>in order to</w:t>
+            </w:r>
+            <w:proofErr w:type="gramEnd"/>
+            <w:r>
+              <w:rPr>
+                <w:rFonts w:ascii="Arial" w:hAnsi="Arial" w:cs="Arial"/>
+                <w:iCs/>
+                <w:sz w:val="22"/>
+                <w:szCs w:val="22"/>
+                <w:lang w:val="en-GB"/>
+              </w:rPr>
+              <w:t xml:space="preserve"> define the behaviour of an application.</w:t>
             </w:r>
             <w:r>
               <w:rPr>
@@ -1224,7 +1295,29 @@
                 <w:szCs w:val="22"/>
                 <w:lang w:val="en-GB"/>
               </w:rPr>
-              <w:t xml:space="preserve">(Ferencz &amp; Domokos, </w:t>
+              <w:t>(</w:t>
+            </w:r>
+            <w:proofErr w:type="spellStart"/>
+            <w:r>
+              <w:rPr>
+                <w:rFonts w:ascii="Arial" w:hAnsi="Arial" w:cs="Arial"/>
+                <w:iCs/>
+                <w:sz w:val="22"/>
+                <w:szCs w:val="22"/>
+                <w:lang w:val="en-GB"/>
+              </w:rPr>
+              <w:t>Ferencz</w:t>
+            </w:r>
+            <w:proofErr w:type="spellEnd"/>
+            <w:r>
+              <w:rPr>
+                <w:rFonts w:ascii="Arial" w:hAnsi="Arial" w:cs="Arial"/>
+                <w:iCs/>
+                <w:sz w:val="22"/>
+                <w:szCs w:val="22"/>
+                <w:lang w:val="en-GB"/>
+              </w:rPr>
+              <w:t xml:space="preserve"> &amp; Domokos, </w:t>
             </w:r>
             <w:r>
               <w:rPr>
@@ -1336,7 +1429,7 @@
                 <w:szCs w:val="22"/>
                 <w:lang w:val="en-GB"/>
               </w:rPr>
-              <w:t xml:space="preserve"> The edge cluster describes the network of the interconnected computing devices. </w:t>
+              <w:t xml:space="preserve"> The edge cluster describes the network of the interconnected computing devices.</w:t>
             </w:r>
           </w:p>
           <w:p>
@@ -1353,86 +1446,42 @@
               <w:rPr>
                 <w:rFonts w:ascii="Arial" w:hAnsi="Arial" w:cs="Arial"/>
                 <w:iCs/>
-                <w:color w:val="FF0000"/>
-                <w:sz w:val="22"/>
-                <w:szCs w:val="22"/>
-                <w:lang w:val="en-GB"/>
-              </w:rPr>
-            </w:pPr>
+                <w:sz w:val="22"/>
+                <w:szCs w:val="22"/>
+                <w:lang w:val="en-GB"/>
+              </w:rPr>
+            </w:pPr>
+            <w:r>
+              <w:rPr>
+                <w:rFonts w:ascii="Arial" w:hAnsi="Arial" w:cs="Arial"/>
+                <w:iCs/>
+                <w:sz w:val="22"/>
+                <w:szCs w:val="22"/>
+                <w:lang w:val="en-GB"/>
+              </w:rPr>
+              <w:t>(</w:t>
+            </w:r>
             <w:proofErr w:type="spellStart"/>
             <w:r>
               <w:rPr>
                 <w:rFonts w:ascii="Arial" w:hAnsi="Arial" w:cs="Arial"/>
                 <w:iCs/>
-                <w:color w:val="FF0000"/>
-                <w:sz w:val="22"/>
-                <w:szCs w:val="22"/>
-                <w:lang w:val="en-GB"/>
-              </w:rPr>
-              <w:t>Bachelorarbeit</w:t>
+                <w:sz w:val="22"/>
+                <w:szCs w:val="22"/>
+                <w:lang w:val="en-GB"/>
+              </w:rPr>
+              <w:t>Untersander</w:t>
             </w:r>
             <w:proofErr w:type="spellEnd"/>
             <w:r>
               <w:rPr>
                 <w:rFonts w:ascii="Arial" w:hAnsi="Arial" w:cs="Arial"/>
                 <w:iCs/>
-                <w:color w:val="FF0000"/>
-                <w:sz w:val="22"/>
-                <w:szCs w:val="22"/>
-                <w:lang w:val="en-GB"/>
-              </w:rPr>
-              <w:t xml:space="preserve"> //</w:t>
-            </w:r>
-            <w:r>
-              <w:rPr>
-                <w:rFonts w:ascii="Arial" w:hAnsi="Arial" w:cs="Arial"/>
-                <w:iCs/>
-                <w:color w:val="FF0000"/>
-                <w:sz w:val="22"/>
-                <w:szCs w:val="22"/>
-                <w:lang w:val="en-GB"/>
-              </w:rPr>
-              <w:fldChar w:fldCharType="begin"/>
-            </w:r>
-            <w:r>
-              <w:rPr>
-                <w:rFonts w:ascii="Arial" w:hAnsi="Arial" w:cs="Arial"/>
-                <w:iCs/>
-                <w:color w:val="FF0000"/>
-                <w:sz w:val="22"/>
-                <w:szCs w:val="22"/>
-                <w:lang w:val="en-GB"/>
-              </w:rPr>
-              <w:instrText xml:space="preserve"> ADDIN ZOTERO_ITEM CSL_CITATION {"citationID":"PORP3DYe","properties":{"formattedCitation":"(Pahl et al., 2016)","plainCitation":"(Pahl et al., 2016)","noteIndex":0},"citationItems":[{"id":27,"uris":["http://zotero.org/groups/5422088/items/2WNBGVIU"],"itemData":{"id":27,"type":"paper-conference","abstract":"Cloud technology is moving towards multi-cloud environments with the inclusion of various devices. Cloud and IoT integration resulting in so-called edge cloud and fog computing has started. This requires the combination of data centre technologies with much more constrained devices, but still using virtualised solutions to deal with scalability, ﬂexibility and multitenancy concerns. Lightweight virtualisation solutions do exist for this architectural setting with smaller, but still virtualised devices to provide application and platform technology as services.","container-title":"2016 IEEE 4th International Conference on Future Internet of Things and Cloud Workshops (FiCloudW)","DOI":"10.1109/W-FiCloud.2016.36","event-place":"Vienna, Austria","event-title":"2016 IEEE 4th International Conference on Future Internet of Things and Cloud Workshops (FiCloudW)","ISBN":"978-1-5090-3946-3","language":"en","page":"117-124","publisher":"IEEE","publisher-place":"Vienna, Austria","source":"DOI.org (Crossref)","title":"A Container-Based Edge Cloud PaaS Architecture Based on Raspberry Pi Clusters","URL":"http://ieeexplore.ieee.org/document/7592710/","author":[{"family":"Pahl","given":"Claus"},{"family":"Helmer","given":"Sven"},{"family":"Miori","given":"Lorenzo"},{"family":"Sanin","given":"Julian"},{"family":"Lee","given":"Brian"}],"accessed":{"date-parts":[["2024",4,3]]},"issued":{"date-parts":[["2016",8]]}}}],"schema":"https://github.com/citation-style-language/schema/raw/master/csl-citation.json"} </w:instrText>
-            </w:r>
-            <w:r>
-              <w:rPr>
-                <w:rFonts w:ascii="Arial" w:hAnsi="Arial" w:cs="Arial"/>
-                <w:iCs/>
-                <w:color w:val="FF0000"/>
-                <w:sz w:val="22"/>
-                <w:szCs w:val="22"/>
-                <w:lang w:val="en-GB"/>
-              </w:rPr>
-              <w:fldChar w:fldCharType="separate"/>
-            </w:r>
-            <w:r>
-              <w:rPr>
-                <w:rFonts w:ascii="Arial" w:hAnsi="Arial" w:cs="Arial"/>
-                <w:sz w:val="22"/>
-              </w:rPr>
-              <w:t>(Pahl et al., 2016)</w:t>
-            </w:r>
-            <w:r>
-              <w:rPr>
-                <w:rFonts w:ascii="Arial" w:hAnsi="Arial" w:cs="Arial"/>
-                <w:iCs/>
-                <w:color w:val="FF0000"/>
-                <w:sz w:val="22"/>
-                <w:szCs w:val="22"/>
-                <w:lang w:val="en-GB"/>
-              </w:rPr>
-              <w:fldChar w:fldCharType="end"/>
+                <w:sz w:val="22"/>
+                <w:szCs w:val="22"/>
+                <w:lang w:val="en-GB"/>
+              </w:rPr>
+              <w:t>, 2023)</w:t>
             </w:r>
           </w:p>
           <w:p>
@@ -1451,7 +1500,6 @@
                 <w:iCs/>
                 <w:sz w:val="22"/>
                 <w:szCs w:val="22"/>
-                <w:u w:val="double"/>
                 <w:lang w:val="en-GB"/>
               </w:rPr>
             </w:pPr>
@@ -1833,8 +1881,20 @@
                 <w:szCs w:val="22"/>
                 <w:lang w:val="en-GB"/>
               </w:rPr>
-              <w:t>, farming, military</w:t>
-            </w:r>
+              <w:t xml:space="preserve">, farming, </w:t>
+            </w:r>
+            <w:proofErr w:type="gramStart"/>
+            <w:r>
+              <w:rPr>
+                <w:rFonts w:ascii="Arial" w:hAnsi="Arial" w:cs="Arial"/>
+                <w:iCs/>
+                <w:sz w:val="22"/>
+                <w:szCs w:val="22"/>
+                <w:lang w:val="en-GB"/>
+              </w:rPr>
+              <w:t>military</w:t>
+            </w:r>
+            <w:proofErr w:type="gramEnd"/>
             <w:r>
               <w:rPr>
                 <w:rFonts w:ascii="Arial" w:hAnsi="Arial" w:cs="Arial"/>
@@ -1918,7 +1978,29 @@
                 <w:szCs w:val="22"/>
                 <w:lang w:val="en-GB"/>
               </w:rPr>
-              <w:t xml:space="preserve">, temperature or the water level of the tank may be delivered and monitored. </w:t>
+              <w:t xml:space="preserve">, </w:t>
+            </w:r>
+            <w:proofErr w:type="gramStart"/>
+            <w:r>
+              <w:rPr>
+                <w:rFonts w:ascii="Arial" w:hAnsi="Arial" w:cs="Arial"/>
+                <w:iCs/>
+                <w:sz w:val="22"/>
+                <w:szCs w:val="22"/>
+                <w:lang w:val="en-GB"/>
+              </w:rPr>
+              <w:t>temperature</w:t>
+            </w:r>
+            <w:proofErr w:type="gramEnd"/>
+            <w:r>
+              <w:rPr>
+                <w:rFonts w:ascii="Arial" w:hAnsi="Arial" w:cs="Arial"/>
+                <w:iCs/>
+                <w:sz w:val="22"/>
+                <w:szCs w:val="22"/>
+                <w:lang w:val="en-GB"/>
+              </w:rPr>
+              <w:t xml:space="preserve"> or the water level of the tank may be delivered and monitored. </w:t>
             </w:r>
           </w:p>
           <w:p>
@@ -2081,7 +2163,49 @@
                 <w:szCs w:val="22"/>
                 <w:lang w:val="en-GB"/>
               </w:rPr>
-              <w:t xml:space="preserve">A further benefit of the Raspberry Pi is their low cost while having relatively high computing power and low power consumption. Additionally they are resilient against power failures or challenging environments such as hot or cold temperatures. These benefits makes the Raspberry Pi 4 optimal for the use as control units of the IoT devices or as edge clusters </w:t>
+              <w:t xml:space="preserve">A further benefit of the Raspberry Pi is their low cost while having relatively high computing power and low power consumption. </w:t>
+            </w:r>
+            <w:proofErr w:type="gramStart"/>
+            <w:r>
+              <w:rPr>
+                <w:rFonts w:ascii="Arial" w:hAnsi="Arial" w:cs="Arial"/>
+                <w:iCs/>
+                <w:sz w:val="22"/>
+                <w:szCs w:val="22"/>
+                <w:lang w:val="en-GB"/>
+              </w:rPr>
+              <w:t>Additionally</w:t>
+            </w:r>
+            <w:proofErr w:type="gramEnd"/>
+            <w:r>
+              <w:rPr>
+                <w:rFonts w:ascii="Arial" w:hAnsi="Arial" w:cs="Arial"/>
+                <w:iCs/>
+                <w:sz w:val="22"/>
+                <w:szCs w:val="22"/>
+                <w:lang w:val="en-GB"/>
+              </w:rPr>
+              <w:t xml:space="preserve"> they are resilient against power failures or challenging environments such as hot or cold temperatures. These benefits makes the Raspberry Pi 4 optimal for the use as control units of the IoT devices or as edge clusters</w:t>
+            </w:r>
+            <w:r>
+              <w:rPr>
+                <w:rFonts w:ascii="Arial" w:hAnsi="Arial" w:cs="Arial"/>
+                <w:iCs/>
+                <w:sz w:val="22"/>
+                <w:szCs w:val="22"/>
+                <w:lang w:val="en-GB"/>
+              </w:rPr>
+              <w:t>.</w:t>
+            </w:r>
+            <w:r>
+              <w:rPr>
+                <w:rFonts w:ascii="Arial" w:hAnsi="Arial" w:cs="Arial"/>
+                <w:iCs/>
+                <w:sz w:val="22"/>
+                <w:szCs w:val="22"/>
+                <w:lang w:val="en-GB"/>
+              </w:rPr>
+              <w:t xml:space="preserve"> </w:t>
             </w:r>
             <w:r>
               <w:rPr>
@@ -2120,63 +2244,6 @@
                 <w:lang w:val="en-US"/>
               </w:rPr>
               <w:t>(Pahl et al., 2016)</w:t>
-            </w:r>
-            <w:r>
-              <w:rPr>
-                <w:rFonts w:ascii="Arial" w:hAnsi="Arial" w:cs="Arial"/>
-                <w:iCs/>
-                <w:sz w:val="22"/>
-                <w:szCs w:val="22"/>
-                <w:lang w:val="en-GB"/>
-              </w:rPr>
-              <w:fldChar w:fldCharType="end"/>
-            </w:r>
-            <w:r>
-              <w:rPr>
-                <w:rFonts w:ascii="Arial" w:hAnsi="Arial" w:cs="Arial"/>
-                <w:iCs/>
-                <w:sz w:val="22"/>
-                <w:szCs w:val="22"/>
-                <w:lang w:val="en-GB"/>
-              </w:rPr>
-              <w:t xml:space="preserve"> </w:t>
-            </w:r>
-            <w:r>
-              <w:rPr>
-                <w:rFonts w:ascii="Arial" w:hAnsi="Arial" w:cs="Arial"/>
-                <w:iCs/>
-                <w:sz w:val="22"/>
-                <w:szCs w:val="22"/>
-                <w:lang w:val="en-GB"/>
-              </w:rPr>
-              <w:fldChar w:fldCharType="begin"/>
-            </w:r>
-            <w:r>
-              <w:rPr>
-                <w:rFonts w:ascii="Arial" w:hAnsi="Arial" w:cs="Arial"/>
-                <w:iCs/>
-                <w:sz w:val="22"/>
-                <w:szCs w:val="22"/>
-                <w:lang w:val="en-GB"/>
-              </w:rPr>
-              <w:instrText xml:space="preserve"> ADDIN ZOTERO_ITEM CSL_CITATION {"citationID":"3W7PAWZe","properties":{"formattedCitation":"(Wolfgang &amp; Cao, 2023)","plainCitation":"(Wolfgang &amp; Cao, 2023)","noteIndex":0},"citationItems":[{"id":39,"uris":["http://zotero.org/groups/5422088/items/YYHJ4EP7"],"itemData":{"id":39,"type":"paper-conference","abstract":"Nowadays, in Internet of Things (IoT) applications, IoT devices generate and gather data. These data can be handled in different ways. They can be processed by IoT devices directly, by the Cloud, or by the edge servers. In recent years, Raspberry Pi has been developed as a small IoT device for many applications. In this paper, we design and implement various computing models, i.e., Cloud Computing, Edge Computing, and computing on IoT devices, using Raspberry Pis as prototypes. We deploy multiple applications, run hands-on experiments, and analyze the results accordingly. We also compare the performances of these different computing paradigms, and take advantage of the parallel processing capability of Raspberry Pi devices to demonstrate the effectiveness of improving the prototype performance.","container-title":"2023 IEEE International Conference on Electro Information Technology (eIT)","DOI":"10.1109/eIT57321.2023.10187384","event-place":"Romeoville, IL, USA","event-title":"2023 IEEE International Conference on Electro Information Technology (eIT)","ISBN":"978-1-66549-376-5","language":"en","license":"https://doi.org/10.15223/policy-029","page":"059-066","publisher":"IEEE","publisher-place":"Romeoville, IL, USA","source":"DOI.org (Crossref)","title":"Raspberry Pi Based Computing Prototypes: Design, Implementation and Performance Analysis","title-short":"Raspberry Pi Based Computing Prototypes","URL":"https://ieeexplore.ieee.org/document/10187384/","author":[{"family":"Wolfgang","given":"Seth"},{"family":"Cao","given":"Xiang"}],"accessed":{"date-parts":[["2024",4,4]]},"issued":{"date-parts":[["2023",5,18]]}}}],"schema":"https://github.com/citation-style-language/schema/raw/master/csl-citation.json"} </w:instrText>
-            </w:r>
-            <w:r>
-              <w:rPr>
-                <w:rFonts w:ascii="Arial" w:hAnsi="Arial" w:cs="Arial"/>
-                <w:iCs/>
-                <w:sz w:val="22"/>
-                <w:szCs w:val="22"/>
-                <w:lang w:val="en-GB"/>
-              </w:rPr>
-              <w:fldChar w:fldCharType="separate"/>
-            </w:r>
-            <w:r>
-              <w:rPr>
-                <w:rFonts w:ascii="Arial" w:hAnsi="Arial" w:cs="Arial"/>
-                <w:sz w:val="22"/>
-              </w:rPr>
-              <w:t>(Wolfgang &amp; Cao, 2023)</w:t>
             </w:r>
             <w:r>
               <w:rPr>
@@ -2265,17 +2332,61 @@
                 <w:szCs w:val="22"/>
                 <w:lang w:val="en-GB"/>
               </w:rPr>
-              <w:t>The aim of this project is to further investigate the application of Raspberry Pi and the Dobot Magician in Robotics and process automation. Further the usability of Raspberry Pi as edge cluster</w:t>
-            </w:r>
-            <w:r>
-              <w:rPr>
-                <w:rFonts w:ascii="Arial" w:hAnsi="Arial" w:cs="Arial"/>
-                <w:iCs/>
-                <w:sz w:val="22"/>
-                <w:szCs w:val="22"/>
-                <w:lang w:val="en-GB"/>
-              </w:rPr>
-              <w:t xml:space="preserve"> in combination with the no-code environment Node-RED will be explored. Finally the goal is to determine possible real-world scenarios where the system used in this project could be applied. </w:t>
+              <w:t xml:space="preserve">The aim of this project is to further investigate the application of Raspberry Pi and the </w:t>
+            </w:r>
+            <w:proofErr w:type="spellStart"/>
+            <w:r>
+              <w:rPr>
+                <w:rFonts w:ascii="Arial" w:hAnsi="Arial" w:cs="Arial"/>
+                <w:iCs/>
+                <w:sz w:val="22"/>
+                <w:szCs w:val="22"/>
+                <w:lang w:val="en-GB"/>
+              </w:rPr>
+              <w:t>Dobot</w:t>
+            </w:r>
+            <w:proofErr w:type="spellEnd"/>
+            <w:r>
+              <w:rPr>
+                <w:rFonts w:ascii="Arial" w:hAnsi="Arial" w:cs="Arial"/>
+                <w:iCs/>
+                <w:sz w:val="22"/>
+                <w:szCs w:val="22"/>
+                <w:lang w:val="en-GB"/>
+              </w:rPr>
+              <w:t xml:space="preserve"> Magician in Robotics and process automation. Further the usability of Raspberry Pi as edge cluster</w:t>
+            </w:r>
+            <w:r>
+              <w:rPr>
+                <w:rFonts w:ascii="Arial" w:hAnsi="Arial" w:cs="Arial"/>
+                <w:iCs/>
+                <w:sz w:val="22"/>
+                <w:szCs w:val="22"/>
+                <w:lang w:val="en-GB"/>
+              </w:rPr>
+              <w:t xml:space="preserve"> in combination with the no-code environment Node-RED will be explored. </w:t>
+            </w:r>
+            <w:proofErr w:type="gramStart"/>
+            <w:r>
+              <w:rPr>
+                <w:rFonts w:ascii="Arial" w:hAnsi="Arial" w:cs="Arial"/>
+                <w:iCs/>
+                <w:sz w:val="22"/>
+                <w:szCs w:val="22"/>
+                <w:lang w:val="en-GB"/>
+              </w:rPr>
+              <w:t>Finally</w:t>
+            </w:r>
+            <w:proofErr w:type="gramEnd"/>
+            <w:r>
+              <w:rPr>
+                <w:rFonts w:ascii="Arial" w:hAnsi="Arial" w:cs="Arial"/>
+                <w:iCs/>
+                <w:sz w:val="22"/>
+                <w:szCs w:val="22"/>
+                <w:lang w:val="en-GB"/>
+              </w:rPr>
+              <w:t xml:space="preserve"> the goal is to determine possible real-world scenarios where the system used in this project could be applied.</w:t>
             </w:r>
           </w:p>
           <w:p>
@@ -2441,7 +2552,7 @@
                 <w:szCs w:val="22"/>
                 <w:lang w:val="en-GB"/>
               </w:rPr>
-              <w:t xml:space="preserve">How well can the Dobot Magician be used for process automation in the industry in combination with Raspberry </w:t>
+              <w:t xml:space="preserve">How well can the </w:t>
             </w:r>
             <w:proofErr w:type="spellStart"/>
             <w:r>
@@ -2451,7 +2562,7 @@
                 <w:szCs w:val="22"/>
                 <w:lang w:val="en-GB"/>
               </w:rPr>
-              <w:t>Pis</w:t>
+              <w:t>Dobot</w:t>
             </w:r>
             <w:proofErr w:type="spellEnd"/>
             <w:r>
@@ -2461,7 +2572,7 @@
                 <w:szCs w:val="22"/>
                 <w:lang w:val="en-GB"/>
               </w:rPr>
-              <w:t>?</w:t>
+              <w:t xml:space="preserve"> Magician be used for process automation in the industry in combination with Raspberry Pi?</w:t>
             </w:r>
           </w:p>
           <w:p>
@@ -2525,7 +2636,6 @@
                 <w:szCs w:val="22"/>
                 <w:lang w:val="en-GB"/>
               </w:rPr>
-              <w:lastRenderedPageBreak/>
               <w:t>Are Raspberry Pi effectively usable as edge cluster in the industry?</w:t>
             </w:r>
           </w:p>
@@ -2558,6 +2668,7 @@
                 <w:szCs w:val="22"/>
                 <w:lang w:val="en-GB"/>
               </w:rPr>
+              <w:lastRenderedPageBreak/>
               <w:t>What are the advantages and limitations of using no-code environments like Node-RED</w:t>
             </w:r>
             <w:r>
@@ -2596,30 +2707,45 @@
               <w:jc w:val="both"/>
               <w:rPr>
                 <w:rFonts w:ascii="Arial" w:hAnsi="Arial" w:cs="Arial"/>
-                <w:color w:val="FF0000"/>
-                <w:sz w:val="22"/>
-                <w:szCs w:val="22"/>
-                <w:lang w:val="en-GB"/>
-              </w:rPr>
-            </w:pPr>
-            <w:r>
-              <w:rPr>
-                <w:rFonts w:ascii="Arial" w:hAnsi="Arial" w:cs="Arial"/>
-                <w:color w:val="FF0000"/>
-                <w:sz w:val="22"/>
-                <w:szCs w:val="22"/>
-                <w:lang w:val="en-GB"/>
-              </w:rPr>
-              <w:t>How does abstracting recurring patterns in processes contribute to reusability and scalability of automation solutions?</w:t>
-            </w:r>
-          </w:p>
+                <w:sz w:val="22"/>
+                <w:szCs w:val="22"/>
+                <w:lang w:val="en-GB"/>
+              </w:rPr>
+            </w:pPr>
+            <w:r>
+              <w:rPr>
+                <w:rFonts w:ascii="Arial" w:hAnsi="Arial" w:cs="Arial"/>
+                <w:sz w:val="22"/>
+                <w:szCs w:val="22"/>
+                <w:lang w:val="en-GB"/>
+              </w:rPr>
+              <w:t xml:space="preserve">What are possible real-world applications for automation processes </w:t>
+            </w:r>
+            <w:proofErr w:type="gramStart"/>
+            <w:r>
+              <w:rPr>
+                <w:rFonts w:ascii="Arial" w:hAnsi="Arial" w:cs="Arial"/>
+                <w:sz w:val="22"/>
+                <w:szCs w:val="22"/>
+                <w:lang w:val="en-GB"/>
+              </w:rPr>
+              <w:t>similar to</w:t>
+            </w:r>
+            <w:proofErr w:type="gramEnd"/>
+            <w:r>
+              <w:rPr>
+                <w:rFonts w:ascii="Arial" w:hAnsi="Arial" w:cs="Arial"/>
+                <w:sz w:val="22"/>
+                <w:szCs w:val="22"/>
+                <w:lang w:val="en-GB"/>
+              </w:rPr>
+              <w:t xml:space="preserve"> the one implemented during the project?</w:t>
+            </w:r>
+          </w:p>
+          <w:bookmarkEnd w:id="0"/>
           <w:p>
             <w:pPr>
               <w:pStyle w:val="Kopfzeile"/>
-              <w:numPr>
-                <w:ilvl w:val="0"/>
-                <w:numId w:val="4"/>
-              </w:numPr>
               <w:tabs>
                 <w:tab w:val="clear" w:pos="4536"/>
                 <w:tab w:val="clear" w:pos="9072"/>
@@ -2632,29 +2758,11 @@
                 <w:rFonts w:ascii="Arial" w:hAnsi="Arial" w:cs="Arial"/>
                 <w:sz w:val="22"/>
                 <w:szCs w:val="22"/>
-                <w:lang w:val="en-GB"/>
-              </w:rPr>
-            </w:pPr>
-            <w:r>
-              <w:rPr>
-                <w:rFonts w:ascii="Arial" w:hAnsi="Arial" w:cs="Arial"/>
-                <w:sz w:val="22"/>
-                <w:szCs w:val="22"/>
-                <w:lang w:val="en-GB"/>
-              </w:rPr>
-              <w:t xml:space="preserve">What are possible real-world applications for automation processes </w:t>
-            </w:r>
-            <w:r>
-              <w:rPr>
-                <w:rFonts w:ascii="Arial" w:hAnsi="Arial" w:cs="Arial"/>
-                <w:sz w:val="22"/>
-                <w:szCs w:val="22"/>
-                <w:lang w:val="en-GB"/>
-              </w:rPr>
-              <w:t>similar to the one implemented during the project?</w:t>
-            </w:r>
-          </w:p>
-          <w:bookmarkEnd w:id="0"/>
+                <w:u w:val="single"/>
+                <w:lang w:val="en-GB"/>
+              </w:rPr>
+            </w:pPr>
+          </w:p>
           <w:p>
             <w:pPr>
               <w:pStyle w:val="Kopfzeile"/>
@@ -2688,20 +2796,12 @@
               <w:jc w:val="both"/>
               <w:rPr>
                 <w:rFonts w:ascii="Arial" w:hAnsi="Arial" w:cs="Arial"/>
+                <w:sz w:val="22"/>
+                <w:szCs w:val="22"/>
                 <w:u w:val="single"/>
                 <w:lang w:val="en-GB"/>
               </w:rPr>
             </w:pPr>
-            <w:r>
-              <w:rPr>
-                <w:rFonts w:ascii="Arial" w:hAnsi="Arial" w:cs="Arial"/>
-                <w:sz w:val="22"/>
-                <w:szCs w:val="22"/>
-                <w:u w:val="single"/>
-                <w:lang w:val="en-GB"/>
-              </w:rPr>
-              <w:t>Preliminary table of content</w:t>
-            </w:r>
           </w:p>
           <w:p>
             <w:pPr>
@@ -2716,22 +2816,20 @@
               <w:jc w:val="both"/>
               <w:rPr>
                 <w:rFonts w:ascii="Arial" w:hAnsi="Arial" w:cs="Arial"/>
-                <w:sz w:val="22"/>
-                <w:szCs w:val="22"/>
-                <w:lang w:val="en-GB"/>
-              </w:rPr>
-            </w:pPr>
-            <w:proofErr w:type="spellStart"/>
-            <w:r>
-              <w:rPr>
-                <w:rFonts w:ascii="Arial" w:hAnsi="Arial" w:cs="Arial"/>
-                <w:sz w:val="22"/>
-                <w:szCs w:val="22"/>
-                <w:lang w:val="en-GB"/>
-              </w:rPr>
-              <w:t>Zusammenfassung</w:t>
-            </w:r>
-            <w:proofErr w:type="spellEnd"/>
+                <w:u w:val="single"/>
+                <w:lang w:val="en-GB"/>
+              </w:rPr>
+            </w:pPr>
+            <w:r>
+              <w:rPr>
+                <w:rFonts w:ascii="Arial" w:hAnsi="Arial" w:cs="Arial"/>
+                <w:sz w:val="22"/>
+                <w:szCs w:val="22"/>
+                <w:u w:val="single"/>
+                <w:lang w:val="en-GB"/>
+              </w:rPr>
+              <w:t>Preliminary table of content</w:t>
+            </w:r>
           </w:p>
           <w:p>
             <w:pPr>
@@ -2746,18 +2844,22 @@
               <w:jc w:val="both"/>
               <w:rPr>
                 <w:rFonts w:ascii="Arial" w:hAnsi="Arial" w:cs="Arial"/>
-                <w:lang w:val="en-GB"/>
-              </w:rPr>
-            </w:pPr>
-            <w:r>
-              <w:rPr>
-                <w:rFonts w:ascii="Arial" w:hAnsi="Arial" w:cs="Arial"/>
-                <w:sz w:val="22"/>
-                <w:szCs w:val="22"/>
-                <w:lang w:val="en-GB"/>
-              </w:rPr>
-              <w:t>Abstract</w:t>
-            </w:r>
+                <w:sz w:val="22"/>
+                <w:szCs w:val="22"/>
+                <w:lang w:val="en-GB"/>
+              </w:rPr>
+            </w:pPr>
+            <w:proofErr w:type="spellStart"/>
+            <w:r>
+              <w:rPr>
+                <w:rFonts w:ascii="Arial" w:hAnsi="Arial" w:cs="Arial"/>
+                <w:sz w:val="22"/>
+                <w:szCs w:val="22"/>
+                <w:lang w:val="en-GB"/>
+              </w:rPr>
+              <w:t>Zusammenfassung</w:t>
+            </w:r>
+            <w:proofErr w:type="spellEnd"/>
           </w:p>
           <w:p>
             <w:pPr>
@@ -2772,19 +2874,17 @@
               <w:jc w:val="both"/>
               <w:rPr>
                 <w:rFonts w:ascii="Arial" w:hAnsi="Arial" w:cs="Arial"/>
-                <w:sz w:val="22"/>
-                <w:szCs w:val="22"/>
-                <w:lang w:val="en-GB"/>
-              </w:rPr>
-            </w:pPr>
-            <w:r>
-              <w:rPr>
-                <w:rFonts w:ascii="Arial" w:hAnsi="Arial" w:cs="Arial"/>
-                <w:sz w:val="22"/>
-                <w:szCs w:val="22"/>
-                <w:lang w:val="en-GB"/>
-              </w:rPr>
-              <w:t>Table of content</w:t>
+                <w:lang w:val="en-GB"/>
+              </w:rPr>
+            </w:pPr>
+            <w:r>
+              <w:rPr>
+                <w:rFonts w:ascii="Arial" w:hAnsi="Arial" w:cs="Arial"/>
+                <w:sz w:val="22"/>
+                <w:szCs w:val="22"/>
+                <w:lang w:val="en-GB"/>
+              </w:rPr>
+              <w:t>Abstract</w:t>
             </w:r>
           </w:p>
           <w:p>
@@ -2812,7 +2912,7 @@
                 <w:szCs w:val="22"/>
                 <w:lang w:val="en-GB"/>
               </w:rPr>
-              <w:t>Glossary</w:t>
+              <w:t>Table of content</w:t>
             </w:r>
           </w:p>
           <w:p>
@@ -2840,7 +2940,7 @@
                 <w:szCs w:val="22"/>
                 <w:lang w:val="en-GB"/>
               </w:rPr>
-              <w:t>1 Introduction</w:t>
+              <w:t>Glossary</w:t>
             </w:r>
           </w:p>
           <w:p>
@@ -2868,8 +2968,47 @@
                 <w:szCs w:val="22"/>
                 <w:lang w:val="en-GB"/>
               </w:rPr>
-              <w:t>2 Theoretical background</w:t>
-            </w:r>
+              <w:t>1 Introduction</w:t>
+            </w:r>
+          </w:p>
+          <w:p>
+            <w:pPr>
+              <w:pStyle w:val="Kopfzeile"/>
+              <w:tabs>
+                <w:tab w:val="clear" w:pos="4536"/>
+                <w:tab w:val="clear" w:pos="9072"/>
+                <w:tab w:val="left" w:pos="2268"/>
+                <w:tab w:val="left" w:pos="3969"/>
+              </w:tabs>
+              <w:spacing w:after="60"/>
+              <w:jc w:val="both"/>
+              <w:rPr>
+                <w:rFonts w:ascii="Arial" w:hAnsi="Arial" w:cs="Arial"/>
+                <w:sz w:val="22"/>
+                <w:szCs w:val="22"/>
+                <w:lang w:val="en-GB"/>
+              </w:rPr>
+            </w:pPr>
+            <w:r>
+              <w:rPr>
+                <w:rFonts w:ascii="Arial" w:hAnsi="Arial" w:cs="Arial"/>
+                <w:sz w:val="22"/>
+                <w:szCs w:val="22"/>
+                <w:lang w:val="en-GB"/>
+              </w:rPr>
+              <w:t xml:space="preserve">2 Theoretical </w:t>
+            </w:r>
+            <w:proofErr w:type="gramStart"/>
+            <w:r>
+              <w:rPr>
+                <w:rFonts w:ascii="Arial" w:hAnsi="Arial" w:cs="Arial"/>
+                <w:sz w:val="22"/>
+                <w:szCs w:val="22"/>
+                <w:lang w:val="en-GB"/>
+              </w:rPr>
+              <w:t>background</w:t>
+            </w:r>
+            <w:proofErr w:type="gramEnd"/>
           </w:p>
           <w:p>
             <w:pPr>
@@ -3857,6 +3996,7 @@
                 <w:lang w:val="en-US"/>
               </w:rPr>
             </w:pPr>
+            <w:proofErr w:type="spellStart"/>
             <w:r>
               <w:rPr>
                 <w:rFonts w:ascii="Arial" w:hAnsi="Arial" w:cs="Arial"/>
@@ -3864,7 +4004,17 @@
                 <w:szCs w:val="22"/>
                 <w:lang w:val="en-US"/>
               </w:rPr>
-              <w:t>Ferencz, K., &amp; Domokos, J. (</w:t>
+              <w:t>Ferencz</w:t>
+            </w:r>
+            <w:proofErr w:type="spellEnd"/>
+            <w:r>
+              <w:rPr>
+                <w:rFonts w:ascii="Arial" w:hAnsi="Arial" w:cs="Arial"/>
+                <w:sz w:val="22"/>
+                <w:szCs w:val="22"/>
+                <w:lang w:val="en-US"/>
+              </w:rPr>
+              <w:t>, K., &amp; Domokos, J. (</w:t>
             </w:r>
             <w:r>
               <w:rPr>
@@ -3896,9 +4046,19 @@
                 <w:rFonts w:ascii="Arial" w:hAnsi="Arial" w:cs="Arial"/>
                 <w:sz w:val="22"/>
                 <w:szCs w:val="22"/>
+              </w:rPr>
+            </w:pPr>
+            <w:proofErr w:type="spellStart"/>
+            <w:r>
+              <w:rPr>
+                <w:rFonts w:ascii="Arial" w:hAnsi="Arial" w:cs="Arial"/>
+                <w:sz w:val="22"/>
+                <w:szCs w:val="22"/>
                 <w:lang w:val="en-US"/>
               </w:rPr>
-            </w:pPr>
+              <w:t>Mathe</w:t>
+            </w:r>
+            <w:proofErr w:type="spellEnd"/>
             <w:r>
               <w:rPr>
                 <w:rFonts w:ascii="Arial" w:hAnsi="Arial" w:cs="Arial"/>
@@ -3906,7 +4066,7 @@
                 <w:szCs w:val="22"/>
                 <w:lang w:val="en-US"/>
               </w:rPr>
-              <w:t xml:space="preserve">Mathe, S. E., </w:t>
+              <w:t xml:space="preserve">, S. E., </w:t>
             </w:r>
             <w:proofErr w:type="spellStart"/>
             <w:r>
@@ -3955,7 +4115,6 @@
                   <w:rFonts w:ascii="Arial" w:hAnsi="Arial" w:cs="Arial"/>
                   <w:sz w:val="22"/>
                   <w:szCs w:val="22"/>
-                  <w:lang w:val="en-US"/>
                 </w:rPr>
                 <w:t>https://doi.org/10.1109/AISP53593.2022.9760590</w:t>
               </w:r>
@@ -3972,7 +4131,6 @@
                 <w:rFonts w:ascii="Arial" w:hAnsi="Arial" w:cs="Arial"/>
                 <w:sz w:val="22"/>
                 <w:szCs w:val="22"/>
-                <w:lang w:val="en-US"/>
               </w:rPr>
             </w:pPr>
             <w:r>
@@ -4073,7 +4231,6 @@
                   <w:rFonts w:ascii="Arial" w:hAnsi="Arial" w:cs="Arial"/>
                   <w:sz w:val="22"/>
                   <w:szCs w:val="22"/>
-                  <w:lang w:val="en-US"/>
                 </w:rPr>
                 <w:t>https://doi.org/10.1109/W-FiCloud.2016.36</w:t>
               </w:r>
@@ -4083,7 +4240,6 @@
                 <w:rFonts w:ascii="Arial" w:hAnsi="Arial" w:cs="Arial"/>
                 <w:sz w:val="22"/>
                 <w:szCs w:val="22"/>
-                <w:lang w:val="en-US"/>
               </w:rPr>
               <w:t xml:space="preserve"> </w:t>
             </w:r>
@@ -4099,15 +4255,16 @@
                 <w:rFonts w:ascii="Arial" w:hAnsi="Arial" w:cs="Arial"/>
                 <w:sz w:val="22"/>
                 <w:szCs w:val="22"/>
-              </w:rPr>
-            </w:pPr>
-            <w:r>
-              <w:rPr>
-                <w:rFonts w:ascii="Arial" w:hAnsi="Arial" w:cs="Arial"/>
-                <w:sz w:val="22"/>
-                <w:szCs w:val="22"/>
-              </w:rPr>
-              <w:t xml:space="preserve">S. Wolfgang and X. Cao, "Raspberry Pi </w:t>
+                <w:lang w:val="en-US"/>
+              </w:rPr>
+            </w:pPr>
+            <w:r>
+              <w:rPr>
+                <w:rFonts w:ascii="Arial" w:hAnsi="Arial" w:cs="Arial"/>
+                <w:sz w:val="22"/>
+                <w:szCs w:val="22"/>
+              </w:rPr>
+              <w:t xml:space="preserve">Untersander, A. (2023). </w:t>
             </w:r>
             <w:proofErr w:type="spellStart"/>
             <w:r>
@@ -4115,8 +4272,9 @@
                 <w:rFonts w:ascii="Arial" w:hAnsi="Arial" w:cs="Arial"/>
                 <w:sz w:val="22"/>
                 <w:szCs w:val="22"/>
-              </w:rPr>
-              <w:t>Based</w:t>
+                <w:lang w:val="en-US"/>
+              </w:rPr>
+              <w:t>Personalisierte</w:t>
             </w:r>
             <w:proofErr w:type="spellEnd"/>
             <w:r>
@@ -4124,8 +4282,9 @@
                 <w:rFonts w:ascii="Arial" w:hAnsi="Arial" w:cs="Arial"/>
                 <w:sz w:val="22"/>
                 <w:szCs w:val="22"/>
-              </w:rPr>
-              <w:t xml:space="preserve"> Computing </w:t>
+                <w:lang w:val="en-US"/>
+              </w:rPr>
+              <w:t xml:space="preserve"> Food Production </w:t>
             </w:r>
             <w:proofErr w:type="spellStart"/>
             <w:r>
@@ -4133,8 +4292,9 @@
                 <w:rFonts w:ascii="Arial" w:hAnsi="Arial" w:cs="Arial"/>
                 <w:sz w:val="22"/>
                 <w:szCs w:val="22"/>
-              </w:rPr>
-              <w:t>Prototypes</w:t>
+                <w:lang w:val="en-US"/>
+              </w:rPr>
+              <w:t>mit</w:t>
             </w:r>
             <w:proofErr w:type="spellEnd"/>
             <w:r>
@@ -4142,48 +4302,38 @@
                 <w:rFonts w:ascii="Arial" w:hAnsi="Arial" w:cs="Arial"/>
                 <w:sz w:val="22"/>
                 <w:szCs w:val="22"/>
-              </w:rPr>
-              <w:t xml:space="preserve">: Design, Implementation and Performance Analysis," </w:t>
-            </w:r>
-            <w:r>
-              <w:rPr>
-                <w:rFonts w:ascii="Arial" w:hAnsi="Arial" w:cs="Arial"/>
-                <w:i/>
-                <w:iCs/>
-                <w:sz w:val="22"/>
-                <w:szCs w:val="22"/>
-              </w:rPr>
-              <w:t>2023 IEEE International Conference on Electro Information Technology (</w:t>
+                <w:lang w:val="en-US"/>
+              </w:rPr>
+              <w:t xml:space="preserve"> Cloud und Edge Co</w:t>
+            </w:r>
+            <w:r>
+              <w:rPr>
+                <w:rFonts w:ascii="Arial" w:hAnsi="Arial" w:cs="Arial"/>
+                <w:sz w:val="22"/>
+                <w:szCs w:val="22"/>
+                <w:lang w:val="en-US"/>
+              </w:rPr>
+              <w:t xml:space="preserve">mputing. </w:t>
             </w:r>
             <w:proofErr w:type="spellStart"/>
             <w:r>
               <w:rPr>
                 <w:rFonts w:ascii="Arial" w:hAnsi="Arial" w:cs="Arial"/>
-                <w:i/>
-                <w:iCs/>
-                <w:sz w:val="22"/>
-                <w:szCs w:val="22"/>
-              </w:rPr>
-              <w:t>eIT</w:t>
+                <w:sz w:val="22"/>
+                <w:szCs w:val="22"/>
+                <w:lang w:val="en-US"/>
+              </w:rPr>
+              <w:t>Bachelorarbeit</w:t>
             </w:r>
             <w:proofErr w:type="spellEnd"/>
             <w:r>
               <w:rPr>
                 <w:rFonts w:ascii="Arial" w:hAnsi="Arial" w:cs="Arial"/>
-                <w:i/>
-                <w:iCs/>
-                <w:sz w:val="22"/>
-                <w:szCs w:val="22"/>
-              </w:rPr>
-              <w:t>)</w:t>
-            </w:r>
-            <w:r>
-              <w:rPr>
-                <w:rFonts w:ascii="Arial" w:hAnsi="Arial" w:cs="Arial"/>
-                <w:sz w:val="22"/>
-                <w:szCs w:val="22"/>
-              </w:rPr>
-              <w:t xml:space="preserve">, </w:t>
+                <w:sz w:val="22"/>
+                <w:szCs w:val="22"/>
+                <w:lang w:val="en-US"/>
+              </w:rPr>
+              <w:t xml:space="preserve"> ZHAW. </w:t>
             </w:r>
             <w:proofErr w:type="spellStart"/>
             <w:r>
@@ -4191,37 +4341,11 @@
                 <w:rFonts w:ascii="Arial" w:hAnsi="Arial" w:cs="Arial"/>
                 <w:sz w:val="22"/>
                 <w:szCs w:val="22"/>
-              </w:rPr>
-              <w:t>Romeoville</w:t>
+                <w:lang w:val="en-US"/>
+              </w:rPr>
+              <w:t>unveröffentlicht</w:t>
             </w:r>
             <w:proofErr w:type="spellEnd"/>
-            <w:r>
-              <w:rPr>
-                <w:rFonts w:ascii="Arial" w:hAnsi="Arial" w:cs="Arial"/>
-                <w:sz w:val="22"/>
-                <w:szCs w:val="22"/>
-              </w:rPr>
-              <w:t>, IL, USA, 2023, pp. 059-066</w:t>
-            </w:r>
-            <w:r>
-              <w:rPr>
-                <w:rFonts w:ascii="Arial" w:hAnsi="Arial" w:cs="Arial"/>
-                <w:sz w:val="22"/>
-                <w:szCs w:val="22"/>
-              </w:rPr>
-              <w:t xml:space="preserve">. </w:t>
-            </w:r>
-            <w:hyperlink r:id="rId15" w:history="1">
-              <w:r>
-                <w:rPr>
-                  <w:rStyle w:val="Hyperlink"/>
-                  <w:rFonts w:ascii="Arial" w:hAnsi="Arial" w:cs="Arial"/>
-                  <w:sz w:val="22"/>
-                  <w:szCs w:val="22"/>
-                </w:rPr>
-                <w:t>https://doi.org/10.1109/eIT57321.2023.10187384</w:t>
-              </w:r>
-            </w:hyperlink>
           </w:p>
           <w:p>
             <w:pPr>
@@ -4231,51 +4355,9 @@
               <w:spacing w:before="120" w:line="26" w:lineRule="atLeast"/>
               <w:rPr>
                 <w:rFonts w:ascii="Arial" w:hAnsi="Arial" w:cs="Arial"/>
-                <w:color w:val="FF0000"/>
-                <w:sz w:val="22"/>
-                <w:szCs w:val="22"/>
-              </w:rPr>
-            </w:pPr>
-            <w:r>
-              <w:rPr>
-                <w:rFonts w:ascii="Arial" w:hAnsi="Arial" w:cs="Arial"/>
-                <w:color w:val="FF0000"/>
-                <w:sz w:val="22"/>
-                <w:szCs w:val="22"/>
-              </w:rPr>
-              <w:t xml:space="preserve">Untersander, A. (2023). Personalisierte Food </w:t>
-            </w:r>
-            <w:proofErr w:type="spellStart"/>
-            <w:r>
-              <w:rPr>
-                <w:rFonts w:ascii="Arial" w:hAnsi="Arial" w:cs="Arial"/>
-                <w:color w:val="FF0000"/>
-                <w:sz w:val="22"/>
-                <w:szCs w:val="22"/>
-              </w:rPr>
-              <w:t>Production</w:t>
-            </w:r>
-            <w:proofErr w:type="spellEnd"/>
-            <w:r>
-              <w:rPr>
-                <w:rFonts w:ascii="Arial" w:hAnsi="Arial" w:cs="Arial"/>
-                <w:color w:val="FF0000"/>
-                <w:sz w:val="22"/>
-                <w:szCs w:val="22"/>
-              </w:rPr>
-              <w:t xml:space="preserve"> mit Cloud und Edge Computing. Bachelorarbeit ZHAW. unveröffentlicht</w:t>
-            </w:r>
-          </w:p>
-          <w:p>
-            <w:pPr>
-              <w:tabs>
-                <w:tab w:val="left" w:pos="2268"/>
-              </w:tabs>
-              <w:spacing w:before="120" w:line="26" w:lineRule="atLeast"/>
-              <w:rPr>
-                <w:rFonts w:ascii="Arial" w:hAnsi="Arial" w:cs="Arial"/>
-                <w:sz w:val="22"/>
-                <w:szCs w:val="22"/>
+                <w:sz w:val="22"/>
+                <w:szCs w:val="22"/>
+                <w:lang w:val="en-US"/>
               </w:rPr>
             </w:pPr>
           </w:p>
@@ -4293,6 +4375,7 @@
           <w:rFonts w:ascii="Arial" w:hAnsi="Arial" w:cs="Arial"/>
           <w:sz w:val="18"/>
           <w:szCs w:val="18"/>
+          <w:lang w:val="en-US"/>
         </w:rPr>
       </w:pPr>
     </w:p>
@@ -4317,14 +4400,54 @@
           <w:szCs w:val="18"/>
           <w:lang w:val="en-GB"/>
         </w:rPr>
-        <w:t>Plagiarism violates copyright laws, and a breach of these rights is governed by the Examination Regulations for Bachelor's and Master's Degree Programs at the Zurich University of Applied Sciences, dated January 29, 2008, as stipulated in § 39. These examination regulations apply to all Bachelor's cohorts starting from the academic year 2010.</w:t>
+        <w:t xml:space="preserve">Plagiarism violates copyright laws, and a breach of these rights is governed by the Examination Regulations for </w:t>
+      </w:r>
+      <w:proofErr w:type="gramStart"/>
+      <w:r>
+        <w:rPr>
+          <w:rFonts w:ascii="Arial" w:hAnsi="Arial" w:cs="Arial"/>
+          <w:sz w:val="18"/>
+          <w:szCs w:val="18"/>
+          <w:lang w:val="en-GB"/>
+        </w:rPr>
+        <w:t>Bachelor's and Master's</w:t>
+      </w:r>
+      <w:proofErr w:type="gramEnd"/>
+      <w:r>
+        <w:rPr>
+          <w:rFonts w:ascii="Arial" w:hAnsi="Arial" w:cs="Arial"/>
+          <w:sz w:val="18"/>
+          <w:szCs w:val="18"/>
+          <w:lang w:val="en-GB"/>
+        </w:rPr>
+        <w:t xml:space="preserve"> Degree Programs at the Zurich University of Applied Sciences, dated January 29, 2008, as stipulated in § 39. These examination regulations apply to all </w:t>
+      </w:r>
+      <w:proofErr w:type="gramStart"/>
+      <w:r>
+        <w:rPr>
+          <w:rFonts w:ascii="Arial" w:hAnsi="Arial" w:cs="Arial"/>
+          <w:sz w:val="18"/>
+          <w:szCs w:val="18"/>
+          <w:lang w:val="en-GB"/>
+        </w:rPr>
+        <w:t>Bachelor's</w:t>
+      </w:r>
+      <w:proofErr w:type="gramEnd"/>
+      <w:r>
+        <w:rPr>
+          <w:rFonts w:ascii="Arial" w:hAnsi="Arial" w:cs="Arial"/>
+          <w:sz w:val="18"/>
+          <w:szCs w:val="18"/>
+          <w:lang w:val="en-GB"/>
+        </w:rPr>
+        <w:t xml:space="preserve"> cohorts starting from the academic year 2010.</w:t>
       </w:r>
     </w:p>
     <w:sectPr>
-      <w:headerReference w:type="default" r:id="rId16"/>
-      <w:footerReference w:type="default" r:id="rId17"/>
-      <w:headerReference w:type="first" r:id="rId18"/>
-      <w:footerReference w:type="first" r:id="rId19"/>
+      <w:headerReference w:type="default" r:id="rId15"/>
+      <w:footerReference w:type="default" r:id="rId16"/>
+      <w:headerReference w:type="first" r:id="rId17"/>
+      <w:footerReference w:type="first" r:id="rId18"/>
       <w:pgSz w:w="11907" w:h="16840" w:code="9"/>
       <w:pgMar w:top="822" w:right="1134" w:bottom="1134" w:left="1134" w:header="720" w:footer="720" w:gutter="0"/>
       <w:cols w:space="720"/>
@@ -4336,7 +4459,7 @@
 </file>
 
 <file path=word/endnotes.xml><?xml version="1.0" encoding="utf-8"?>
-<w:endnotes xmlns:wpc="http://schemas.microsoft.com/office/word/2010/wordprocessingCanvas" xmlns:cx="http://schemas.microsoft.com/office/drawing/2014/chartex" xmlns:cx1="http://schemas.microsoft.com/office/drawing/2015/9/8/chartex" xmlns:cx2="http://schemas.microsoft.com/office/drawing/2015/10/21/chartex" xmlns:cx3="http://schemas.microsoft.com/office/drawing/2016/5/9/chartex" xmlns:cx4="http://schemas.microsoft.com/office/drawing/2016/5/10/chartex" xmlns:cx5="http://schemas.microsoft.com/office/drawing/2016/5/11/chartex" xmlns:cx6="http://schemas.microsoft.com/office/drawing/2016/5/12/chartex" xmlns:cx7="http://schemas.microsoft.com/office/drawing/2016/5/13/chartex" xmlns:cx8="http://schemas.microsoft.com/office/drawing/2016/5/14/chartex" xmlns:mc="http://schemas.openxmlformats.org/markup-compatibility/2006" xmlns:aink="http://schemas.microsoft.com/office/drawing/2016/ink" xmlns:am3d="http://schemas.microsoft.com/office/drawing/2017/model3d" xmlns:o="urn:schemas-microsoft-com:office:office" xmlns:oel="http://schemas.microsoft.com/office/2019/extlst" xmlns:r="http://schemas.openxmlformats.org/officeDocument/2006/relationships" xmlns:m="http://schemas.openxmlformats.org/officeDocument/2006/math" xmlns:v="urn:schemas-microsoft-com:vml" xmlns:wp14="http://schemas.microsoft.com/office/word/2010/wordprocessingDrawing" xmlns:wp="http://schemas.openxmlformats.org/drawingml/2006/wordprocessingDrawing" xmlns:w10="urn:schemas-microsoft-com:office:word" xmlns:w="http://schemas.openxmlformats.org/wordprocessingml/2006/main" xmlns:w14="http://schemas.microsoft.com/office/word/2010/wordml" xmlns:w15="http://schemas.microsoft.com/office/word/2012/wordml" xmlns:w16cex="http://schemas.microsoft.com/office/word/2018/wordml/cex" xmlns:w16cid="http://schemas.microsoft.com/office/word/2016/wordml/cid" xmlns:w16="http://schemas.microsoft.com/office/word/2018/wordml" xmlns:w16du="http://schemas.microsoft.com/office/word/2023/wordml/word16du" xmlns:w16sdtdh="http://schemas.microsoft.com/office/word/2020/wordml/sdtdatahash" xmlns:w16se="http://schemas.microsoft.com/office/word/2015/wordml/symex" xmlns:wpg="http://schemas.microsoft.com/office/word/2010/wordprocessingGroup" xmlns:wpi="http://schemas.microsoft.com/office/word/2010/wordprocessingInk" xmlns:wne="http://schemas.microsoft.com/office/word/2006/wordml" xmlns:wps="http://schemas.microsoft.com/office/word/2010/wordprocessingShape" mc:Ignorable="w14 w15 w16se w16cid w16 w16cex w16sdtdh w16du wp14">
+<w:endnotes xmlns:wpc="http://schemas.microsoft.com/office/word/2010/wordprocessingCanvas" xmlns:cx="http://schemas.microsoft.com/office/drawing/2014/chartex" xmlns:cx1="http://schemas.microsoft.com/office/drawing/2015/9/8/chartex" xmlns:cx2="http://schemas.microsoft.com/office/drawing/2015/10/21/chartex" xmlns:cx3="http://schemas.microsoft.com/office/drawing/2016/5/9/chartex" xmlns:cx4="http://schemas.microsoft.com/office/drawing/2016/5/10/chartex" xmlns:cx5="http://schemas.microsoft.com/office/drawing/2016/5/11/chartex" xmlns:cx6="http://schemas.microsoft.com/office/drawing/2016/5/12/chartex" xmlns:cx7="http://schemas.microsoft.com/office/drawing/2016/5/13/chartex" xmlns:cx8="http://schemas.microsoft.com/office/drawing/2016/5/14/chartex" xmlns:mc="http://schemas.openxmlformats.org/markup-compatibility/2006" xmlns:aink="http://schemas.microsoft.com/office/drawing/2016/ink" xmlns:am3d="http://schemas.microsoft.com/office/drawing/2017/model3d" xmlns:o="urn:schemas-microsoft-com:office:office" xmlns:oel="http://schemas.microsoft.com/office/2019/extlst" xmlns:r="http://schemas.openxmlformats.org/officeDocument/2006/relationships" xmlns:m="http://schemas.openxmlformats.org/officeDocument/2006/math" xmlns:v="urn:schemas-microsoft-com:vml" xmlns:wp14="http://schemas.microsoft.com/office/word/2010/wordprocessingDrawing" xmlns:wp="http://schemas.openxmlformats.org/drawingml/2006/wordprocessingDrawing" xmlns:w10="urn:schemas-microsoft-com:office:word" xmlns:w="http://schemas.openxmlformats.org/wordprocessingml/2006/main" xmlns:w14="http://schemas.microsoft.com/office/word/2010/wordml" xmlns:w15="http://schemas.microsoft.com/office/word/2012/wordml" xmlns:w16cex="http://schemas.microsoft.com/office/word/2018/wordml/cex" xmlns:w16cid="http://schemas.microsoft.com/office/word/2016/wordml/cid" xmlns:w16="http://schemas.microsoft.com/office/word/2018/wordml" xmlns:w16sdtdh="http://schemas.microsoft.com/office/word/2020/wordml/sdtdatahash" xmlns:w16se="http://schemas.microsoft.com/office/word/2015/wordml/symex" xmlns:wpg="http://schemas.microsoft.com/office/word/2010/wordprocessingGroup" xmlns:wpi="http://schemas.microsoft.com/office/word/2010/wordprocessingInk" xmlns:wne="http://schemas.microsoft.com/office/word/2006/wordml" xmlns:wps="http://schemas.microsoft.com/office/word/2010/wordprocessingShape" mc:Ignorable="w14 w15 w16se w16cid w16 w16cex w16sdtdh wp14">
   <w:endnote w:type="separator" w:id="-1">
     <w:p>
       <w:r>
@@ -4358,7 +4481,7 @@
 </file>
 
 <file path=word/footer1.xml><?xml version="1.0" encoding="utf-8"?>
-<w:ftr xmlns:wpc="http://schemas.microsoft.com/office/word/2010/wordprocessingCanvas" xmlns:cx="http://schemas.microsoft.com/office/drawing/2014/chartex" xmlns:cx1="http://schemas.microsoft.com/office/drawing/2015/9/8/chartex" xmlns:cx2="http://schemas.microsoft.com/office/drawing/2015/10/21/chartex" xmlns:cx3="http://schemas.microsoft.com/office/drawing/2016/5/9/chartex" xmlns:cx4="http://schemas.microsoft.com/office/drawing/2016/5/10/chartex" xmlns:cx5="http://schemas.microsoft.com/office/drawing/2016/5/11/chartex" xmlns:cx6="http://schemas.microsoft.com/office/drawing/2016/5/12/chartex" xmlns:cx7="http://schemas.microsoft.com/office/drawing/2016/5/13/chartex" xmlns:cx8="http://schemas.microsoft.com/office/drawing/2016/5/14/chartex" xmlns:mc="http://schemas.openxmlformats.org/markup-compatibility/2006" xmlns:aink="http://schemas.microsoft.com/office/drawing/2016/ink" xmlns:am3d="http://schemas.microsoft.com/office/drawing/2017/model3d" xmlns:o="urn:schemas-microsoft-com:office:office" xmlns:oel="http://schemas.microsoft.com/office/2019/extlst" xmlns:r="http://schemas.openxmlformats.org/officeDocument/2006/relationships" xmlns:m="http://schemas.openxmlformats.org/officeDocument/2006/math" xmlns:v="urn:schemas-microsoft-com:vml" xmlns:wp14="http://schemas.microsoft.com/office/word/2010/wordprocessingDrawing" xmlns:wp="http://schemas.openxmlformats.org/drawingml/2006/wordprocessingDrawing" xmlns:w10="urn:schemas-microsoft-com:office:word" xmlns:w="http://schemas.openxmlformats.org/wordprocessingml/2006/main" xmlns:w14="http://schemas.microsoft.com/office/word/2010/wordml" xmlns:w15="http://schemas.microsoft.com/office/word/2012/wordml" xmlns:w16cex="http://schemas.microsoft.com/office/word/2018/wordml/cex" xmlns:w16cid="http://schemas.microsoft.com/office/word/2016/wordml/cid" xmlns:w16="http://schemas.microsoft.com/office/word/2018/wordml" xmlns:w16du="http://schemas.microsoft.com/office/word/2023/wordml/word16du" xmlns:w16sdtdh="http://schemas.microsoft.com/office/word/2020/wordml/sdtdatahash" xmlns:w16se="http://schemas.microsoft.com/office/word/2015/wordml/symex" xmlns:wpg="http://schemas.microsoft.com/office/word/2010/wordprocessingGroup" xmlns:wpi="http://schemas.microsoft.com/office/word/2010/wordprocessingInk" xmlns:wne="http://schemas.microsoft.com/office/word/2006/wordml" xmlns:wps="http://schemas.microsoft.com/office/word/2010/wordprocessingShape" mc:Ignorable="w14 w15 w16se w16cid w16 w16cex w16sdtdh w16du wp14">
+<w:ftr xmlns:wpc="http://schemas.microsoft.com/office/word/2010/wordprocessingCanvas" xmlns:cx="http://schemas.microsoft.com/office/drawing/2014/chartex" xmlns:cx1="http://schemas.microsoft.com/office/drawing/2015/9/8/chartex" xmlns:cx2="http://schemas.microsoft.com/office/drawing/2015/10/21/chartex" xmlns:cx3="http://schemas.microsoft.com/office/drawing/2016/5/9/chartex" xmlns:cx4="http://schemas.microsoft.com/office/drawing/2016/5/10/chartex" xmlns:cx5="http://schemas.microsoft.com/office/drawing/2016/5/11/chartex" xmlns:cx6="http://schemas.microsoft.com/office/drawing/2016/5/12/chartex" xmlns:cx7="http://schemas.microsoft.com/office/drawing/2016/5/13/chartex" xmlns:cx8="http://schemas.microsoft.com/office/drawing/2016/5/14/chartex" xmlns:mc="http://schemas.openxmlformats.org/markup-compatibility/2006" xmlns:aink="http://schemas.microsoft.com/office/drawing/2016/ink" xmlns:am3d="http://schemas.microsoft.com/office/drawing/2017/model3d" xmlns:o="urn:schemas-microsoft-com:office:office" xmlns:oel="http://schemas.microsoft.com/office/2019/extlst" xmlns:r="http://schemas.openxmlformats.org/officeDocument/2006/relationships" xmlns:m="http://schemas.openxmlformats.org/officeDocument/2006/math" xmlns:v="urn:schemas-microsoft-com:vml" xmlns:wp14="http://schemas.microsoft.com/office/word/2010/wordprocessingDrawing" xmlns:wp="http://schemas.openxmlformats.org/drawingml/2006/wordprocessingDrawing" xmlns:w10="urn:schemas-microsoft-com:office:word" xmlns:w="http://schemas.openxmlformats.org/wordprocessingml/2006/main" xmlns:w14="http://schemas.microsoft.com/office/word/2010/wordml" xmlns:w15="http://schemas.microsoft.com/office/word/2012/wordml" xmlns:w16cex="http://schemas.microsoft.com/office/word/2018/wordml/cex" xmlns:w16cid="http://schemas.microsoft.com/office/word/2016/wordml/cid" xmlns:w16="http://schemas.microsoft.com/office/word/2018/wordml" xmlns:w16sdtdh="http://schemas.microsoft.com/office/word/2020/wordml/sdtdatahash" xmlns:w16se="http://schemas.microsoft.com/office/word/2015/wordml/symex" xmlns:wpg="http://schemas.microsoft.com/office/word/2010/wordprocessingGroup" xmlns:wpi="http://schemas.microsoft.com/office/word/2010/wordprocessingInk" xmlns:wne="http://schemas.microsoft.com/office/word/2006/wordml" xmlns:wps="http://schemas.microsoft.com/office/word/2010/wordprocessingShape" mc:Ignorable="w14 w15 w16se w16cid w16 w16cex w16sdtdh wp14">
   <w:p>
     <w:pPr>
       <w:pStyle w:val="Fuzeile"/>
@@ -4373,7 +4496,7 @@
 </file>
 
 <file path=word/footer2.xml><?xml version="1.0" encoding="utf-8"?>
-<w:ftr xmlns:wpc="http://schemas.microsoft.com/office/word/2010/wordprocessingCanvas" xmlns:cx="http://schemas.microsoft.com/office/drawing/2014/chartex" xmlns:cx1="http://schemas.microsoft.com/office/drawing/2015/9/8/chartex" xmlns:cx2="http://schemas.microsoft.com/office/drawing/2015/10/21/chartex" xmlns:cx3="http://schemas.microsoft.com/office/drawing/2016/5/9/chartex" xmlns:cx4="http://schemas.microsoft.com/office/drawing/2016/5/10/chartex" xmlns:cx5="http://schemas.microsoft.com/office/drawing/2016/5/11/chartex" xmlns:cx6="http://schemas.microsoft.com/office/drawing/2016/5/12/chartex" xmlns:cx7="http://schemas.microsoft.com/office/drawing/2016/5/13/chartex" xmlns:cx8="http://schemas.microsoft.com/office/drawing/2016/5/14/chartex" xmlns:mc="http://schemas.openxmlformats.org/markup-compatibility/2006" xmlns:aink="http://schemas.microsoft.com/office/drawing/2016/ink" xmlns:am3d="http://schemas.microsoft.com/office/drawing/2017/model3d" xmlns:o="urn:schemas-microsoft-com:office:office" xmlns:oel="http://schemas.microsoft.com/office/2019/extlst" xmlns:r="http://schemas.openxmlformats.org/officeDocument/2006/relationships" xmlns:m="http://schemas.openxmlformats.org/officeDocument/2006/math" xmlns:v="urn:schemas-microsoft-com:vml" xmlns:wp14="http://schemas.microsoft.com/office/word/2010/wordprocessingDrawing" xmlns:wp="http://schemas.openxmlformats.org/drawingml/2006/wordprocessingDrawing" xmlns:w10="urn:schemas-microsoft-com:office:word" xmlns:w="http://schemas.openxmlformats.org/wordprocessingml/2006/main" xmlns:w14="http://schemas.microsoft.com/office/word/2010/wordml" xmlns:w15="http://schemas.microsoft.com/office/word/2012/wordml" xmlns:w16cex="http://schemas.microsoft.com/office/word/2018/wordml/cex" xmlns:w16cid="http://schemas.microsoft.com/office/word/2016/wordml/cid" xmlns:w16="http://schemas.microsoft.com/office/word/2018/wordml" xmlns:w16du="http://schemas.microsoft.com/office/word/2023/wordml/word16du" xmlns:w16sdtdh="http://schemas.microsoft.com/office/word/2020/wordml/sdtdatahash" xmlns:w16se="http://schemas.microsoft.com/office/word/2015/wordml/symex" xmlns:wpg="http://schemas.microsoft.com/office/word/2010/wordprocessingGroup" xmlns:wpi="http://schemas.microsoft.com/office/word/2010/wordprocessingInk" xmlns:wne="http://schemas.microsoft.com/office/word/2006/wordml" xmlns:wps="http://schemas.microsoft.com/office/word/2010/wordprocessingShape" mc:Ignorable="w14 w15 w16se w16cid w16 w16cex w16sdtdh w16du wp14">
+<w:ftr xmlns:wpc="http://schemas.microsoft.com/office/word/2010/wordprocessingCanvas" xmlns:cx="http://schemas.microsoft.com/office/drawing/2014/chartex" xmlns:cx1="http://schemas.microsoft.com/office/drawing/2015/9/8/chartex" xmlns:cx2="http://schemas.microsoft.com/office/drawing/2015/10/21/chartex" xmlns:cx3="http://schemas.microsoft.com/office/drawing/2016/5/9/chartex" xmlns:cx4="http://schemas.microsoft.com/office/drawing/2016/5/10/chartex" xmlns:cx5="http://schemas.microsoft.com/office/drawing/2016/5/11/chartex" xmlns:cx6="http://schemas.microsoft.com/office/drawing/2016/5/12/chartex" xmlns:cx7="http://schemas.microsoft.com/office/drawing/2016/5/13/chartex" xmlns:cx8="http://schemas.microsoft.com/office/drawing/2016/5/14/chartex" xmlns:mc="http://schemas.openxmlformats.org/markup-compatibility/2006" xmlns:aink="http://schemas.microsoft.com/office/drawing/2016/ink" xmlns:am3d="http://schemas.microsoft.com/office/drawing/2017/model3d" xmlns:o="urn:schemas-microsoft-com:office:office" xmlns:oel="http://schemas.microsoft.com/office/2019/extlst" xmlns:r="http://schemas.openxmlformats.org/officeDocument/2006/relationships" xmlns:m="http://schemas.openxmlformats.org/officeDocument/2006/math" xmlns:v="urn:schemas-microsoft-com:vml" xmlns:wp14="http://schemas.microsoft.com/office/word/2010/wordprocessingDrawing" xmlns:wp="http://schemas.openxmlformats.org/drawingml/2006/wordprocessingDrawing" xmlns:w10="urn:schemas-microsoft-com:office:word" xmlns:w="http://schemas.openxmlformats.org/wordprocessingml/2006/main" xmlns:w14="http://schemas.microsoft.com/office/word/2010/wordml" xmlns:w15="http://schemas.microsoft.com/office/word/2012/wordml" xmlns:w16cex="http://schemas.microsoft.com/office/word/2018/wordml/cex" xmlns:w16cid="http://schemas.microsoft.com/office/word/2016/wordml/cid" xmlns:w16="http://schemas.microsoft.com/office/word/2018/wordml" xmlns:w16sdtdh="http://schemas.microsoft.com/office/word/2020/wordml/sdtdatahash" xmlns:w16se="http://schemas.microsoft.com/office/word/2015/wordml/symex" xmlns:wpg="http://schemas.microsoft.com/office/word/2010/wordprocessingGroup" xmlns:wpi="http://schemas.microsoft.com/office/word/2010/wordprocessingInk" xmlns:wne="http://schemas.microsoft.com/office/word/2006/wordml" xmlns:wps="http://schemas.microsoft.com/office/word/2010/wordprocessingShape" mc:Ignorable="w14 w15 w16se w16cid w16 w16cex w16sdtdh wp14">
   <w:p>
     <w:pPr>
       <w:pStyle w:val="Fuzeile"/>
@@ -4406,7 +4529,7 @@
 </file>
 
 <file path=word/footnotes.xml><?xml version="1.0" encoding="utf-8"?>
-<w:footnotes xmlns:wpc="http://schemas.microsoft.com/office/word/2010/wordprocessingCanvas" xmlns:cx="http://schemas.microsoft.com/office/drawing/2014/chartex" xmlns:cx1="http://schemas.microsoft.com/office/drawing/2015/9/8/chartex" xmlns:cx2="http://schemas.microsoft.com/office/drawing/2015/10/21/chartex" xmlns:cx3="http://schemas.microsoft.com/office/drawing/2016/5/9/chartex" xmlns:cx4="http://schemas.microsoft.com/office/drawing/2016/5/10/chartex" xmlns:cx5="http://schemas.microsoft.com/office/drawing/2016/5/11/chartex" xmlns:cx6="http://schemas.microsoft.com/office/drawing/2016/5/12/chartex" xmlns:cx7="http://schemas.microsoft.com/office/drawing/2016/5/13/chartex" xmlns:cx8="http://schemas.microsoft.com/office/drawing/2016/5/14/chartex" xmlns:mc="http://schemas.openxmlformats.org/markup-compatibility/2006" xmlns:aink="http://schemas.microsoft.com/office/drawing/2016/ink" xmlns:am3d="http://schemas.microsoft.com/office/drawing/2017/model3d" xmlns:o="urn:schemas-microsoft-com:office:office" xmlns:oel="http://schemas.microsoft.com/office/2019/extlst" xmlns:r="http://schemas.openxmlformats.org/officeDocument/2006/relationships" xmlns:m="http://schemas.openxmlformats.org/officeDocument/2006/math" xmlns:v="urn:schemas-microsoft-com:vml" xmlns:wp14="http://schemas.microsoft.com/office/word/2010/wordprocessingDrawing" xmlns:wp="http://schemas.openxmlformats.org/drawingml/2006/wordprocessingDrawing" xmlns:w10="urn:schemas-microsoft-com:office:word" xmlns:w="http://schemas.openxmlformats.org/wordprocessingml/2006/main" xmlns:w14="http://schemas.microsoft.com/office/word/2010/wordml" xmlns:w15="http://schemas.microsoft.com/office/word/2012/wordml" xmlns:w16cex="http://schemas.microsoft.com/office/word/2018/wordml/cex" xmlns:w16cid="http://schemas.microsoft.com/office/word/2016/wordml/cid" xmlns:w16="http://schemas.microsoft.com/office/word/2018/wordml" xmlns:w16du="http://schemas.microsoft.com/office/word/2023/wordml/word16du" xmlns:w16sdtdh="http://schemas.microsoft.com/office/word/2020/wordml/sdtdatahash" xmlns:w16se="http://schemas.microsoft.com/office/word/2015/wordml/symex" xmlns:wpg="http://schemas.microsoft.com/office/word/2010/wordprocessingGroup" xmlns:wpi="http://schemas.microsoft.com/office/word/2010/wordprocessingInk" xmlns:wne="http://schemas.microsoft.com/office/word/2006/wordml" xmlns:wps="http://schemas.microsoft.com/office/word/2010/wordprocessingShape" mc:Ignorable="w14 w15 w16se w16cid w16 w16cex w16sdtdh w16du wp14">
+<w:footnotes xmlns:wpc="http://schemas.microsoft.com/office/word/2010/wordprocessingCanvas" xmlns:cx="http://schemas.microsoft.com/office/drawing/2014/chartex" xmlns:cx1="http://schemas.microsoft.com/office/drawing/2015/9/8/chartex" xmlns:cx2="http://schemas.microsoft.com/office/drawing/2015/10/21/chartex" xmlns:cx3="http://schemas.microsoft.com/office/drawing/2016/5/9/chartex" xmlns:cx4="http://schemas.microsoft.com/office/drawing/2016/5/10/chartex" xmlns:cx5="http://schemas.microsoft.com/office/drawing/2016/5/11/chartex" xmlns:cx6="http://schemas.microsoft.com/office/drawing/2016/5/12/chartex" xmlns:cx7="http://schemas.microsoft.com/office/drawing/2016/5/13/chartex" xmlns:cx8="http://schemas.microsoft.com/office/drawing/2016/5/14/chartex" xmlns:mc="http://schemas.openxmlformats.org/markup-compatibility/2006" xmlns:aink="http://schemas.microsoft.com/office/drawing/2016/ink" xmlns:am3d="http://schemas.microsoft.com/office/drawing/2017/model3d" xmlns:o="urn:schemas-microsoft-com:office:office" xmlns:oel="http://schemas.microsoft.com/office/2019/extlst" xmlns:r="http://schemas.openxmlformats.org/officeDocument/2006/relationships" xmlns:m="http://schemas.openxmlformats.org/officeDocument/2006/math" xmlns:v="urn:schemas-microsoft-com:vml" xmlns:wp14="http://schemas.microsoft.com/office/word/2010/wordprocessingDrawing" xmlns:wp="http://schemas.openxmlformats.org/drawingml/2006/wordprocessingDrawing" xmlns:w10="urn:schemas-microsoft-com:office:word" xmlns:w="http://schemas.openxmlformats.org/wordprocessingml/2006/main" xmlns:w14="http://schemas.microsoft.com/office/word/2010/wordml" xmlns:w15="http://schemas.microsoft.com/office/word/2012/wordml" xmlns:w16cex="http://schemas.microsoft.com/office/word/2018/wordml/cex" xmlns:w16cid="http://schemas.microsoft.com/office/word/2016/wordml/cid" xmlns:w16="http://schemas.microsoft.com/office/word/2018/wordml" xmlns:w16sdtdh="http://schemas.microsoft.com/office/word/2020/wordml/sdtdatahash" xmlns:w16se="http://schemas.microsoft.com/office/word/2015/wordml/symex" xmlns:wpg="http://schemas.microsoft.com/office/word/2010/wordprocessingGroup" xmlns:wpi="http://schemas.microsoft.com/office/word/2010/wordprocessingInk" xmlns:wne="http://schemas.microsoft.com/office/word/2006/wordml" xmlns:wps="http://schemas.microsoft.com/office/word/2010/wordprocessingShape" mc:Ignorable="w14 w15 w16se w16cid w16 w16cex w16sdtdh wp14">
   <w:footnote w:type="separator" w:id="-1">
     <w:p>
       <w:r>
@@ -4428,7 +4551,7 @@
 </file>
 
 <file path=word/header1.xml><?xml version="1.0" encoding="utf-8"?>
-<w:hdr xmlns:wpc="http://schemas.microsoft.com/office/word/2010/wordprocessingCanvas" xmlns:cx="http://schemas.microsoft.com/office/drawing/2014/chartex" xmlns:cx1="http://schemas.microsoft.com/office/drawing/2015/9/8/chartex" xmlns:cx2="http://schemas.microsoft.com/office/drawing/2015/10/21/chartex" xmlns:cx3="http://schemas.microsoft.com/office/drawing/2016/5/9/chartex" xmlns:cx4="http://schemas.microsoft.com/office/drawing/2016/5/10/chartex" xmlns:cx5="http://schemas.microsoft.com/office/drawing/2016/5/11/chartex" xmlns:cx6="http://schemas.microsoft.com/office/drawing/2016/5/12/chartex" xmlns:cx7="http://schemas.microsoft.com/office/drawing/2016/5/13/chartex" xmlns:cx8="http://schemas.microsoft.com/office/drawing/2016/5/14/chartex" xmlns:mc="http://schemas.openxmlformats.org/markup-compatibility/2006" xmlns:aink="http://schemas.microsoft.com/office/drawing/2016/ink" xmlns:am3d="http://schemas.microsoft.com/office/drawing/2017/model3d" xmlns:o="urn:schemas-microsoft-com:office:office" xmlns:oel="http://schemas.microsoft.com/office/2019/extlst" xmlns:r="http://schemas.openxmlformats.org/officeDocument/2006/relationships" xmlns:m="http://schemas.openxmlformats.org/officeDocument/2006/math" xmlns:v="urn:schemas-microsoft-com:vml" xmlns:wp14="http://schemas.microsoft.com/office/word/2010/wordprocessingDrawing" xmlns:wp="http://schemas.openxmlformats.org/drawingml/2006/wordprocessingDrawing" xmlns:w10="urn:schemas-microsoft-com:office:word" xmlns:w="http://schemas.openxmlformats.org/wordprocessingml/2006/main" xmlns:w14="http://schemas.microsoft.com/office/word/2010/wordml" xmlns:w15="http://schemas.microsoft.com/office/word/2012/wordml" xmlns:w16cex="http://schemas.microsoft.com/office/word/2018/wordml/cex" xmlns:w16cid="http://schemas.microsoft.com/office/word/2016/wordml/cid" xmlns:w16="http://schemas.microsoft.com/office/word/2018/wordml" xmlns:w16du="http://schemas.microsoft.com/office/word/2023/wordml/word16du" xmlns:w16sdtdh="http://schemas.microsoft.com/office/word/2020/wordml/sdtdatahash" xmlns:w16se="http://schemas.microsoft.com/office/word/2015/wordml/symex" xmlns:wpg="http://schemas.microsoft.com/office/word/2010/wordprocessingGroup" xmlns:wpi="http://schemas.microsoft.com/office/word/2010/wordprocessingInk" xmlns:wne="http://schemas.microsoft.com/office/word/2006/wordml" xmlns:wps="http://schemas.microsoft.com/office/word/2010/wordprocessingShape" mc:Ignorable="w14 w15 w16se w16cid w16 w16cex w16sdtdh w16du wp14">
+<w:hdr xmlns:wpc="http://schemas.microsoft.com/office/word/2010/wordprocessingCanvas" xmlns:cx="http://schemas.microsoft.com/office/drawing/2014/chartex" xmlns:cx1="http://schemas.microsoft.com/office/drawing/2015/9/8/chartex" xmlns:cx2="http://schemas.microsoft.com/office/drawing/2015/10/21/chartex" xmlns:cx3="http://schemas.microsoft.com/office/drawing/2016/5/9/chartex" xmlns:cx4="http://schemas.microsoft.com/office/drawing/2016/5/10/chartex" xmlns:cx5="http://schemas.microsoft.com/office/drawing/2016/5/11/chartex" xmlns:cx6="http://schemas.microsoft.com/office/drawing/2016/5/12/chartex" xmlns:cx7="http://schemas.microsoft.com/office/drawing/2016/5/13/chartex" xmlns:cx8="http://schemas.microsoft.com/office/drawing/2016/5/14/chartex" xmlns:mc="http://schemas.openxmlformats.org/markup-compatibility/2006" xmlns:aink="http://schemas.microsoft.com/office/drawing/2016/ink" xmlns:am3d="http://schemas.microsoft.com/office/drawing/2017/model3d" xmlns:o="urn:schemas-microsoft-com:office:office" xmlns:oel="http://schemas.microsoft.com/office/2019/extlst" xmlns:r="http://schemas.openxmlformats.org/officeDocument/2006/relationships" xmlns:m="http://schemas.openxmlformats.org/officeDocument/2006/math" xmlns:v="urn:schemas-microsoft-com:vml" xmlns:wp14="http://schemas.microsoft.com/office/word/2010/wordprocessingDrawing" xmlns:wp="http://schemas.openxmlformats.org/drawingml/2006/wordprocessingDrawing" xmlns:w10="urn:schemas-microsoft-com:office:word" xmlns:w="http://schemas.openxmlformats.org/wordprocessingml/2006/main" xmlns:w14="http://schemas.microsoft.com/office/word/2010/wordml" xmlns:w15="http://schemas.microsoft.com/office/word/2012/wordml" xmlns:w16cex="http://schemas.microsoft.com/office/word/2018/wordml/cex" xmlns:w16cid="http://schemas.microsoft.com/office/word/2016/wordml/cid" xmlns:w16="http://schemas.microsoft.com/office/word/2018/wordml" xmlns:w16sdtdh="http://schemas.microsoft.com/office/word/2020/wordml/sdtdatahash" xmlns:w16se="http://schemas.microsoft.com/office/word/2015/wordml/symex" xmlns:wpg="http://schemas.microsoft.com/office/word/2010/wordprocessingGroup" xmlns:wpi="http://schemas.microsoft.com/office/word/2010/wordprocessingInk" xmlns:wne="http://schemas.microsoft.com/office/word/2006/wordml" xmlns:wps="http://schemas.microsoft.com/office/word/2010/wordprocessingShape" mc:Ignorable="w14 w15 w16se w16cid w16 w16cex w16sdtdh wp14">
   <w:p>
     <w:pPr>
       <w:pStyle w:val="Kopfzeile"/>
@@ -4561,7 +4684,7 @@
 </file>
 
 <file path=word/header2.xml><?xml version="1.0" encoding="utf-8"?>
-<w:hdr xmlns:wpc="http://schemas.microsoft.com/office/word/2010/wordprocessingCanvas" xmlns:cx="http://schemas.microsoft.com/office/drawing/2014/chartex" xmlns:cx1="http://schemas.microsoft.com/office/drawing/2015/9/8/chartex" xmlns:cx2="http://schemas.microsoft.com/office/drawing/2015/10/21/chartex" xmlns:cx3="http://schemas.microsoft.com/office/drawing/2016/5/9/chartex" xmlns:cx4="http://schemas.microsoft.com/office/drawing/2016/5/10/chartex" xmlns:cx5="http://schemas.microsoft.com/office/drawing/2016/5/11/chartex" xmlns:cx6="http://schemas.microsoft.com/office/drawing/2016/5/12/chartex" xmlns:cx7="http://schemas.microsoft.com/office/drawing/2016/5/13/chartex" xmlns:cx8="http://schemas.microsoft.com/office/drawing/2016/5/14/chartex" xmlns:mc="http://schemas.openxmlformats.org/markup-compatibility/2006" xmlns:aink="http://schemas.microsoft.com/office/drawing/2016/ink" xmlns:am3d="http://schemas.microsoft.com/office/drawing/2017/model3d" xmlns:o="urn:schemas-microsoft-com:office:office" xmlns:oel="http://schemas.microsoft.com/office/2019/extlst" xmlns:r="http://schemas.openxmlformats.org/officeDocument/2006/relationships" xmlns:m="http://schemas.openxmlformats.org/officeDocument/2006/math" xmlns:v="urn:schemas-microsoft-com:vml" xmlns:wp14="http://schemas.microsoft.com/office/word/2010/wordprocessingDrawing" xmlns:wp="http://schemas.openxmlformats.org/drawingml/2006/wordprocessingDrawing" xmlns:w10="urn:schemas-microsoft-com:office:word" xmlns:w="http://schemas.openxmlformats.org/wordprocessingml/2006/main" xmlns:w14="http://schemas.microsoft.com/office/word/2010/wordml" xmlns:w15="http://schemas.microsoft.com/office/word/2012/wordml" xmlns:w16cex="http://schemas.microsoft.com/office/word/2018/wordml/cex" xmlns:w16cid="http://schemas.microsoft.com/office/word/2016/wordml/cid" xmlns:w16="http://schemas.microsoft.com/office/word/2018/wordml" xmlns:w16du="http://schemas.microsoft.com/office/word/2023/wordml/word16du" xmlns:w16sdtdh="http://schemas.microsoft.com/office/word/2020/wordml/sdtdatahash" xmlns:w16se="http://schemas.microsoft.com/office/word/2015/wordml/symex" xmlns:wpg="http://schemas.microsoft.com/office/word/2010/wordprocessingGroup" xmlns:wpi="http://schemas.microsoft.com/office/word/2010/wordprocessingInk" xmlns:wne="http://schemas.microsoft.com/office/word/2006/wordml" xmlns:wps="http://schemas.microsoft.com/office/word/2010/wordprocessingShape" mc:Ignorable="w14 w15 w16se w16cid w16 w16cex w16sdtdh w16du wp14">
+<w:hdr xmlns:wpc="http://schemas.microsoft.com/office/word/2010/wordprocessingCanvas" xmlns:cx="http://schemas.microsoft.com/office/drawing/2014/chartex" xmlns:cx1="http://schemas.microsoft.com/office/drawing/2015/9/8/chartex" xmlns:cx2="http://schemas.microsoft.com/office/drawing/2015/10/21/chartex" xmlns:cx3="http://schemas.microsoft.com/office/drawing/2016/5/9/chartex" xmlns:cx4="http://schemas.microsoft.com/office/drawing/2016/5/10/chartex" xmlns:cx5="http://schemas.microsoft.com/office/drawing/2016/5/11/chartex" xmlns:cx6="http://schemas.microsoft.com/office/drawing/2016/5/12/chartex" xmlns:cx7="http://schemas.microsoft.com/office/drawing/2016/5/13/chartex" xmlns:cx8="http://schemas.microsoft.com/office/drawing/2016/5/14/chartex" xmlns:mc="http://schemas.openxmlformats.org/markup-compatibility/2006" xmlns:aink="http://schemas.microsoft.com/office/drawing/2016/ink" xmlns:am3d="http://schemas.microsoft.com/office/drawing/2017/model3d" xmlns:o="urn:schemas-microsoft-com:office:office" xmlns:oel="http://schemas.microsoft.com/office/2019/extlst" xmlns:r="http://schemas.openxmlformats.org/officeDocument/2006/relationships" xmlns:m="http://schemas.openxmlformats.org/officeDocument/2006/math" xmlns:v="urn:schemas-microsoft-com:vml" xmlns:wp14="http://schemas.microsoft.com/office/word/2010/wordprocessingDrawing" xmlns:wp="http://schemas.openxmlformats.org/drawingml/2006/wordprocessingDrawing" xmlns:w10="urn:schemas-microsoft-com:office:word" xmlns:w="http://schemas.openxmlformats.org/wordprocessingml/2006/main" xmlns:w14="http://schemas.microsoft.com/office/word/2010/wordml" xmlns:w15="http://schemas.microsoft.com/office/word/2012/wordml" xmlns:w16cex="http://schemas.microsoft.com/office/word/2018/wordml/cex" xmlns:w16cid="http://schemas.microsoft.com/office/word/2016/wordml/cid" xmlns:w16="http://schemas.microsoft.com/office/word/2018/wordml" xmlns:w16sdtdh="http://schemas.microsoft.com/office/word/2020/wordml/sdtdatahash" xmlns:w16se="http://schemas.microsoft.com/office/word/2015/wordml/symex" xmlns:wpg="http://schemas.microsoft.com/office/word/2010/wordprocessingGroup" xmlns:wpi="http://schemas.microsoft.com/office/word/2010/wordprocessingInk" xmlns:wne="http://schemas.microsoft.com/office/word/2006/wordml" xmlns:wps="http://schemas.microsoft.com/office/word/2010/wordprocessingShape" mc:Ignorable="w14 w15 w16se w16cid w16 w16cex w16sdtdh wp14">
   <w:p>
     <w:r>
       <w:rPr>
@@ -4641,7 +4764,7 @@
 </file>
 
 <file path=word/numbering.xml><?xml version="1.0" encoding="utf-8"?>
-<w:numbering xmlns:wpc="http://schemas.microsoft.com/office/word/2010/wordprocessingCanvas" xmlns:cx="http://schemas.microsoft.com/office/drawing/2014/chartex" xmlns:cx1="http://schemas.microsoft.com/office/drawing/2015/9/8/chartex" xmlns:cx2="http://schemas.microsoft.com/office/drawing/2015/10/21/chartex" xmlns:cx3="http://schemas.microsoft.com/office/drawing/2016/5/9/chartex" xmlns:cx4="http://schemas.microsoft.com/office/drawing/2016/5/10/chartex" xmlns:cx5="http://schemas.microsoft.com/office/drawing/2016/5/11/chartex" xmlns:cx6="http://schemas.microsoft.com/office/drawing/2016/5/12/chartex" xmlns:cx7="http://schemas.microsoft.com/office/drawing/2016/5/13/chartex" xmlns:cx8="http://schemas.microsoft.com/office/drawing/2016/5/14/chartex" xmlns:mc="http://schemas.openxmlformats.org/markup-compatibility/2006" xmlns:aink="http://schemas.microsoft.com/office/drawing/2016/ink" xmlns:am3d="http://schemas.microsoft.com/office/drawing/2017/model3d" xmlns:o="urn:schemas-microsoft-com:office:office" xmlns:oel="http://schemas.microsoft.com/office/2019/extlst" xmlns:r="http://schemas.openxmlformats.org/officeDocument/2006/relationships" xmlns:m="http://schemas.openxmlformats.org/officeDocument/2006/math" xmlns:v="urn:schemas-microsoft-com:vml" xmlns:wp14="http://schemas.microsoft.com/office/word/2010/wordprocessingDrawing" xmlns:wp="http://schemas.openxmlformats.org/drawingml/2006/wordprocessingDrawing" xmlns:w10="urn:schemas-microsoft-com:office:word" xmlns:w="http://schemas.openxmlformats.org/wordprocessingml/2006/main" xmlns:w14="http://schemas.microsoft.com/office/word/2010/wordml" xmlns:w15="http://schemas.microsoft.com/office/word/2012/wordml" xmlns:w16cex="http://schemas.microsoft.com/office/word/2018/wordml/cex" xmlns:w16cid="http://schemas.microsoft.com/office/word/2016/wordml/cid" xmlns:w16="http://schemas.microsoft.com/office/word/2018/wordml" xmlns:w16du="http://schemas.microsoft.com/office/word/2023/wordml/word16du" xmlns:w16sdtdh="http://schemas.microsoft.com/office/word/2020/wordml/sdtdatahash" xmlns:w16se="http://schemas.microsoft.com/office/word/2015/wordml/symex" xmlns:wpg="http://schemas.microsoft.com/office/word/2010/wordprocessingGroup" xmlns:wpi="http://schemas.microsoft.com/office/word/2010/wordprocessingInk" xmlns:wne="http://schemas.microsoft.com/office/word/2006/wordml" xmlns:wps="http://schemas.microsoft.com/office/word/2010/wordprocessingShape" mc:Ignorable="w14 w15 w16se w16cid w16 w16cex w16sdtdh w16du wp14">
+<w:numbering xmlns:wpc="http://schemas.microsoft.com/office/word/2010/wordprocessingCanvas" xmlns:cx="http://schemas.microsoft.com/office/drawing/2014/chartex" xmlns:cx1="http://schemas.microsoft.com/office/drawing/2015/9/8/chartex" xmlns:cx2="http://schemas.microsoft.com/office/drawing/2015/10/21/chartex" xmlns:cx3="http://schemas.microsoft.com/office/drawing/2016/5/9/chartex" xmlns:cx4="http://schemas.microsoft.com/office/drawing/2016/5/10/chartex" xmlns:cx5="http://schemas.microsoft.com/office/drawing/2016/5/11/chartex" xmlns:cx6="http://schemas.microsoft.com/office/drawing/2016/5/12/chartex" xmlns:cx7="http://schemas.microsoft.com/office/drawing/2016/5/13/chartex" xmlns:cx8="http://schemas.microsoft.com/office/drawing/2016/5/14/chartex" xmlns:mc="http://schemas.openxmlformats.org/markup-compatibility/2006" xmlns:aink="http://schemas.microsoft.com/office/drawing/2016/ink" xmlns:am3d="http://schemas.microsoft.com/office/drawing/2017/model3d" xmlns:o="urn:schemas-microsoft-com:office:office" xmlns:oel="http://schemas.microsoft.com/office/2019/extlst" xmlns:r="http://schemas.openxmlformats.org/officeDocument/2006/relationships" xmlns:m="http://schemas.openxmlformats.org/officeDocument/2006/math" xmlns:v="urn:schemas-microsoft-com:vml" xmlns:wp14="http://schemas.microsoft.com/office/word/2010/wordprocessingDrawing" xmlns:wp="http://schemas.openxmlformats.org/drawingml/2006/wordprocessingDrawing" xmlns:w10="urn:schemas-microsoft-com:office:word" xmlns:w="http://schemas.openxmlformats.org/wordprocessingml/2006/main" xmlns:w14="http://schemas.microsoft.com/office/word/2010/wordml" xmlns:w15="http://schemas.microsoft.com/office/word/2012/wordml" xmlns:w16cex="http://schemas.microsoft.com/office/word/2018/wordml/cex" xmlns:w16cid="http://schemas.microsoft.com/office/word/2016/wordml/cid" xmlns:w16="http://schemas.microsoft.com/office/word/2018/wordml" xmlns:w16sdtdh="http://schemas.microsoft.com/office/word/2020/wordml/sdtdatahash" xmlns:w16se="http://schemas.microsoft.com/office/word/2015/wordml/symex" xmlns:wpg="http://schemas.microsoft.com/office/word/2010/wordprocessingGroup" xmlns:wpi="http://schemas.microsoft.com/office/word/2010/wordprocessingInk" xmlns:wne="http://schemas.microsoft.com/office/word/2006/wordml" xmlns:wps="http://schemas.microsoft.com/office/word/2010/wordprocessingShape" mc:Ignorable="w14 w15 w16se w16cid w16 w16cex w16sdtdh wp14">
   <w:abstractNum w:abstractNumId="0" w15:restartNumberingAfterBreak="0">
     <w:nsid w:val="02507361"/>
     <w:multiLevelType w:val="multilevel"/>
@@ -6257,7 +6380,7 @@
 </file>
 
 <file path=word/styles.xml><?xml version="1.0" encoding="utf-8"?>
-<w:styles xmlns:mc="http://schemas.openxmlformats.org/markup-compatibility/2006" xmlns:r="http://schemas.openxmlformats.org/officeDocument/2006/relationships" xmlns:w="http://schemas.openxmlformats.org/wordprocessingml/2006/main" xmlns:w14="http://schemas.microsoft.com/office/word/2010/wordml" xmlns:w15="http://schemas.microsoft.com/office/word/2012/wordml" xmlns:w16cex="http://schemas.microsoft.com/office/word/2018/wordml/cex" xmlns:w16cid="http://schemas.microsoft.com/office/word/2016/wordml/cid" xmlns:w16="http://schemas.microsoft.com/office/word/2018/wordml" xmlns:w16du="http://schemas.microsoft.com/office/word/2023/wordml/word16du" xmlns:w16sdtdh="http://schemas.microsoft.com/office/word/2020/wordml/sdtdatahash" xmlns:w16se="http://schemas.microsoft.com/office/word/2015/wordml/symex" mc:Ignorable="w14 w15 w16se w16cid w16 w16cex w16sdtdh w16du">
+<w:styles xmlns:mc="http://schemas.openxmlformats.org/markup-compatibility/2006" xmlns:r="http://schemas.openxmlformats.org/officeDocument/2006/relationships" xmlns:w="http://schemas.openxmlformats.org/wordprocessingml/2006/main" xmlns:w14="http://schemas.microsoft.com/office/word/2010/wordml" xmlns:w15="http://schemas.microsoft.com/office/word/2012/wordml" xmlns:w16cex="http://schemas.microsoft.com/office/word/2018/wordml/cex" xmlns:w16cid="http://schemas.microsoft.com/office/word/2016/wordml/cid" xmlns:w16="http://schemas.microsoft.com/office/word/2018/wordml" xmlns:w16sdtdh="http://schemas.microsoft.com/office/word/2020/wordml/sdtdatahash" xmlns:w16se="http://schemas.microsoft.com/office/word/2015/wordml/symex" mc:Ignorable="w14 w15 w16se w16cid w16 w16cex w16sdtdh">
   <w:docDefaults>
     <w:rPrDefault>
       <w:rPr>
@@ -6304,7 +6427,7 @@
     <w:lsdException w:name="Date" w:semiHidden="1" w:unhideWhenUsed="1"/>
     <w:lsdException w:name="Body Text First Indent" w:semiHidden="1" w:unhideWhenUsed="1"/>
     <w:lsdException w:name="Strong" w:locked="1" w:uiPriority="22" w:qFormat="1"/>
-    <w:lsdException w:name="Emphasis" w:locked="1" w:uiPriority="20" w:qFormat="1"/>
+    <w:lsdException w:name="Emphasis" w:locked="1" w:uiPriority="0" w:qFormat="1"/>
     <w:lsdException w:name="HTML Keyboard" w:semiHidden="1" w:unhideWhenUsed="1"/>
     <w:lsdException w:name="Normal Table" w:semiHidden="1" w:unhideWhenUsed="1"/>
     <w:lsdException w:name="annotation subject" w:semiHidden="1" w:unhideWhenUsed="1"/>
@@ -6685,6 +6808,7 @@
   <w:style w:type="character" w:default="1" w:styleId="Absatz-Standardschriftart">
     <w:name w:val="Default Paragraph Font"/>
     <w:uiPriority w:val="1"/>
+    <w:semiHidden/>
     <w:unhideWhenUsed/>
   </w:style>
   <w:style w:type="table" w:default="1" w:styleId="NormaleTabelle">
@@ -7029,18 +7153,6 @@
     <w:rPr>
       <w:color w:val="605E5C"/>
       <w:shd w:val="clear" w:color="auto" w:fill="E1DFDD"/>
-    </w:rPr>
-  </w:style>
-  <w:style w:type="character" w:styleId="Hervorhebung">
-    <w:name w:val="Emphasis"/>
-    <w:basedOn w:val="Absatz-Standardschriftart"/>
-    <w:uiPriority w:val="20"/>
-    <w:qFormat/>
-    <w:locked/>
-    <w:rsid w:val="00CB6E30"/>
-    <w:rPr>
-      <w:i/>
-      <w:iCs/>
     </w:rPr>
   </w:style>
 </w:styles>

</xml_diff>